<commit_message>
docs: agregar rutas de Empleado a la documentación
</commit_message>
<xml_diff>
--- a/Documentación de Rutas del Backend.docx
+++ b/Documentación de Rutas del Backend.docx
@@ -125,13 +125,7 @@
           <w:rPr>
             <w:rStyle w:val="Hipervnculo"/>
           </w:rPr>
-          <w:t>http://localhost:7575/rol/</w:t>
-        </w:r>
-        <w:r>
-          <w:rPr>
-            <w:rStyle w:val="Hipervnculo"/>
-          </w:rPr>
-          <w:t>actualizar</w:t>
+          <w:t>http://localhost:7575/rol/actualizar</w:t>
         </w:r>
       </w:hyperlink>
     </w:p>
@@ -148,13 +142,7 @@
           <w:rPr>
             <w:rStyle w:val="Hipervnculo"/>
           </w:rPr>
-          <w:t>http://localhost:7575/rol/</w:t>
-        </w:r>
-        <w:r>
-          <w:rPr>
-            <w:rStyle w:val="Hipervnculo"/>
-          </w:rPr>
-          <w:t>eliminar/{id}</w:t>
+          <w:t>http://localhost:7575/rol/eliminar/{id}</w:t>
         </w:r>
       </w:hyperlink>
     </w:p>
@@ -171,16 +159,124 @@
           <w:rPr>
             <w:rStyle w:val="Hipervnculo"/>
           </w:rPr>
-          <w:t>http://localhost:7575/rol/</w:t>
+          <w:t>http://localhost:7575/rol/buscar/{id}</w:t>
         </w:r>
+      </w:hyperlink>
+    </w:p>
+    <w:p>
+      <w:r>
+        <w:t>EMPLEADO:</w:t>
+      </w:r>
+    </w:p>
+    <w:p>
+      <w:pPr>
+        <w:pStyle w:val="Prrafodelista"/>
+        <w:numPr>
+          <w:ilvl w:val="0"/>
+          <w:numId w:val="2"/>
+        </w:numPr>
+        <w:spacing w:line="276" w:lineRule="auto"/>
+      </w:pPr>
+      <w:hyperlink r:id="rId11" w:history="1">
         <w:r>
           <w:rPr>
             <w:rStyle w:val="Hipervnculo"/>
           </w:rPr>
-          <w:t>buscar/{id}</w:t>
+          <w:t>http://localhost:7575/empleado/registrar</w:t>
         </w:r>
       </w:hyperlink>
     </w:p>
+    <w:p>
+      <w:pPr>
+        <w:pStyle w:val="Prrafodelista"/>
+        <w:numPr>
+          <w:ilvl w:val="0"/>
+          <w:numId w:val="2"/>
+        </w:numPr>
+        <w:spacing w:line="276" w:lineRule="auto"/>
+      </w:pPr>
+      <w:hyperlink r:id="rId12" w:history="1">
+        <w:r>
+          <w:rPr>
+            <w:rStyle w:val="Hipervnculo"/>
+          </w:rPr>
+          <w:t>http://localhost:7575/empleado/listar?page=0&amp;size=10</w:t>
+        </w:r>
+      </w:hyperlink>
+    </w:p>
+    <w:p>
+      <w:pPr>
+        <w:pStyle w:val="Prrafodelista"/>
+        <w:numPr>
+          <w:ilvl w:val="0"/>
+          <w:numId w:val="2"/>
+        </w:numPr>
+        <w:spacing w:line="276" w:lineRule="auto"/>
+      </w:pPr>
+      <w:hyperlink r:id="rId13" w:history="1">
+        <w:r>
+          <w:rPr>
+            <w:rStyle w:val="Hipervnculo"/>
+          </w:rPr>
+          <w:t>http://localhost:7575/empleado/actualizar</w:t>
+        </w:r>
+      </w:hyperlink>
+    </w:p>
+    <w:p>
+      <w:pPr>
+        <w:pStyle w:val="Prrafodelista"/>
+        <w:numPr>
+          <w:ilvl w:val="0"/>
+          <w:numId w:val="2"/>
+        </w:numPr>
+        <w:spacing w:line="276" w:lineRule="auto"/>
+      </w:pPr>
+      <w:hyperlink r:id="rId14" w:history="1">
+        <w:r>
+          <w:rPr>
+            <w:rStyle w:val="Hipervnculo"/>
+          </w:rPr>
+          <w:t>http://localhost:7575/empleado/buscar/{id}</w:t>
+        </w:r>
+      </w:hyperlink>
+    </w:p>
+    <w:p>
+      <w:pPr>
+        <w:pStyle w:val="Prrafodelista"/>
+        <w:numPr>
+          <w:ilvl w:val="0"/>
+          <w:numId w:val="2"/>
+        </w:numPr>
+        <w:spacing w:line="276" w:lineRule="auto"/>
+      </w:pPr>
+      <w:hyperlink r:id="rId15" w:history="1">
+        <w:r>
+          <w:rPr>
+            <w:rStyle w:val="Hipervnculo"/>
+          </w:rPr>
+          <w:t>http://localhost:7575/empleado/activar/{id}</w:t>
+        </w:r>
+      </w:hyperlink>
+    </w:p>
+    <w:p>
+      <w:pPr>
+        <w:pStyle w:val="Prrafodelista"/>
+        <w:numPr>
+          <w:ilvl w:val="0"/>
+          <w:numId w:val="2"/>
+        </w:numPr>
+        <w:spacing w:line="276" w:lineRule="auto"/>
+      </w:pPr>
+      <w:hyperlink r:id="rId16" w:history="1">
+        <w:r>
+          <w:rPr>
+            <w:rStyle w:val="Hipervnculo"/>
+          </w:rPr>
+          <w:t>http://localhost:7575/empleado/desactivar/{id}</w:t>
+        </w:r>
+      </w:hyperlink>
+    </w:p>
+    <w:p/>
     <w:p/>
     <w:p/>
     <w:p/>
@@ -309,8 +405,133 @@
       </w:rPr>
     </w:lvl>
   </w:abstractNum>
+  <w:abstractNum w:abstractNumId="1" w15:restartNumberingAfterBreak="0">
+    <w:nsid w:val="79592482"/>
+    <w:multiLevelType w:val="hybridMultilevel"/>
+    <w:tmpl w:val="8D22D30E"/>
+    <w:lvl w:ilvl="0" w:tplc="280A0001">
+      <w:start w:val="1"/>
+      <w:numFmt w:val="bullet"/>
+      <w:lvlText w:val=""/>
+      <w:lvlJc w:val="left"/>
+      <w:pPr>
+        <w:ind w:left="720" w:hanging="360"/>
+      </w:pPr>
+      <w:rPr>
+        <w:rFonts w:ascii="Symbol" w:hAnsi="Symbol" w:hint="default"/>
+      </w:rPr>
+    </w:lvl>
+    <w:lvl w:ilvl="1" w:tplc="280A0003">
+      <w:start w:val="1"/>
+      <w:numFmt w:val="bullet"/>
+      <w:lvlText w:val="o"/>
+      <w:lvlJc w:val="left"/>
+      <w:pPr>
+        <w:ind w:left="1440" w:hanging="360"/>
+      </w:pPr>
+      <w:rPr>
+        <w:rFonts w:ascii="Courier New" w:hAnsi="Courier New" w:cs="Courier New" w:hint="default"/>
+      </w:rPr>
+    </w:lvl>
+    <w:lvl w:ilvl="2" w:tplc="280A0005">
+      <w:start w:val="1"/>
+      <w:numFmt w:val="bullet"/>
+      <w:lvlText w:val=""/>
+      <w:lvlJc w:val="left"/>
+      <w:pPr>
+        <w:ind w:left="2160" w:hanging="360"/>
+      </w:pPr>
+      <w:rPr>
+        <w:rFonts w:ascii="Wingdings" w:hAnsi="Wingdings" w:hint="default"/>
+      </w:rPr>
+    </w:lvl>
+    <w:lvl w:ilvl="3" w:tplc="280A0001">
+      <w:start w:val="1"/>
+      <w:numFmt w:val="bullet"/>
+      <w:lvlText w:val=""/>
+      <w:lvlJc w:val="left"/>
+      <w:pPr>
+        <w:ind w:left="2880" w:hanging="360"/>
+      </w:pPr>
+      <w:rPr>
+        <w:rFonts w:ascii="Symbol" w:hAnsi="Symbol" w:hint="default"/>
+      </w:rPr>
+    </w:lvl>
+    <w:lvl w:ilvl="4" w:tplc="280A0003">
+      <w:start w:val="1"/>
+      <w:numFmt w:val="bullet"/>
+      <w:lvlText w:val="o"/>
+      <w:lvlJc w:val="left"/>
+      <w:pPr>
+        <w:ind w:left="3600" w:hanging="360"/>
+      </w:pPr>
+      <w:rPr>
+        <w:rFonts w:ascii="Courier New" w:hAnsi="Courier New" w:cs="Courier New" w:hint="default"/>
+      </w:rPr>
+    </w:lvl>
+    <w:lvl w:ilvl="5" w:tplc="280A0005">
+      <w:start w:val="1"/>
+      <w:numFmt w:val="bullet"/>
+      <w:lvlText w:val=""/>
+      <w:lvlJc w:val="left"/>
+      <w:pPr>
+        <w:ind w:left="4320" w:hanging="360"/>
+      </w:pPr>
+      <w:rPr>
+        <w:rFonts w:ascii="Wingdings" w:hAnsi="Wingdings" w:hint="default"/>
+      </w:rPr>
+    </w:lvl>
+    <w:lvl w:ilvl="6" w:tplc="280A0001">
+      <w:start w:val="1"/>
+      <w:numFmt w:val="bullet"/>
+      <w:lvlText w:val=""/>
+      <w:lvlJc w:val="left"/>
+      <w:pPr>
+        <w:ind w:left="5040" w:hanging="360"/>
+      </w:pPr>
+      <w:rPr>
+        <w:rFonts w:ascii="Symbol" w:hAnsi="Symbol" w:hint="default"/>
+      </w:rPr>
+    </w:lvl>
+    <w:lvl w:ilvl="7" w:tplc="280A0003">
+      <w:start w:val="1"/>
+      <w:numFmt w:val="bullet"/>
+      <w:lvlText w:val="o"/>
+      <w:lvlJc w:val="left"/>
+      <w:pPr>
+        <w:ind w:left="5760" w:hanging="360"/>
+      </w:pPr>
+      <w:rPr>
+        <w:rFonts w:ascii="Courier New" w:hAnsi="Courier New" w:cs="Courier New" w:hint="default"/>
+      </w:rPr>
+    </w:lvl>
+    <w:lvl w:ilvl="8" w:tplc="280A0005">
+      <w:start w:val="1"/>
+      <w:numFmt w:val="bullet"/>
+      <w:lvlText w:val=""/>
+      <w:lvlJc w:val="left"/>
+      <w:pPr>
+        <w:ind w:left="6480" w:hanging="360"/>
+      </w:pPr>
+      <w:rPr>
+        <w:rFonts w:ascii="Wingdings" w:hAnsi="Wingdings" w:hint="default"/>
+      </w:rPr>
+    </w:lvl>
+  </w:abstractNum>
   <w:num w:numId="1" w16cid:durableId="1753315371">
     <w:abstractNumId w:val="0"/>
+  </w:num>
+  <w:num w:numId="2" w16cid:durableId="367296501">
+    <w:abstractNumId w:val="1"/>
+    <w:lvlOverride w:ilvl="0"/>
+    <w:lvlOverride w:ilvl="1"/>
+    <w:lvlOverride w:ilvl="2"/>
+    <w:lvlOverride w:ilvl="3"/>
+    <w:lvlOverride w:ilvl="4"/>
+    <w:lvlOverride w:ilvl="5"/>
+    <w:lvlOverride w:ilvl="6"/>
+    <w:lvlOverride w:ilvl="7"/>
+    <w:lvlOverride w:ilvl="8"/>
   </w:num>
 </w:numbering>
 </file>
@@ -918,6 +1139,7 @@
   <w:style w:type="character" w:default="1" w:styleId="Fuentedeprrafopredeter">
     <w:name w:val="Default Paragraph Font"/>
     <w:uiPriority w:val="1"/>
+    <w:semiHidden/>
     <w:unhideWhenUsed/>
   </w:style>
   <w:style w:type="table" w:default="1" w:styleId="Tablanormal">

</xml_diff>

<commit_message>
docs: agregar rutas de Usuario a la documentación
</commit_message>
<xml_diff>
--- a/Documentación de Rutas del Backend.docx
+++ b/Documentación de Rutas del Backend.docx
@@ -276,6 +276,139 @@
         </w:r>
       </w:hyperlink>
     </w:p>
+    <w:p>
+      <w:r>
+        <w:t>USUARIO</w:t>
+      </w:r>
+      <w:r>
+        <w:t>:</w:t>
+      </w:r>
+    </w:p>
+    <w:p>
+      <w:pPr>
+        <w:pStyle w:val="Prrafodelista"/>
+        <w:numPr>
+          <w:ilvl w:val="0"/>
+          <w:numId w:val="2"/>
+        </w:numPr>
+        <w:spacing w:line="276" w:lineRule="auto"/>
+      </w:pPr>
+      <w:hyperlink r:id="rId17" w:history="1">
+        <w:r>
+          <w:rPr>
+            <w:rStyle w:val="Hipervnculo"/>
+          </w:rPr>
+          <w:t>http://localhost:7575/</w:t>
+        </w:r>
+        <w:r>
+          <w:rPr>
+            <w:rStyle w:val="Hipervnculo"/>
+          </w:rPr>
+          <w:t>usuario</w:t>
+        </w:r>
+        <w:r>
+          <w:rPr>
+            <w:rStyle w:val="Hipervnculo"/>
+          </w:rPr>
+          <w:t>/registrar</w:t>
+        </w:r>
+      </w:hyperlink>
+    </w:p>
+    <w:p>
+      <w:pPr>
+        <w:pStyle w:val="Prrafodelista"/>
+        <w:numPr>
+          <w:ilvl w:val="0"/>
+          <w:numId w:val="2"/>
+        </w:numPr>
+        <w:spacing w:line="276" w:lineRule="auto"/>
+      </w:pPr>
+      <w:hyperlink r:id="rId18" w:history="1">
+        <w:r>
+          <w:rPr>
+            <w:rStyle w:val="Hipervnculo"/>
+          </w:rPr>
+          <w:t>http://localhost:7575/</w:t>
+        </w:r>
+        <w:r>
+          <w:rPr>
+            <w:rStyle w:val="Hipervnculo"/>
+          </w:rPr>
+          <w:t>usuario</w:t>
+        </w:r>
+        <w:r>
+          <w:rPr>
+            <w:rStyle w:val="Hipervnculo"/>
+          </w:rPr>
+          <w:t>/listar?page=0&amp;size=10</w:t>
+        </w:r>
+      </w:hyperlink>
+    </w:p>
+    <w:p>
+      <w:pPr>
+        <w:pStyle w:val="Prrafodelista"/>
+        <w:numPr>
+          <w:ilvl w:val="0"/>
+          <w:numId w:val="2"/>
+        </w:numPr>
+        <w:spacing w:line="276" w:lineRule="auto"/>
+      </w:pPr>
+      <w:hyperlink r:id="rId19" w:history="1">
+        <w:r>
+          <w:rPr>
+            <w:rStyle w:val="Hipervnculo"/>
+          </w:rPr>
+          <w:t>http://localhost:7575/</w:t>
+        </w:r>
+        <w:r>
+          <w:rPr>
+            <w:rStyle w:val="Hipervnculo"/>
+          </w:rPr>
+          <w:t>usuario</w:t>
+        </w:r>
+        <w:r>
+          <w:rPr>
+            <w:rStyle w:val="Hipervnculo"/>
+          </w:rPr>
+          <w:t>/actualizar</w:t>
+        </w:r>
+      </w:hyperlink>
+    </w:p>
+    <w:p>
+      <w:pPr>
+        <w:pStyle w:val="Prrafodelista"/>
+        <w:numPr>
+          <w:ilvl w:val="0"/>
+          <w:numId w:val="2"/>
+        </w:numPr>
+        <w:spacing w:line="276" w:lineRule="auto"/>
+      </w:pPr>
+      <w:hyperlink r:id="rId20" w:history="1">
+        <w:r>
+          <w:rPr>
+            <w:rStyle w:val="Hipervnculo"/>
+          </w:rPr>
+          <w:t>http://localhost:7575/</w:t>
+        </w:r>
+        <w:r>
+          <w:rPr>
+            <w:rStyle w:val="Hipervnculo"/>
+          </w:rPr>
+          <w:t>usuario</w:t>
+        </w:r>
+        <w:r>
+          <w:rPr>
+            <w:rStyle w:val="Hipervnculo"/>
+          </w:rPr>
+          <w:t>/buscar/{id}</w:t>
+        </w:r>
+      </w:hyperlink>
+    </w:p>
+    <w:p>
+      <w:pPr>
+        <w:spacing w:line="276" w:lineRule="auto"/>
+      </w:pPr>
+    </w:p>
     <w:p/>
     <w:p/>
     <w:p/>
@@ -523,15 +656,6 @@
   </w:num>
   <w:num w:numId="2" w16cid:durableId="367296501">
     <w:abstractNumId w:val="1"/>
-    <w:lvlOverride w:ilvl="0"/>
-    <w:lvlOverride w:ilvl="1"/>
-    <w:lvlOverride w:ilvl="2"/>
-    <w:lvlOverride w:ilvl="3"/>
-    <w:lvlOverride w:ilvl="4"/>
-    <w:lvlOverride w:ilvl="5"/>
-    <w:lvlOverride w:ilvl="6"/>
-    <w:lvlOverride w:ilvl="7"/>
-    <w:lvlOverride w:ilvl="8"/>
   </w:num>
 </w:numbering>
 </file>

</xml_diff>

<commit_message>
docs: agregar rutas de usuario-empleado y autenticacion
</commit_message>
<xml_diff>
--- a/Documentación de Rutas del Backend.docx
+++ b/Documentación de Rutas del Backend.docx
@@ -278,10 +278,7 @@
     </w:p>
     <w:p>
       <w:r>
-        <w:t>USUARIO</w:t>
-      </w:r>
-      <w:r>
-        <w:t>:</w:t>
+        <w:t>USUARIO:</w:t>
       </w:r>
     </w:p>
     <w:p>
@@ -298,19 +295,7 @@
           <w:rPr>
             <w:rStyle w:val="Hipervnculo"/>
           </w:rPr>
-          <w:t>http://localhost:7575/</w:t>
-        </w:r>
-        <w:r>
-          <w:rPr>
-            <w:rStyle w:val="Hipervnculo"/>
-          </w:rPr>
-          <w:t>usuario</w:t>
-        </w:r>
-        <w:r>
-          <w:rPr>
-            <w:rStyle w:val="Hipervnculo"/>
-          </w:rPr>
-          <w:t>/registrar</w:t>
+          <w:t>http://localhost:7575/usuario/registrar</w:t>
         </w:r>
       </w:hyperlink>
     </w:p>
@@ -328,19 +313,7 @@
           <w:rPr>
             <w:rStyle w:val="Hipervnculo"/>
           </w:rPr>
-          <w:t>http://localhost:7575/</w:t>
-        </w:r>
-        <w:r>
-          <w:rPr>
-            <w:rStyle w:val="Hipervnculo"/>
-          </w:rPr>
-          <w:t>usuario</w:t>
-        </w:r>
-        <w:r>
-          <w:rPr>
-            <w:rStyle w:val="Hipervnculo"/>
-          </w:rPr>
-          <w:t>/listar?page=0&amp;size=10</w:t>
+          <w:t>http://localhost:7575/usuario/listar?page=0&amp;size=10</w:t>
         </w:r>
       </w:hyperlink>
     </w:p>
@@ -358,19 +331,7 @@
           <w:rPr>
             <w:rStyle w:val="Hipervnculo"/>
           </w:rPr>
-          <w:t>http://localhost:7575/</w:t>
-        </w:r>
-        <w:r>
-          <w:rPr>
-            <w:rStyle w:val="Hipervnculo"/>
-          </w:rPr>
-          <w:t>usuario</w:t>
-        </w:r>
-        <w:r>
-          <w:rPr>
-            <w:rStyle w:val="Hipervnculo"/>
-          </w:rPr>
-          <w:t>/actualizar</w:t>
+          <w:t>http://localhost:7575/usuario/actualizar</w:t>
         </w:r>
       </w:hyperlink>
     </w:p>
@@ -388,24 +349,928 @@
           <w:rPr>
             <w:rStyle w:val="Hipervnculo"/>
           </w:rPr>
-          <w:t>http://localhost:7575/</w:t>
+          <w:t>http://localhost:7575/usuario/buscar/{id}</w:t>
         </w:r>
+      </w:hyperlink>
+    </w:p>
+    <w:p>
+      <w:pPr>
+        <w:spacing w:line="276" w:lineRule="auto"/>
+      </w:pPr>
+      <w:r>
+        <w:t>AUTENTICACION:</w:t>
+      </w:r>
+    </w:p>
+    <w:p>
+      <w:pPr>
+        <w:pStyle w:val="Prrafodelista"/>
+        <w:numPr>
+          <w:ilvl w:val="0"/>
+          <w:numId w:val="3"/>
+        </w:numPr>
+        <w:spacing w:line="276" w:lineRule="auto"/>
+      </w:pPr>
+      <w:hyperlink r:id="rId21" w:history="1">
         <w:r>
           <w:rPr>
             <w:rStyle w:val="Hipervnculo"/>
           </w:rPr>
-          <w:t>usuario</w:t>
+          <w:t>http://localhost:7575/autenticacion/registro</w:t>
         </w:r>
+      </w:hyperlink>
+    </w:p>
+    <w:p>
+      <w:pPr>
+        <w:shd w:val="clear" w:color="auto" w:fill="212121"/>
+        <w:spacing w:after="0" w:line="270" w:lineRule="atLeast"/>
+        <w:rPr>
+          <w:rFonts w:ascii="Courier New" w:eastAsia="Times New Roman" w:hAnsi="Courier New" w:cs="Courier New"/>
+          <w:color w:val="F8F8F2"/>
+          <w:kern w:val="0"/>
+          <w:sz w:val="18"/>
+          <w:szCs w:val="18"/>
+          <w:lang w:eastAsia="es-PE"/>
+          <w14:ligatures w14:val="none"/>
+        </w:rPr>
+      </w:pPr>
+      <w:r>
+        <w:rPr>
+          <w:rFonts w:ascii="Courier New" w:eastAsia="Times New Roman" w:hAnsi="Courier New" w:cs="Courier New"/>
+          <w:color w:val="DCDCDC"/>
+          <w:kern w:val="0"/>
+          <w:sz w:val="18"/>
+          <w:szCs w:val="18"/>
+          <w:lang w:eastAsia="es-PE"/>
+          <w14:ligatures w14:val="none"/>
+        </w:rPr>
+        <w:t>{</w:t>
+      </w:r>
+    </w:p>
+    <w:p>
+      <w:pPr>
+        <w:shd w:val="clear" w:color="auto" w:fill="212121"/>
+        <w:spacing w:after="0" w:line="270" w:lineRule="atLeast"/>
+        <w:rPr>
+          <w:rFonts w:ascii="Courier New" w:eastAsia="Times New Roman" w:hAnsi="Courier New" w:cs="Courier New"/>
+          <w:color w:val="F8F8F2"/>
+          <w:kern w:val="0"/>
+          <w:sz w:val="18"/>
+          <w:szCs w:val="18"/>
+          <w:lang w:eastAsia="es-PE"/>
+          <w14:ligatures w14:val="none"/>
+        </w:rPr>
+      </w:pPr>
+      <w:r>
+        <w:rPr>
+          <w:rFonts w:ascii="Courier New" w:eastAsia="Times New Roman" w:hAnsi="Courier New" w:cs="Courier New"/>
+          <w:color w:val="F8F8F2"/>
+          <w:kern w:val="0"/>
+          <w:sz w:val="18"/>
+          <w:szCs w:val="18"/>
+          <w:lang w:eastAsia="es-PE"/>
+          <w14:ligatures w14:val="none"/>
+        </w:rPr>
+        <w:t xml:space="preserve">    </w:t>
+      </w:r>
+      <w:r>
+        <w:rPr>
+          <w:rFonts w:ascii="Courier New" w:eastAsia="Times New Roman" w:hAnsi="Courier New" w:cs="Courier New"/>
+          <w:color w:val="9CDCFE"/>
+          <w:kern w:val="0"/>
+          <w:sz w:val="18"/>
+          <w:szCs w:val="18"/>
+          <w:lang w:eastAsia="es-PE"/>
+          <w14:ligatures w14:val="none"/>
+        </w:rPr>
+        <w:t>"</w:t>
+      </w:r>
+      <w:proofErr w:type="spellStart"/>
+      <w:r>
+        <w:rPr>
+          <w:rFonts w:ascii="Courier New" w:eastAsia="Times New Roman" w:hAnsi="Courier New" w:cs="Courier New"/>
+          <w:color w:val="9CDCFE"/>
+          <w:kern w:val="0"/>
+          <w:sz w:val="18"/>
+          <w:szCs w:val="18"/>
+          <w:lang w:eastAsia="es-PE"/>
+          <w14:ligatures w14:val="none"/>
+        </w:rPr>
+        <w:t>nombre"</w:t>
+      </w:r>
+      <w:r>
+        <w:rPr>
+          <w:rFonts w:ascii="Courier New" w:eastAsia="Times New Roman" w:hAnsi="Courier New" w:cs="Courier New"/>
+          <w:color w:val="DCDCDC"/>
+          <w:kern w:val="0"/>
+          <w:sz w:val="18"/>
+          <w:szCs w:val="18"/>
+          <w:lang w:eastAsia="es-PE"/>
+          <w14:ligatures w14:val="none"/>
+        </w:rPr>
+        <w:t>:</w:t>
+      </w:r>
+      <w:r>
+        <w:rPr>
+          <w:rFonts w:ascii="Courier New" w:eastAsia="Times New Roman" w:hAnsi="Courier New" w:cs="Courier New"/>
+          <w:color w:val="CE9178"/>
+          <w:kern w:val="0"/>
+          <w:sz w:val="18"/>
+          <w:szCs w:val="18"/>
+          <w:lang w:eastAsia="es-PE"/>
+          <w14:ligatures w14:val="none"/>
+        </w:rPr>
+        <w:t>"Richard</w:t>
+      </w:r>
+      <w:proofErr w:type="spellEnd"/>
+      <w:r>
+        <w:rPr>
+          <w:rFonts w:ascii="Courier New" w:eastAsia="Times New Roman" w:hAnsi="Courier New" w:cs="Courier New"/>
+          <w:color w:val="CE9178"/>
+          <w:kern w:val="0"/>
+          <w:sz w:val="18"/>
+          <w:szCs w:val="18"/>
+          <w:lang w:eastAsia="es-PE"/>
+          <w14:ligatures w14:val="none"/>
+        </w:rPr>
+        <w:t>"</w:t>
+      </w:r>
+      <w:r>
+        <w:rPr>
+          <w:rFonts w:ascii="Courier New" w:eastAsia="Times New Roman" w:hAnsi="Courier New" w:cs="Courier New"/>
+          <w:color w:val="DCDCDC"/>
+          <w:kern w:val="0"/>
+          <w:sz w:val="18"/>
+          <w:szCs w:val="18"/>
+          <w:lang w:eastAsia="es-PE"/>
+          <w14:ligatures w14:val="none"/>
+        </w:rPr>
+        <w:t>,</w:t>
+      </w:r>
+    </w:p>
+    <w:p>
+      <w:pPr>
+        <w:shd w:val="clear" w:color="auto" w:fill="212121"/>
+        <w:spacing w:after="0" w:line="270" w:lineRule="atLeast"/>
+        <w:rPr>
+          <w:rFonts w:ascii="Courier New" w:eastAsia="Times New Roman" w:hAnsi="Courier New" w:cs="Courier New"/>
+          <w:color w:val="F8F8F2"/>
+          <w:kern w:val="0"/>
+          <w:sz w:val="18"/>
+          <w:szCs w:val="18"/>
+          <w:lang w:eastAsia="es-PE"/>
+          <w14:ligatures w14:val="none"/>
+        </w:rPr>
+      </w:pPr>
+      <w:r>
+        <w:rPr>
+          <w:rFonts w:ascii="Courier New" w:eastAsia="Times New Roman" w:hAnsi="Courier New" w:cs="Courier New"/>
+          <w:color w:val="F8F8F2"/>
+          <w:kern w:val="0"/>
+          <w:sz w:val="18"/>
+          <w:szCs w:val="18"/>
+          <w:lang w:eastAsia="es-PE"/>
+          <w14:ligatures w14:val="none"/>
+        </w:rPr>
+        <w:t xml:space="preserve">    </w:t>
+      </w:r>
+      <w:r>
+        <w:rPr>
+          <w:rFonts w:ascii="Courier New" w:eastAsia="Times New Roman" w:hAnsi="Courier New" w:cs="Courier New"/>
+          <w:color w:val="9CDCFE"/>
+          <w:kern w:val="0"/>
+          <w:sz w:val="18"/>
+          <w:szCs w:val="18"/>
+          <w:lang w:eastAsia="es-PE"/>
+          <w14:ligatures w14:val="none"/>
+        </w:rPr>
+        <w:t>"apellido"</w:t>
+      </w:r>
+      <w:r>
+        <w:rPr>
+          <w:rFonts w:ascii="Courier New" w:eastAsia="Times New Roman" w:hAnsi="Courier New" w:cs="Courier New"/>
+          <w:color w:val="DCDCDC"/>
+          <w:kern w:val="0"/>
+          <w:sz w:val="18"/>
+          <w:szCs w:val="18"/>
+          <w:lang w:eastAsia="es-PE"/>
+          <w14:ligatures w14:val="none"/>
+        </w:rPr>
+        <w:t>:</w:t>
+      </w:r>
+      <w:r>
+        <w:rPr>
+          <w:rFonts w:ascii="Courier New" w:eastAsia="Times New Roman" w:hAnsi="Courier New" w:cs="Courier New"/>
+          <w:color w:val="CE9178"/>
+          <w:kern w:val="0"/>
+          <w:sz w:val="18"/>
+          <w:szCs w:val="18"/>
+          <w:lang w:eastAsia="es-PE"/>
+          <w14:ligatures w14:val="none"/>
+        </w:rPr>
+        <w:t>"</w:t>
+      </w:r>
+      <w:proofErr w:type="spellStart"/>
+      <w:r>
+        <w:rPr>
+          <w:rFonts w:ascii="Courier New" w:eastAsia="Times New Roman" w:hAnsi="Courier New" w:cs="Courier New"/>
+          <w:color w:val="CE9178"/>
+          <w:kern w:val="0"/>
+          <w:sz w:val="18"/>
+          <w:szCs w:val="18"/>
+          <w:lang w:eastAsia="es-PE"/>
+          <w14:ligatures w14:val="none"/>
+        </w:rPr>
+        <w:t>Tacca</w:t>
+      </w:r>
+      <w:proofErr w:type="spellEnd"/>
+      <w:r>
+        <w:rPr>
+          <w:rFonts w:ascii="Courier New" w:eastAsia="Times New Roman" w:hAnsi="Courier New" w:cs="Courier New"/>
+          <w:color w:val="CE9178"/>
+          <w:kern w:val="0"/>
+          <w:sz w:val="18"/>
+          <w:szCs w:val="18"/>
+          <w:lang w:eastAsia="es-PE"/>
+          <w14:ligatures w14:val="none"/>
+        </w:rPr>
+        <w:t>"</w:t>
+      </w:r>
+      <w:r>
+        <w:rPr>
+          <w:rFonts w:ascii="Courier New" w:eastAsia="Times New Roman" w:hAnsi="Courier New" w:cs="Courier New"/>
+          <w:color w:val="DCDCDC"/>
+          <w:kern w:val="0"/>
+          <w:sz w:val="18"/>
+          <w:szCs w:val="18"/>
+          <w:lang w:eastAsia="es-PE"/>
+          <w14:ligatures w14:val="none"/>
+        </w:rPr>
+        <w:t>,</w:t>
+      </w:r>
+    </w:p>
+    <w:p>
+      <w:pPr>
+        <w:shd w:val="clear" w:color="auto" w:fill="212121"/>
+        <w:spacing w:after="0" w:line="270" w:lineRule="atLeast"/>
+        <w:rPr>
+          <w:rFonts w:ascii="Courier New" w:eastAsia="Times New Roman" w:hAnsi="Courier New" w:cs="Courier New"/>
+          <w:color w:val="F8F8F2"/>
+          <w:kern w:val="0"/>
+          <w:sz w:val="18"/>
+          <w:szCs w:val="18"/>
+          <w:lang w:eastAsia="es-PE"/>
+          <w14:ligatures w14:val="none"/>
+        </w:rPr>
+      </w:pPr>
+      <w:r>
+        <w:rPr>
+          <w:rFonts w:ascii="Courier New" w:eastAsia="Times New Roman" w:hAnsi="Courier New" w:cs="Courier New"/>
+          <w:color w:val="F8F8F2"/>
+          <w:kern w:val="0"/>
+          <w:sz w:val="18"/>
+          <w:szCs w:val="18"/>
+          <w:lang w:eastAsia="es-PE"/>
+          <w14:ligatures w14:val="none"/>
+        </w:rPr>
+        <w:t xml:space="preserve">    </w:t>
+      </w:r>
+      <w:r>
+        <w:rPr>
+          <w:rFonts w:ascii="Courier New" w:eastAsia="Times New Roman" w:hAnsi="Courier New" w:cs="Courier New"/>
+          <w:color w:val="9CDCFE"/>
+          <w:kern w:val="0"/>
+          <w:sz w:val="18"/>
+          <w:szCs w:val="18"/>
+          <w:lang w:eastAsia="es-PE"/>
+          <w14:ligatures w14:val="none"/>
+        </w:rPr>
+        <w:t>"dni"</w:t>
+      </w:r>
+      <w:r>
+        <w:rPr>
+          <w:rFonts w:ascii="Courier New" w:eastAsia="Times New Roman" w:hAnsi="Courier New" w:cs="Courier New"/>
+          <w:color w:val="DCDCDC"/>
+          <w:kern w:val="0"/>
+          <w:sz w:val="18"/>
+          <w:szCs w:val="18"/>
+          <w:lang w:eastAsia="es-PE"/>
+          <w14:ligatures w14:val="none"/>
+        </w:rPr>
+        <w:t>:</w:t>
+      </w:r>
+      <w:r>
+        <w:rPr>
+          <w:rFonts w:ascii="Courier New" w:eastAsia="Times New Roman" w:hAnsi="Courier New" w:cs="Courier New"/>
+          <w:color w:val="CE9178"/>
+          <w:kern w:val="0"/>
+          <w:sz w:val="18"/>
+          <w:szCs w:val="18"/>
+          <w:lang w:eastAsia="es-PE"/>
+          <w14:ligatures w14:val="none"/>
+        </w:rPr>
+        <w:t>"72856190"</w:t>
+      </w:r>
+      <w:r>
+        <w:rPr>
+          <w:rFonts w:ascii="Courier New" w:eastAsia="Times New Roman" w:hAnsi="Courier New" w:cs="Courier New"/>
+          <w:color w:val="DCDCDC"/>
+          <w:kern w:val="0"/>
+          <w:sz w:val="18"/>
+          <w:szCs w:val="18"/>
+          <w:lang w:eastAsia="es-PE"/>
+          <w14:ligatures w14:val="none"/>
+        </w:rPr>
+        <w:t>,</w:t>
+      </w:r>
+    </w:p>
+    <w:p>
+      <w:pPr>
+        <w:shd w:val="clear" w:color="auto" w:fill="212121"/>
+        <w:spacing w:after="0" w:line="270" w:lineRule="atLeast"/>
+        <w:rPr>
+          <w:rFonts w:ascii="Courier New" w:eastAsia="Times New Roman" w:hAnsi="Courier New" w:cs="Courier New"/>
+          <w:color w:val="F8F8F2"/>
+          <w:kern w:val="0"/>
+          <w:sz w:val="18"/>
+          <w:szCs w:val="18"/>
+          <w:lang w:eastAsia="es-PE"/>
+          <w14:ligatures w14:val="none"/>
+        </w:rPr>
+      </w:pPr>
+      <w:r>
+        <w:rPr>
+          <w:rFonts w:ascii="Courier New" w:eastAsia="Times New Roman" w:hAnsi="Courier New" w:cs="Courier New"/>
+          <w:color w:val="F8F8F2"/>
+          <w:kern w:val="0"/>
+          <w:sz w:val="18"/>
+          <w:szCs w:val="18"/>
+          <w:lang w:eastAsia="es-PE"/>
+          <w14:ligatures w14:val="none"/>
+        </w:rPr>
+        <w:t xml:space="preserve">    </w:t>
+      </w:r>
+      <w:r>
+        <w:rPr>
+          <w:rFonts w:ascii="Courier New" w:eastAsia="Times New Roman" w:hAnsi="Courier New" w:cs="Courier New"/>
+          <w:color w:val="9CDCFE"/>
+          <w:kern w:val="0"/>
+          <w:sz w:val="18"/>
+          <w:szCs w:val="18"/>
+          <w:lang w:eastAsia="es-PE"/>
+          <w14:ligatures w14:val="none"/>
+        </w:rPr>
+        <w:t>"correo_empleado"</w:t>
+      </w:r>
+      <w:r>
+        <w:rPr>
+          <w:rFonts w:ascii="Courier New" w:eastAsia="Times New Roman" w:hAnsi="Courier New" w:cs="Courier New"/>
+          <w:color w:val="DCDCDC"/>
+          <w:kern w:val="0"/>
+          <w:sz w:val="18"/>
+          <w:szCs w:val="18"/>
+          <w:lang w:eastAsia="es-PE"/>
+          <w14:ligatures w14:val="none"/>
+        </w:rPr>
+        <w:t>:</w:t>
+      </w:r>
+      <w:r>
+        <w:rPr>
+          <w:rFonts w:ascii="Courier New" w:eastAsia="Times New Roman" w:hAnsi="Courier New" w:cs="Courier New"/>
+          <w:color w:val="CE9178"/>
+          <w:kern w:val="0"/>
+          <w:sz w:val="18"/>
+          <w:szCs w:val="18"/>
+          <w:lang w:eastAsia="es-PE"/>
+          <w14:ligatures w14:val="none"/>
+        </w:rPr>
+        <w:t>"richxrdperales20@gmail.com"</w:t>
+      </w:r>
+      <w:r>
+        <w:rPr>
+          <w:rFonts w:ascii="Courier New" w:eastAsia="Times New Roman" w:hAnsi="Courier New" w:cs="Courier New"/>
+          <w:color w:val="DCDCDC"/>
+          <w:kern w:val="0"/>
+          <w:sz w:val="18"/>
+          <w:szCs w:val="18"/>
+          <w:lang w:eastAsia="es-PE"/>
+          <w14:ligatures w14:val="none"/>
+        </w:rPr>
+        <w:t>,</w:t>
+      </w:r>
+    </w:p>
+    <w:p>
+      <w:pPr>
+        <w:shd w:val="clear" w:color="auto" w:fill="212121"/>
+        <w:spacing w:after="0" w:line="270" w:lineRule="atLeast"/>
+        <w:rPr>
+          <w:rFonts w:ascii="Courier New" w:eastAsia="Times New Roman" w:hAnsi="Courier New" w:cs="Courier New"/>
+          <w:color w:val="F8F8F2"/>
+          <w:kern w:val="0"/>
+          <w:sz w:val="18"/>
+          <w:szCs w:val="18"/>
+          <w:lang w:eastAsia="es-PE"/>
+          <w14:ligatures w14:val="none"/>
+        </w:rPr>
+      </w:pPr>
+      <w:r>
+        <w:rPr>
+          <w:rFonts w:ascii="Courier New" w:eastAsia="Times New Roman" w:hAnsi="Courier New" w:cs="Courier New"/>
+          <w:color w:val="F8F8F2"/>
+          <w:kern w:val="0"/>
+          <w:sz w:val="18"/>
+          <w:szCs w:val="18"/>
+          <w:lang w:eastAsia="es-PE"/>
+          <w14:ligatures w14:val="none"/>
+        </w:rPr>
+        <w:t xml:space="preserve">    </w:t>
+      </w:r>
+      <w:r>
+        <w:rPr>
+          <w:rFonts w:ascii="Courier New" w:eastAsia="Times New Roman" w:hAnsi="Courier New" w:cs="Courier New"/>
+          <w:color w:val="9CDCFE"/>
+          <w:kern w:val="0"/>
+          <w:sz w:val="18"/>
+          <w:szCs w:val="18"/>
+          <w:lang w:eastAsia="es-PE"/>
+          <w14:ligatures w14:val="none"/>
+        </w:rPr>
+        <w:t>"celular"</w:t>
+      </w:r>
+      <w:r>
+        <w:rPr>
+          <w:rFonts w:ascii="Courier New" w:eastAsia="Times New Roman" w:hAnsi="Courier New" w:cs="Courier New"/>
+          <w:color w:val="DCDCDC"/>
+          <w:kern w:val="0"/>
+          <w:sz w:val="18"/>
+          <w:szCs w:val="18"/>
+          <w:lang w:eastAsia="es-PE"/>
+          <w14:ligatures w14:val="none"/>
+        </w:rPr>
+        <w:t>:</w:t>
+      </w:r>
+      <w:r>
+        <w:rPr>
+          <w:rFonts w:ascii="Courier New" w:eastAsia="Times New Roman" w:hAnsi="Courier New" w:cs="Courier New"/>
+          <w:color w:val="CE9178"/>
+          <w:kern w:val="0"/>
+          <w:sz w:val="18"/>
+          <w:szCs w:val="18"/>
+          <w:lang w:eastAsia="es-PE"/>
+          <w14:ligatures w14:val="none"/>
+        </w:rPr>
+        <w:t>"928246070"</w:t>
+      </w:r>
+      <w:r>
+        <w:rPr>
+          <w:rFonts w:ascii="Courier New" w:eastAsia="Times New Roman" w:hAnsi="Courier New" w:cs="Courier New"/>
+          <w:color w:val="DCDCDC"/>
+          <w:kern w:val="0"/>
+          <w:sz w:val="18"/>
+          <w:szCs w:val="18"/>
+          <w:lang w:eastAsia="es-PE"/>
+          <w14:ligatures w14:val="none"/>
+        </w:rPr>
+        <w:t>,</w:t>
+      </w:r>
+    </w:p>
+    <w:p>
+      <w:pPr>
+        <w:shd w:val="clear" w:color="auto" w:fill="212121"/>
+        <w:spacing w:after="0" w:line="270" w:lineRule="atLeast"/>
+        <w:rPr>
+          <w:rFonts w:ascii="Courier New" w:eastAsia="Times New Roman" w:hAnsi="Courier New" w:cs="Courier New"/>
+          <w:color w:val="F8F8F2"/>
+          <w:kern w:val="0"/>
+          <w:sz w:val="18"/>
+          <w:szCs w:val="18"/>
+          <w:lang w:eastAsia="es-PE"/>
+          <w14:ligatures w14:val="none"/>
+        </w:rPr>
+      </w:pPr>
+      <w:r>
+        <w:rPr>
+          <w:rFonts w:ascii="Courier New" w:eastAsia="Times New Roman" w:hAnsi="Courier New" w:cs="Courier New"/>
+          <w:color w:val="F8F8F2"/>
+          <w:kern w:val="0"/>
+          <w:sz w:val="18"/>
+          <w:szCs w:val="18"/>
+          <w:lang w:eastAsia="es-PE"/>
+          <w14:ligatures w14:val="none"/>
+        </w:rPr>
+        <w:t xml:space="preserve">    </w:t>
+      </w:r>
+      <w:r>
+        <w:rPr>
+          <w:rFonts w:ascii="Courier New" w:eastAsia="Times New Roman" w:hAnsi="Courier New" w:cs="Courier New"/>
+          <w:color w:val="9CDCFE"/>
+          <w:kern w:val="0"/>
+          <w:sz w:val="18"/>
+          <w:szCs w:val="18"/>
+          <w:lang w:eastAsia="es-PE"/>
+          <w14:ligatures w14:val="none"/>
+        </w:rPr>
+        <w:t>"</w:t>
+      </w:r>
+      <w:proofErr w:type="spellStart"/>
+      <w:r>
+        <w:rPr>
+          <w:rFonts w:ascii="Courier New" w:eastAsia="Times New Roman" w:hAnsi="Courier New" w:cs="Courier New"/>
+          <w:color w:val="9CDCFE"/>
+          <w:kern w:val="0"/>
+          <w:sz w:val="18"/>
+          <w:szCs w:val="18"/>
+          <w:lang w:eastAsia="es-PE"/>
+          <w14:ligatures w14:val="none"/>
+        </w:rPr>
+        <w:t>activo"</w:t>
+      </w:r>
+      <w:r>
+        <w:rPr>
+          <w:rFonts w:ascii="Courier New" w:eastAsia="Times New Roman" w:hAnsi="Courier New" w:cs="Courier New"/>
+          <w:color w:val="DCDCDC"/>
+          <w:kern w:val="0"/>
+          <w:sz w:val="18"/>
+          <w:szCs w:val="18"/>
+          <w:lang w:eastAsia="es-PE"/>
+          <w14:ligatures w14:val="none"/>
+        </w:rPr>
+        <w:t>:</w:t>
+      </w:r>
+      <w:r>
+        <w:rPr>
+          <w:rFonts w:ascii="Courier New" w:eastAsia="Times New Roman" w:hAnsi="Courier New" w:cs="Courier New"/>
+          <w:color w:val="CE9178"/>
+          <w:kern w:val="0"/>
+          <w:sz w:val="18"/>
+          <w:szCs w:val="18"/>
+          <w:lang w:eastAsia="es-PE"/>
+          <w14:ligatures w14:val="none"/>
+        </w:rPr>
+        <w:t>true</w:t>
+      </w:r>
+      <w:proofErr w:type="spellEnd"/>
+      <w:r>
+        <w:rPr>
+          <w:rFonts w:ascii="Courier New" w:eastAsia="Times New Roman" w:hAnsi="Courier New" w:cs="Courier New"/>
+          <w:color w:val="DCDCDC"/>
+          <w:kern w:val="0"/>
+          <w:sz w:val="18"/>
+          <w:szCs w:val="18"/>
+          <w:lang w:eastAsia="es-PE"/>
+          <w14:ligatures w14:val="none"/>
+        </w:rPr>
+        <w:t>,</w:t>
+      </w:r>
+    </w:p>
+    <w:p>
+      <w:pPr>
+        <w:shd w:val="clear" w:color="auto" w:fill="212121"/>
+        <w:spacing w:after="0" w:line="270" w:lineRule="atLeast"/>
+        <w:rPr>
+          <w:rFonts w:ascii="Courier New" w:eastAsia="Times New Roman" w:hAnsi="Courier New" w:cs="Courier New"/>
+          <w:color w:val="F8F8F2"/>
+          <w:kern w:val="0"/>
+          <w:sz w:val="18"/>
+          <w:szCs w:val="18"/>
+          <w:lang w:eastAsia="es-PE"/>
+          <w14:ligatures w14:val="none"/>
+        </w:rPr>
+      </w:pPr>
+      <w:r>
+        <w:rPr>
+          <w:rFonts w:ascii="Courier New" w:eastAsia="Times New Roman" w:hAnsi="Courier New" w:cs="Courier New"/>
+          <w:color w:val="F8F8F2"/>
+          <w:kern w:val="0"/>
+          <w:sz w:val="18"/>
+          <w:szCs w:val="18"/>
+          <w:lang w:eastAsia="es-PE"/>
+          <w14:ligatures w14:val="none"/>
+        </w:rPr>
+        <w:t xml:space="preserve">    </w:t>
+      </w:r>
+      <w:r>
+        <w:rPr>
+          <w:rFonts w:ascii="Courier New" w:eastAsia="Times New Roman" w:hAnsi="Courier New" w:cs="Courier New"/>
+          <w:color w:val="9CDCFE"/>
+          <w:kern w:val="0"/>
+          <w:sz w:val="18"/>
+          <w:szCs w:val="18"/>
+          <w:lang w:eastAsia="es-PE"/>
+          <w14:ligatures w14:val="none"/>
+        </w:rPr>
+        <w:t>"id_rol"</w:t>
+      </w:r>
+      <w:r>
+        <w:rPr>
+          <w:rFonts w:ascii="Courier New" w:eastAsia="Times New Roman" w:hAnsi="Courier New" w:cs="Courier New"/>
+          <w:color w:val="DCDCDC"/>
+          <w:kern w:val="0"/>
+          <w:sz w:val="18"/>
+          <w:szCs w:val="18"/>
+          <w:lang w:eastAsia="es-PE"/>
+          <w14:ligatures w14:val="none"/>
+        </w:rPr>
+        <w:t>:</w:t>
+      </w:r>
+      <w:r>
+        <w:rPr>
+          <w:rFonts w:ascii="Courier New" w:eastAsia="Times New Roman" w:hAnsi="Courier New" w:cs="Courier New"/>
+          <w:color w:val="B5CEA8"/>
+          <w:kern w:val="0"/>
+          <w:sz w:val="18"/>
+          <w:szCs w:val="18"/>
+          <w:lang w:eastAsia="es-PE"/>
+          <w14:ligatures w14:val="none"/>
+        </w:rPr>
+        <w:t>1</w:t>
+      </w:r>
+    </w:p>
+    <w:p>
+      <w:pPr>
+        <w:shd w:val="clear" w:color="auto" w:fill="212121"/>
+        <w:spacing w:after="0" w:line="270" w:lineRule="atLeast"/>
+        <w:rPr>
+          <w:rFonts w:ascii="Courier New" w:eastAsia="Times New Roman" w:hAnsi="Courier New" w:cs="Courier New"/>
+          <w:color w:val="F8F8F2"/>
+          <w:kern w:val="0"/>
+          <w:sz w:val="18"/>
+          <w:szCs w:val="18"/>
+          <w:lang w:eastAsia="es-PE"/>
+          <w14:ligatures w14:val="none"/>
+        </w:rPr>
+      </w:pPr>
+      <w:r>
+        <w:rPr>
+          <w:rFonts w:ascii="Courier New" w:eastAsia="Times New Roman" w:hAnsi="Courier New" w:cs="Courier New"/>
+          <w:color w:val="DCDCDC"/>
+          <w:kern w:val="0"/>
+          <w:sz w:val="18"/>
+          <w:szCs w:val="18"/>
+          <w:lang w:eastAsia="es-PE"/>
+          <w14:ligatures w14:val="none"/>
+        </w:rPr>
+        <w:t>}</w:t>
+      </w:r>
+    </w:p>
+    <w:p>
+      <w:pPr>
+        <w:pStyle w:val="Prrafodelista"/>
+        <w:numPr>
+          <w:ilvl w:val="0"/>
+          <w:numId w:val="3"/>
+        </w:numPr>
+        <w:spacing w:line="276" w:lineRule="auto"/>
+      </w:pPr>
+      <w:hyperlink r:id="rId22" w:history="1">
         <w:r>
           <w:rPr>
             <w:rStyle w:val="Hipervnculo"/>
           </w:rPr>
-          <w:t>/buscar/{id}</w:t>
+          <w:t>http://localhost:7575/autenticacion/login</w:t>
         </w:r>
       </w:hyperlink>
     </w:p>
     <w:p>
       <w:pPr>
+        <w:shd w:val="clear" w:color="auto" w:fill="212121"/>
+        <w:spacing w:after="0" w:line="270" w:lineRule="atLeast"/>
+        <w:rPr>
+          <w:rFonts w:ascii="Courier New" w:eastAsia="Times New Roman" w:hAnsi="Courier New" w:cs="Courier New"/>
+          <w:color w:val="F8F8F2"/>
+          <w:kern w:val="0"/>
+          <w:sz w:val="18"/>
+          <w:szCs w:val="18"/>
+          <w:lang w:eastAsia="es-PE"/>
+          <w14:ligatures w14:val="none"/>
+        </w:rPr>
+      </w:pPr>
+      <w:r>
+        <w:rPr>
+          <w:rFonts w:ascii="Courier New" w:eastAsia="Times New Roman" w:hAnsi="Courier New" w:cs="Courier New"/>
+          <w:color w:val="DCDCDC"/>
+          <w:kern w:val="0"/>
+          <w:sz w:val="18"/>
+          <w:szCs w:val="18"/>
+          <w:lang w:eastAsia="es-PE"/>
+          <w14:ligatures w14:val="none"/>
+        </w:rPr>
+        <w:lastRenderedPageBreak/>
+        <w:t>{</w:t>
+      </w:r>
+    </w:p>
+    <w:p>
+      <w:pPr>
+        <w:shd w:val="clear" w:color="auto" w:fill="212121"/>
+        <w:spacing w:after="0" w:line="270" w:lineRule="atLeast"/>
+        <w:rPr>
+          <w:rFonts w:ascii="Courier New" w:eastAsia="Times New Roman" w:hAnsi="Courier New" w:cs="Courier New"/>
+          <w:color w:val="F8F8F2"/>
+          <w:kern w:val="0"/>
+          <w:sz w:val="18"/>
+          <w:szCs w:val="18"/>
+          <w:lang w:eastAsia="es-PE"/>
+          <w14:ligatures w14:val="none"/>
+        </w:rPr>
+      </w:pPr>
+      <w:r>
+        <w:rPr>
+          <w:rFonts w:ascii="Courier New" w:eastAsia="Times New Roman" w:hAnsi="Courier New" w:cs="Courier New"/>
+          <w:color w:val="F8F8F2"/>
+          <w:kern w:val="0"/>
+          <w:sz w:val="18"/>
+          <w:szCs w:val="18"/>
+          <w:lang w:eastAsia="es-PE"/>
+          <w14:ligatures w14:val="none"/>
+        </w:rPr>
+        <w:t xml:space="preserve">    </w:t>
+      </w:r>
+      <w:r>
+        <w:rPr>
+          <w:rFonts w:ascii="Courier New" w:eastAsia="Times New Roman" w:hAnsi="Courier New" w:cs="Courier New"/>
+          <w:color w:val="9CDCFE"/>
+          <w:kern w:val="0"/>
+          <w:sz w:val="18"/>
+          <w:szCs w:val="18"/>
+          <w:lang w:eastAsia="es-PE"/>
+          <w14:ligatures w14:val="none"/>
+        </w:rPr>
+        <w:t>"correo_usuario"</w:t>
+      </w:r>
+      <w:r>
+        <w:rPr>
+          <w:rFonts w:ascii="Courier New" w:eastAsia="Times New Roman" w:hAnsi="Courier New" w:cs="Courier New"/>
+          <w:color w:val="DCDCDC"/>
+          <w:kern w:val="0"/>
+          <w:sz w:val="18"/>
+          <w:szCs w:val="18"/>
+          <w:lang w:eastAsia="es-PE"/>
+          <w14:ligatures w14:val="none"/>
+        </w:rPr>
+        <w:t>:</w:t>
+      </w:r>
+      <w:r>
+        <w:rPr>
+          <w:rFonts w:ascii="Courier New" w:eastAsia="Times New Roman" w:hAnsi="Courier New" w:cs="Courier New"/>
+          <w:color w:val="CE9178"/>
+          <w:kern w:val="0"/>
+          <w:sz w:val="18"/>
+          <w:szCs w:val="18"/>
+          <w:lang w:eastAsia="es-PE"/>
+          <w14:ligatures w14:val="none"/>
+        </w:rPr>
+        <w:t>"SU12345678@neon.com"</w:t>
+      </w:r>
+      <w:r>
+        <w:rPr>
+          <w:rFonts w:ascii="Courier New" w:eastAsia="Times New Roman" w:hAnsi="Courier New" w:cs="Courier New"/>
+          <w:color w:val="DCDCDC"/>
+          <w:kern w:val="0"/>
+          <w:sz w:val="18"/>
+          <w:szCs w:val="18"/>
+          <w:lang w:eastAsia="es-PE"/>
+          <w14:ligatures w14:val="none"/>
+        </w:rPr>
+        <w:t>,</w:t>
+      </w:r>
+    </w:p>
+    <w:p>
+      <w:pPr>
+        <w:shd w:val="clear" w:color="auto" w:fill="212121"/>
+        <w:spacing w:after="0" w:line="270" w:lineRule="atLeast"/>
+        <w:rPr>
+          <w:rFonts w:ascii="Courier New" w:eastAsia="Times New Roman" w:hAnsi="Courier New" w:cs="Courier New"/>
+          <w:color w:val="F8F8F2"/>
+          <w:kern w:val="0"/>
+          <w:sz w:val="18"/>
+          <w:szCs w:val="18"/>
+          <w:lang w:eastAsia="es-PE"/>
+          <w14:ligatures w14:val="none"/>
+        </w:rPr>
+      </w:pPr>
+      <w:r>
+        <w:rPr>
+          <w:rFonts w:ascii="Courier New" w:eastAsia="Times New Roman" w:hAnsi="Courier New" w:cs="Courier New"/>
+          <w:color w:val="F8F8F2"/>
+          <w:kern w:val="0"/>
+          <w:sz w:val="18"/>
+          <w:szCs w:val="18"/>
+          <w:lang w:eastAsia="es-PE"/>
+          <w14:ligatures w14:val="none"/>
+        </w:rPr>
+        <w:t xml:space="preserve">    </w:t>
+      </w:r>
+      <w:r>
+        <w:rPr>
+          <w:rFonts w:ascii="Courier New" w:eastAsia="Times New Roman" w:hAnsi="Courier New" w:cs="Courier New"/>
+          <w:color w:val="9CDCFE"/>
+          <w:kern w:val="0"/>
+          <w:sz w:val="18"/>
+          <w:szCs w:val="18"/>
+          <w:lang w:eastAsia="es-PE"/>
+          <w14:ligatures w14:val="none"/>
+        </w:rPr>
+        <w:t>"clave"</w:t>
+      </w:r>
+      <w:r>
+        <w:rPr>
+          <w:rFonts w:ascii="Courier New" w:eastAsia="Times New Roman" w:hAnsi="Courier New" w:cs="Courier New"/>
+          <w:color w:val="DCDCDC"/>
+          <w:kern w:val="0"/>
+          <w:sz w:val="18"/>
+          <w:szCs w:val="18"/>
+          <w:lang w:eastAsia="es-PE"/>
+          <w14:ligatures w14:val="none"/>
+        </w:rPr>
+        <w:t>:</w:t>
+      </w:r>
+      <w:r>
+        <w:rPr>
+          <w:rFonts w:ascii="Courier New" w:eastAsia="Times New Roman" w:hAnsi="Courier New" w:cs="Courier New"/>
+          <w:color w:val="CE9178"/>
+          <w:kern w:val="0"/>
+          <w:sz w:val="18"/>
+          <w:szCs w:val="18"/>
+          <w:lang w:eastAsia="es-PE"/>
+          <w14:ligatures w14:val="none"/>
+        </w:rPr>
+        <w:t>"12345"</w:t>
+      </w:r>
+    </w:p>
+    <w:p>
+      <w:pPr>
+        <w:shd w:val="clear" w:color="auto" w:fill="212121"/>
+        <w:spacing w:after="0" w:line="270" w:lineRule="atLeast"/>
+        <w:rPr>
+          <w:rFonts w:ascii="Courier New" w:eastAsia="Times New Roman" w:hAnsi="Courier New" w:cs="Courier New"/>
+          <w:color w:val="F8F8F2"/>
+          <w:kern w:val="0"/>
+          <w:sz w:val="18"/>
+          <w:szCs w:val="18"/>
+          <w:lang w:eastAsia="es-PE"/>
+          <w14:ligatures w14:val="none"/>
+        </w:rPr>
+      </w:pPr>
+      <w:r>
+        <w:rPr>
+          <w:rFonts w:ascii="Courier New" w:eastAsia="Times New Roman" w:hAnsi="Courier New" w:cs="Courier New"/>
+          <w:color w:val="DCDCDC"/>
+          <w:kern w:val="0"/>
+          <w:sz w:val="18"/>
+          <w:szCs w:val="18"/>
+          <w:lang w:eastAsia="es-PE"/>
+          <w14:ligatures w14:val="none"/>
+        </w:rPr>
+        <w:t>}</w:t>
+      </w:r>
+    </w:p>
+    <w:p>
+      <w:pPr>
+        <w:pStyle w:val="Prrafodelista"/>
+        <w:numPr>
+          <w:ilvl w:val="0"/>
+          <w:numId w:val="3"/>
+        </w:numPr>
+        <w:spacing w:line="276" w:lineRule="auto"/>
+      </w:pPr>
+      <w:hyperlink r:id="rId23" w:history="1">
+        <w:r>
+          <w:rPr>
+            <w:rStyle w:val="Hipervnculo"/>
+          </w:rPr>
+          <w:t>http://localhost:7575/autenticacion/validar-token</w:t>
+        </w:r>
+      </w:hyperlink>
+    </w:p>
+    <w:p>
+      <w:pPr>
+        <w:spacing w:line="276" w:lineRule="auto"/>
+        <w:ind w:left="360"/>
+      </w:pPr>
+      <w:r>
+        <w:t>USUARIO-EMPLEADO:</w:t>
+      </w:r>
+    </w:p>
+    <w:p>
+      <w:pPr>
+        <w:pStyle w:val="Prrafodelista"/>
+        <w:numPr>
+          <w:ilvl w:val="0"/>
+          <w:numId w:val="3"/>
+        </w:numPr>
+        <w:spacing w:line="276" w:lineRule="auto"/>
+      </w:pPr>
+      <w:hyperlink r:id="rId24" w:history="1">
+        <w:r>
+          <w:rPr>
+            <w:rStyle w:val="Hipervnculo"/>
+          </w:rPr>
+          <w:t>http://localhost:7575/usuario-empleado/listar</w:t>
+        </w:r>
+      </w:hyperlink>
+    </w:p>
+    <w:p>
+      <w:pPr>
+        <w:pStyle w:val="Prrafodelista"/>
         <w:spacing w:line="276" w:lineRule="auto"/>
       </w:pPr>
     </w:p>
@@ -651,11 +1516,127 @@
       </w:rPr>
     </w:lvl>
   </w:abstractNum>
+  <w:abstractNum w:abstractNumId="2" w15:restartNumberingAfterBreak="0">
+    <w:nsid w:val="7DAA2B1D"/>
+    <w:multiLevelType w:val="hybridMultilevel"/>
+    <w:tmpl w:val="33A49386"/>
+    <w:lvl w:ilvl="0" w:tplc="280A0001">
+      <w:start w:val="1"/>
+      <w:numFmt w:val="bullet"/>
+      <w:lvlText w:val=""/>
+      <w:lvlJc w:val="left"/>
+      <w:pPr>
+        <w:ind w:left="720" w:hanging="360"/>
+      </w:pPr>
+      <w:rPr>
+        <w:rFonts w:ascii="Symbol" w:hAnsi="Symbol" w:hint="default"/>
+      </w:rPr>
+    </w:lvl>
+    <w:lvl w:ilvl="1" w:tplc="280A0003" w:tentative="1">
+      <w:start w:val="1"/>
+      <w:numFmt w:val="bullet"/>
+      <w:lvlText w:val="o"/>
+      <w:lvlJc w:val="left"/>
+      <w:pPr>
+        <w:ind w:left="1440" w:hanging="360"/>
+      </w:pPr>
+      <w:rPr>
+        <w:rFonts w:ascii="Courier New" w:hAnsi="Courier New" w:cs="Courier New" w:hint="default"/>
+      </w:rPr>
+    </w:lvl>
+    <w:lvl w:ilvl="2" w:tplc="280A0005" w:tentative="1">
+      <w:start w:val="1"/>
+      <w:numFmt w:val="bullet"/>
+      <w:lvlText w:val=""/>
+      <w:lvlJc w:val="left"/>
+      <w:pPr>
+        <w:ind w:left="2160" w:hanging="360"/>
+      </w:pPr>
+      <w:rPr>
+        <w:rFonts w:ascii="Wingdings" w:hAnsi="Wingdings" w:hint="default"/>
+      </w:rPr>
+    </w:lvl>
+    <w:lvl w:ilvl="3" w:tplc="280A0001" w:tentative="1">
+      <w:start w:val="1"/>
+      <w:numFmt w:val="bullet"/>
+      <w:lvlText w:val=""/>
+      <w:lvlJc w:val="left"/>
+      <w:pPr>
+        <w:ind w:left="2880" w:hanging="360"/>
+      </w:pPr>
+      <w:rPr>
+        <w:rFonts w:ascii="Symbol" w:hAnsi="Symbol" w:hint="default"/>
+      </w:rPr>
+    </w:lvl>
+    <w:lvl w:ilvl="4" w:tplc="280A0003" w:tentative="1">
+      <w:start w:val="1"/>
+      <w:numFmt w:val="bullet"/>
+      <w:lvlText w:val="o"/>
+      <w:lvlJc w:val="left"/>
+      <w:pPr>
+        <w:ind w:left="3600" w:hanging="360"/>
+      </w:pPr>
+      <w:rPr>
+        <w:rFonts w:ascii="Courier New" w:hAnsi="Courier New" w:cs="Courier New" w:hint="default"/>
+      </w:rPr>
+    </w:lvl>
+    <w:lvl w:ilvl="5" w:tplc="280A0005" w:tentative="1">
+      <w:start w:val="1"/>
+      <w:numFmt w:val="bullet"/>
+      <w:lvlText w:val=""/>
+      <w:lvlJc w:val="left"/>
+      <w:pPr>
+        <w:ind w:left="4320" w:hanging="360"/>
+      </w:pPr>
+      <w:rPr>
+        <w:rFonts w:ascii="Wingdings" w:hAnsi="Wingdings" w:hint="default"/>
+      </w:rPr>
+    </w:lvl>
+    <w:lvl w:ilvl="6" w:tplc="280A0001" w:tentative="1">
+      <w:start w:val="1"/>
+      <w:numFmt w:val="bullet"/>
+      <w:lvlText w:val=""/>
+      <w:lvlJc w:val="left"/>
+      <w:pPr>
+        <w:ind w:left="5040" w:hanging="360"/>
+      </w:pPr>
+      <w:rPr>
+        <w:rFonts w:ascii="Symbol" w:hAnsi="Symbol" w:hint="default"/>
+      </w:rPr>
+    </w:lvl>
+    <w:lvl w:ilvl="7" w:tplc="280A0003" w:tentative="1">
+      <w:start w:val="1"/>
+      <w:numFmt w:val="bullet"/>
+      <w:lvlText w:val="o"/>
+      <w:lvlJc w:val="left"/>
+      <w:pPr>
+        <w:ind w:left="5760" w:hanging="360"/>
+      </w:pPr>
+      <w:rPr>
+        <w:rFonts w:ascii="Courier New" w:hAnsi="Courier New" w:cs="Courier New" w:hint="default"/>
+      </w:rPr>
+    </w:lvl>
+    <w:lvl w:ilvl="8" w:tplc="280A0005" w:tentative="1">
+      <w:start w:val="1"/>
+      <w:numFmt w:val="bullet"/>
+      <w:lvlText w:val=""/>
+      <w:lvlJc w:val="left"/>
+      <w:pPr>
+        <w:ind w:left="6480" w:hanging="360"/>
+      </w:pPr>
+      <w:rPr>
+        <w:rFonts w:ascii="Wingdings" w:hAnsi="Wingdings" w:hint="default"/>
+      </w:rPr>
+    </w:lvl>
+  </w:abstractNum>
   <w:num w:numId="1" w16cid:durableId="1753315371">
     <w:abstractNumId w:val="0"/>
   </w:num>
   <w:num w:numId="2" w16cid:durableId="367296501">
     <w:abstractNumId w:val="1"/>
+  </w:num>
+  <w:num w:numId="3" w16cid:durableId="817766418">
+    <w:abstractNumId w:val="2"/>
   </w:num>
 </w:numbering>
 </file>
@@ -1263,7 +2244,6 @@
   <w:style w:type="character" w:default="1" w:styleId="Fuentedeprrafopredeter">
     <w:name w:val="Default Paragraph Font"/>
     <w:uiPriority w:val="1"/>
-    <w:semiHidden/>
     <w:unhideWhenUsed/>
   </w:style>
   <w:style w:type="table" w:default="1" w:styleId="Tablanormal">

</xml_diff>

<commit_message>
docs: documentacion de rutas del primer sprint completas
</commit_message>
<xml_diff>
--- a/Documentación de Rutas del Backend.docx
+++ b/Documentación de Rutas del Backend.docx
@@ -108,7 +108,7 @@
           <w:rPr>
             <w:rStyle w:val="Hipervnculo"/>
           </w:rPr>
-          <w:t>http://localhost:7575/rol/listar?page=0&amp;size=10</w:t>
+          <w:t>http://localhost:7575/rol/listar</w:t>
         </w:r>
       </w:hyperlink>
     </w:p>
@@ -182,7 +182,7 @@
           <w:rPr>
             <w:rStyle w:val="Hipervnculo"/>
           </w:rPr>
-          <w:t>http://localhost:7575/empleado/registrar</w:t>
+          <w:t>http://localhost:7575/empleado/listar</w:t>
         </w:r>
       </w:hyperlink>
     </w:p>
@@ -200,7 +200,7 @@
           <w:rPr>
             <w:rStyle w:val="Hipervnculo"/>
           </w:rPr>
-          <w:t>http://localhost:7575/empleado/listar?page=0&amp;size=10</w:t>
+          <w:t>http://localhost:7575/empleado/actualizar</w:t>
         </w:r>
       </w:hyperlink>
     </w:p>
@@ -218,61 +218,7 @@
           <w:rPr>
             <w:rStyle w:val="Hipervnculo"/>
           </w:rPr>
-          <w:t>http://localhost:7575/empleado/actualizar</w:t>
-        </w:r>
-      </w:hyperlink>
-    </w:p>
-    <w:p>
-      <w:pPr>
-        <w:pStyle w:val="Prrafodelista"/>
-        <w:numPr>
-          <w:ilvl w:val="0"/>
-          <w:numId w:val="2"/>
-        </w:numPr>
-        <w:spacing w:line="276" w:lineRule="auto"/>
-      </w:pPr>
-      <w:hyperlink r:id="rId14" w:history="1">
-        <w:r>
-          <w:rPr>
-            <w:rStyle w:val="Hipervnculo"/>
-          </w:rPr>
           <w:t>http://localhost:7575/empleado/buscar/{id}</w:t>
-        </w:r>
-      </w:hyperlink>
-    </w:p>
-    <w:p>
-      <w:pPr>
-        <w:pStyle w:val="Prrafodelista"/>
-        <w:numPr>
-          <w:ilvl w:val="0"/>
-          <w:numId w:val="2"/>
-        </w:numPr>
-        <w:spacing w:line="276" w:lineRule="auto"/>
-      </w:pPr>
-      <w:hyperlink r:id="rId15" w:history="1">
-        <w:r>
-          <w:rPr>
-            <w:rStyle w:val="Hipervnculo"/>
-          </w:rPr>
-          <w:t>http://localhost:7575/empleado/activar/{id}</w:t>
-        </w:r>
-      </w:hyperlink>
-    </w:p>
-    <w:p>
-      <w:pPr>
-        <w:pStyle w:val="Prrafodelista"/>
-        <w:numPr>
-          <w:ilvl w:val="0"/>
-          <w:numId w:val="2"/>
-        </w:numPr>
-        <w:spacing w:line="276" w:lineRule="auto"/>
-      </w:pPr>
-      <w:hyperlink r:id="rId16" w:history="1">
-        <w:r>
-          <w:rPr>
-            <w:rStyle w:val="Hipervnculo"/>
-          </w:rPr>
-          <w:t>http://localhost:7575/empleado/desactivar/{id}</w:t>
         </w:r>
       </w:hyperlink>
     </w:p>
@@ -290,12 +236,12 @@
         </w:numPr>
         <w:spacing w:line="276" w:lineRule="auto"/>
       </w:pPr>
-      <w:hyperlink r:id="rId17" w:history="1">
-        <w:r>
-          <w:rPr>
-            <w:rStyle w:val="Hipervnculo"/>
-          </w:rPr>
-          <w:t>http://localhost:7575/usuario/registrar</w:t>
+      <w:hyperlink r:id="rId14" w:history="1">
+        <w:r>
+          <w:rPr>
+            <w:rStyle w:val="Hipervnculo"/>
+          </w:rPr>
+          <w:t>http://localhost:7575/usuario/listar</w:t>
         </w:r>
       </w:hyperlink>
     </w:p>
@@ -308,12 +254,12 @@
         </w:numPr>
         <w:spacing w:line="276" w:lineRule="auto"/>
       </w:pPr>
-      <w:hyperlink r:id="rId18" w:history="1">
-        <w:r>
-          <w:rPr>
-            <w:rStyle w:val="Hipervnculo"/>
-          </w:rPr>
-          <w:t>http://localhost:7575/usuario/listar?page=0&amp;size=10</w:t>
+      <w:hyperlink r:id="rId15" w:history="1">
+        <w:r>
+          <w:rPr>
+            <w:rStyle w:val="Hipervnculo"/>
+          </w:rPr>
+          <w:t>http://localhost:7575/usuario/actualizar</w:t>
         </w:r>
       </w:hyperlink>
     </w:p>
@@ -326,25 +272,7 @@
         </w:numPr>
         <w:spacing w:line="276" w:lineRule="auto"/>
       </w:pPr>
-      <w:hyperlink r:id="rId19" w:history="1">
-        <w:r>
-          <w:rPr>
-            <w:rStyle w:val="Hipervnculo"/>
-          </w:rPr>
-          <w:t>http://localhost:7575/usuario/actualizar</w:t>
-        </w:r>
-      </w:hyperlink>
-    </w:p>
-    <w:p>
-      <w:pPr>
-        <w:pStyle w:val="Prrafodelista"/>
-        <w:numPr>
-          <w:ilvl w:val="0"/>
-          <w:numId w:val="2"/>
-        </w:numPr>
-        <w:spacing w:line="276" w:lineRule="auto"/>
-      </w:pPr>
-      <w:hyperlink r:id="rId20" w:history="1">
+      <w:hyperlink r:id="rId16" w:history="1">
         <w:r>
           <w:rPr>
             <w:rStyle w:val="Hipervnculo"/>
@@ -370,7 +298,7 @@
         </w:numPr>
         <w:spacing w:line="276" w:lineRule="auto"/>
       </w:pPr>
-      <w:hyperlink r:id="rId21" w:history="1">
+      <w:hyperlink r:id="rId17" w:history="1">
         <w:r>
           <w:rPr>
             <w:rStyle w:val="Hipervnculo"/>
@@ -381,647 +309,14 @@
     </w:p>
     <w:p>
       <w:pPr>
-        <w:shd w:val="clear" w:color="auto" w:fill="212121"/>
-        <w:spacing w:after="0" w:line="270" w:lineRule="atLeast"/>
-        <w:rPr>
-          <w:rFonts w:ascii="Courier New" w:eastAsia="Times New Roman" w:hAnsi="Courier New" w:cs="Courier New"/>
-          <w:color w:val="F8F8F2"/>
-          <w:kern w:val="0"/>
-          <w:sz w:val="18"/>
-          <w:szCs w:val="18"/>
-          <w:lang w:eastAsia="es-PE"/>
-          <w14:ligatures w14:val="none"/>
-        </w:rPr>
-      </w:pPr>
-      <w:r>
-        <w:rPr>
-          <w:rFonts w:ascii="Courier New" w:eastAsia="Times New Roman" w:hAnsi="Courier New" w:cs="Courier New"/>
-          <w:color w:val="DCDCDC"/>
-          <w:kern w:val="0"/>
-          <w:sz w:val="18"/>
-          <w:szCs w:val="18"/>
-          <w:lang w:eastAsia="es-PE"/>
-          <w14:ligatures w14:val="none"/>
-        </w:rPr>
-        <w:t>{</w:t>
-      </w:r>
-    </w:p>
-    <w:p>
-      <w:pPr>
-        <w:shd w:val="clear" w:color="auto" w:fill="212121"/>
-        <w:spacing w:after="0" w:line="270" w:lineRule="atLeast"/>
-        <w:rPr>
-          <w:rFonts w:ascii="Courier New" w:eastAsia="Times New Roman" w:hAnsi="Courier New" w:cs="Courier New"/>
-          <w:color w:val="F8F8F2"/>
-          <w:kern w:val="0"/>
-          <w:sz w:val="18"/>
-          <w:szCs w:val="18"/>
-          <w:lang w:eastAsia="es-PE"/>
-          <w14:ligatures w14:val="none"/>
-        </w:rPr>
-      </w:pPr>
-      <w:r>
-        <w:rPr>
-          <w:rFonts w:ascii="Courier New" w:eastAsia="Times New Roman" w:hAnsi="Courier New" w:cs="Courier New"/>
-          <w:color w:val="F8F8F2"/>
-          <w:kern w:val="0"/>
-          <w:sz w:val="18"/>
-          <w:szCs w:val="18"/>
-          <w:lang w:eastAsia="es-PE"/>
-          <w14:ligatures w14:val="none"/>
-        </w:rPr>
-        <w:t xml:space="preserve">    </w:t>
-      </w:r>
-      <w:r>
-        <w:rPr>
-          <w:rFonts w:ascii="Courier New" w:eastAsia="Times New Roman" w:hAnsi="Courier New" w:cs="Courier New"/>
-          <w:color w:val="9CDCFE"/>
-          <w:kern w:val="0"/>
-          <w:sz w:val="18"/>
-          <w:szCs w:val="18"/>
-          <w:lang w:eastAsia="es-PE"/>
-          <w14:ligatures w14:val="none"/>
-        </w:rPr>
-        <w:t>"</w:t>
-      </w:r>
-      <w:proofErr w:type="spellStart"/>
-      <w:r>
-        <w:rPr>
-          <w:rFonts w:ascii="Courier New" w:eastAsia="Times New Roman" w:hAnsi="Courier New" w:cs="Courier New"/>
-          <w:color w:val="9CDCFE"/>
-          <w:kern w:val="0"/>
-          <w:sz w:val="18"/>
-          <w:szCs w:val="18"/>
-          <w:lang w:eastAsia="es-PE"/>
-          <w14:ligatures w14:val="none"/>
-        </w:rPr>
-        <w:t>nombre"</w:t>
-      </w:r>
-      <w:r>
-        <w:rPr>
-          <w:rFonts w:ascii="Courier New" w:eastAsia="Times New Roman" w:hAnsi="Courier New" w:cs="Courier New"/>
-          <w:color w:val="DCDCDC"/>
-          <w:kern w:val="0"/>
-          <w:sz w:val="18"/>
-          <w:szCs w:val="18"/>
-          <w:lang w:eastAsia="es-PE"/>
-          <w14:ligatures w14:val="none"/>
-        </w:rPr>
-        <w:t>:</w:t>
-      </w:r>
-      <w:r>
-        <w:rPr>
-          <w:rFonts w:ascii="Courier New" w:eastAsia="Times New Roman" w:hAnsi="Courier New" w:cs="Courier New"/>
-          <w:color w:val="CE9178"/>
-          <w:kern w:val="0"/>
-          <w:sz w:val="18"/>
-          <w:szCs w:val="18"/>
-          <w:lang w:eastAsia="es-PE"/>
-          <w14:ligatures w14:val="none"/>
-        </w:rPr>
-        <w:t>"Richard</w:t>
-      </w:r>
-      <w:proofErr w:type="spellEnd"/>
-      <w:r>
-        <w:rPr>
-          <w:rFonts w:ascii="Courier New" w:eastAsia="Times New Roman" w:hAnsi="Courier New" w:cs="Courier New"/>
-          <w:color w:val="CE9178"/>
-          <w:kern w:val="0"/>
-          <w:sz w:val="18"/>
-          <w:szCs w:val="18"/>
-          <w:lang w:eastAsia="es-PE"/>
-          <w14:ligatures w14:val="none"/>
-        </w:rPr>
-        <w:t>"</w:t>
-      </w:r>
-      <w:r>
-        <w:rPr>
-          <w:rFonts w:ascii="Courier New" w:eastAsia="Times New Roman" w:hAnsi="Courier New" w:cs="Courier New"/>
-          <w:color w:val="DCDCDC"/>
-          <w:kern w:val="0"/>
-          <w:sz w:val="18"/>
-          <w:szCs w:val="18"/>
-          <w:lang w:eastAsia="es-PE"/>
-          <w14:ligatures w14:val="none"/>
-        </w:rPr>
-        <w:t>,</w:t>
-      </w:r>
-    </w:p>
-    <w:p>
-      <w:pPr>
-        <w:shd w:val="clear" w:color="auto" w:fill="212121"/>
-        <w:spacing w:after="0" w:line="270" w:lineRule="atLeast"/>
-        <w:rPr>
-          <w:rFonts w:ascii="Courier New" w:eastAsia="Times New Roman" w:hAnsi="Courier New" w:cs="Courier New"/>
-          <w:color w:val="F8F8F2"/>
-          <w:kern w:val="0"/>
-          <w:sz w:val="18"/>
-          <w:szCs w:val="18"/>
-          <w:lang w:eastAsia="es-PE"/>
-          <w14:ligatures w14:val="none"/>
-        </w:rPr>
-      </w:pPr>
-      <w:r>
-        <w:rPr>
-          <w:rFonts w:ascii="Courier New" w:eastAsia="Times New Roman" w:hAnsi="Courier New" w:cs="Courier New"/>
-          <w:color w:val="F8F8F2"/>
-          <w:kern w:val="0"/>
-          <w:sz w:val="18"/>
-          <w:szCs w:val="18"/>
-          <w:lang w:eastAsia="es-PE"/>
-          <w14:ligatures w14:val="none"/>
-        </w:rPr>
-        <w:t xml:space="preserve">    </w:t>
-      </w:r>
-      <w:r>
-        <w:rPr>
-          <w:rFonts w:ascii="Courier New" w:eastAsia="Times New Roman" w:hAnsi="Courier New" w:cs="Courier New"/>
-          <w:color w:val="9CDCFE"/>
-          <w:kern w:val="0"/>
-          <w:sz w:val="18"/>
-          <w:szCs w:val="18"/>
-          <w:lang w:eastAsia="es-PE"/>
-          <w14:ligatures w14:val="none"/>
-        </w:rPr>
-        <w:t>"apellido"</w:t>
-      </w:r>
-      <w:r>
-        <w:rPr>
-          <w:rFonts w:ascii="Courier New" w:eastAsia="Times New Roman" w:hAnsi="Courier New" w:cs="Courier New"/>
-          <w:color w:val="DCDCDC"/>
-          <w:kern w:val="0"/>
-          <w:sz w:val="18"/>
-          <w:szCs w:val="18"/>
-          <w:lang w:eastAsia="es-PE"/>
-          <w14:ligatures w14:val="none"/>
-        </w:rPr>
-        <w:t>:</w:t>
-      </w:r>
-      <w:r>
-        <w:rPr>
-          <w:rFonts w:ascii="Courier New" w:eastAsia="Times New Roman" w:hAnsi="Courier New" w:cs="Courier New"/>
-          <w:color w:val="CE9178"/>
-          <w:kern w:val="0"/>
-          <w:sz w:val="18"/>
-          <w:szCs w:val="18"/>
-          <w:lang w:eastAsia="es-PE"/>
-          <w14:ligatures w14:val="none"/>
-        </w:rPr>
-        <w:t>"</w:t>
-      </w:r>
-      <w:proofErr w:type="spellStart"/>
-      <w:r>
-        <w:rPr>
-          <w:rFonts w:ascii="Courier New" w:eastAsia="Times New Roman" w:hAnsi="Courier New" w:cs="Courier New"/>
-          <w:color w:val="CE9178"/>
-          <w:kern w:val="0"/>
-          <w:sz w:val="18"/>
-          <w:szCs w:val="18"/>
-          <w:lang w:eastAsia="es-PE"/>
-          <w14:ligatures w14:val="none"/>
-        </w:rPr>
-        <w:t>Tacca</w:t>
-      </w:r>
-      <w:proofErr w:type="spellEnd"/>
-      <w:r>
-        <w:rPr>
-          <w:rFonts w:ascii="Courier New" w:eastAsia="Times New Roman" w:hAnsi="Courier New" w:cs="Courier New"/>
-          <w:color w:val="CE9178"/>
-          <w:kern w:val="0"/>
-          <w:sz w:val="18"/>
-          <w:szCs w:val="18"/>
-          <w:lang w:eastAsia="es-PE"/>
-          <w14:ligatures w14:val="none"/>
-        </w:rPr>
-        <w:t>"</w:t>
-      </w:r>
-      <w:r>
-        <w:rPr>
-          <w:rFonts w:ascii="Courier New" w:eastAsia="Times New Roman" w:hAnsi="Courier New" w:cs="Courier New"/>
-          <w:color w:val="DCDCDC"/>
-          <w:kern w:val="0"/>
-          <w:sz w:val="18"/>
-          <w:szCs w:val="18"/>
-          <w:lang w:eastAsia="es-PE"/>
-          <w14:ligatures w14:val="none"/>
-        </w:rPr>
-        <w:t>,</w:t>
-      </w:r>
-    </w:p>
-    <w:p>
-      <w:pPr>
-        <w:shd w:val="clear" w:color="auto" w:fill="212121"/>
-        <w:spacing w:after="0" w:line="270" w:lineRule="atLeast"/>
-        <w:rPr>
-          <w:rFonts w:ascii="Courier New" w:eastAsia="Times New Roman" w:hAnsi="Courier New" w:cs="Courier New"/>
-          <w:color w:val="F8F8F2"/>
-          <w:kern w:val="0"/>
-          <w:sz w:val="18"/>
-          <w:szCs w:val="18"/>
-          <w:lang w:eastAsia="es-PE"/>
-          <w14:ligatures w14:val="none"/>
-        </w:rPr>
-      </w:pPr>
-      <w:r>
-        <w:rPr>
-          <w:rFonts w:ascii="Courier New" w:eastAsia="Times New Roman" w:hAnsi="Courier New" w:cs="Courier New"/>
-          <w:color w:val="F8F8F2"/>
-          <w:kern w:val="0"/>
-          <w:sz w:val="18"/>
-          <w:szCs w:val="18"/>
-          <w:lang w:eastAsia="es-PE"/>
-          <w14:ligatures w14:val="none"/>
-        </w:rPr>
-        <w:t xml:space="preserve">    </w:t>
-      </w:r>
-      <w:r>
-        <w:rPr>
-          <w:rFonts w:ascii="Courier New" w:eastAsia="Times New Roman" w:hAnsi="Courier New" w:cs="Courier New"/>
-          <w:color w:val="9CDCFE"/>
-          <w:kern w:val="0"/>
-          <w:sz w:val="18"/>
-          <w:szCs w:val="18"/>
-          <w:lang w:eastAsia="es-PE"/>
-          <w14:ligatures w14:val="none"/>
-        </w:rPr>
-        <w:t>"dni"</w:t>
-      </w:r>
-      <w:r>
-        <w:rPr>
-          <w:rFonts w:ascii="Courier New" w:eastAsia="Times New Roman" w:hAnsi="Courier New" w:cs="Courier New"/>
-          <w:color w:val="DCDCDC"/>
-          <w:kern w:val="0"/>
-          <w:sz w:val="18"/>
-          <w:szCs w:val="18"/>
-          <w:lang w:eastAsia="es-PE"/>
-          <w14:ligatures w14:val="none"/>
-        </w:rPr>
-        <w:t>:</w:t>
-      </w:r>
-      <w:r>
-        <w:rPr>
-          <w:rFonts w:ascii="Courier New" w:eastAsia="Times New Roman" w:hAnsi="Courier New" w:cs="Courier New"/>
-          <w:color w:val="CE9178"/>
-          <w:kern w:val="0"/>
-          <w:sz w:val="18"/>
-          <w:szCs w:val="18"/>
-          <w:lang w:eastAsia="es-PE"/>
-          <w14:ligatures w14:val="none"/>
-        </w:rPr>
-        <w:t>"72856190"</w:t>
-      </w:r>
-      <w:r>
-        <w:rPr>
-          <w:rFonts w:ascii="Courier New" w:eastAsia="Times New Roman" w:hAnsi="Courier New" w:cs="Courier New"/>
-          <w:color w:val="DCDCDC"/>
-          <w:kern w:val="0"/>
-          <w:sz w:val="18"/>
-          <w:szCs w:val="18"/>
-          <w:lang w:eastAsia="es-PE"/>
-          <w14:ligatures w14:val="none"/>
-        </w:rPr>
-        <w:t>,</w:t>
-      </w:r>
-    </w:p>
-    <w:p>
-      <w:pPr>
-        <w:shd w:val="clear" w:color="auto" w:fill="212121"/>
-        <w:spacing w:after="0" w:line="270" w:lineRule="atLeast"/>
-        <w:rPr>
-          <w:rFonts w:ascii="Courier New" w:eastAsia="Times New Roman" w:hAnsi="Courier New" w:cs="Courier New"/>
-          <w:color w:val="F8F8F2"/>
-          <w:kern w:val="0"/>
-          <w:sz w:val="18"/>
-          <w:szCs w:val="18"/>
-          <w:lang w:eastAsia="es-PE"/>
-          <w14:ligatures w14:val="none"/>
-        </w:rPr>
-      </w:pPr>
-      <w:r>
-        <w:rPr>
-          <w:rFonts w:ascii="Courier New" w:eastAsia="Times New Roman" w:hAnsi="Courier New" w:cs="Courier New"/>
-          <w:color w:val="F8F8F2"/>
-          <w:kern w:val="0"/>
-          <w:sz w:val="18"/>
-          <w:szCs w:val="18"/>
-          <w:lang w:eastAsia="es-PE"/>
-          <w14:ligatures w14:val="none"/>
-        </w:rPr>
-        <w:t xml:space="preserve">    </w:t>
-      </w:r>
-      <w:r>
-        <w:rPr>
-          <w:rFonts w:ascii="Courier New" w:eastAsia="Times New Roman" w:hAnsi="Courier New" w:cs="Courier New"/>
-          <w:color w:val="9CDCFE"/>
-          <w:kern w:val="0"/>
-          <w:sz w:val="18"/>
-          <w:szCs w:val="18"/>
-          <w:lang w:eastAsia="es-PE"/>
-          <w14:ligatures w14:val="none"/>
-        </w:rPr>
-        <w:t>"correo_empleado"</w:t>
-      </w:r>
-      <w:r>
-        <w:rPr>
-          <w:rFonts w:ascii="Courier New" w:eastAsia="Times New Roman" w:hAnsi="Courier New" w:cs="Courier New"/>
-          <w:color w:val="DCDCDC"/>
-          <w:kern w:val="0"/>
-          <w:sz w:val="18"/>
-          <w:szCs w:val="18"/>
-          <w:lang w:eastAsia="es-PE"/>
-          <w14:ligatures w14:val="none"/>
-        </w:rPr>
-        <w:t>:</w:t>
-      </w:r>
-      <w:r>
-        <w:rPr>
-          <w:rFonts w:ascii="Courier New" w:eastAsia="Times New Roman" w:hAnsi="Courier New" w:cs="Courier New"/>
-          <w:color w:val="CE9178"/>
-          <w:kern w:val="0"/>
-          <w:sz w:val="18"/>
-          <w:szCs w:val="18"/>
-          <w:lang w:eastAsia="es-PE"/>
-          <w14:ligatures w14:val="none"/>
-        </w:rPr>
-        <w:t>"richxrdperales20@gmail.com"</w:t>
-      </w:r>
-      <w:r>
-        <w:rPr>
-          <w:rFonts w:ascii="Courier New" w:eastAsia="Times New Roman" w:hAnsi="Courier New" w:cs="Courier New"/>
-          <w:color w:val="DCDCDC"/>
-          <w:kern w:val="0"/>
-          <w:sz w:val="18"/>
-          <w:szCs w:val="18"/>
-          <w:lang w:eastAsia="es-PE"/>
-          <w14:ligatures w14:val="none"/>
-        </w:rPr>
-        <w:t>,</w:t>
-      </w:r>
-    </w:p>
-    <w:p>
-      <w:pPr>
-        <w:shd w:val="clear" w:color="auto" w:fill="212121"/>
-        <w:spacing w:after="0" w:line="270" w:lineRule="atLeast"/>
-        <w:rPr>
-          <w:rFonts w:ascii="Courier New" w:eastAsia="Times New Roman" w:hAnsi="Courier New" w:cs="Courier New"/>
-          <w:color w:val="F8F8F2"/>
-          <w:kern w:val="0"/>
-          <w:sz w:val="18"/>
-          <w:szCs w:val="18"/>
-          <w:lang w:eastAsia="es-PE"/>
-          <w14:ligatures w14:val="none"/>
-        </w:rPr>
-      </w:pPr>
-      <w:r>
-        <w:rPr>
-          <w:rFonts w:ascii="Courier New" w:eastAsia="Times New Roman" w:hAnsi="Courier New" w:cs="Courier New"/>
-          <w:color w:val="F8F8F2"/>
-          <w:kern w:val="0"/>
-          <w:sz w:val="18"/>
-          <w:szCs w:val="18"/>
-          <w:lang w:eastAsia="es-PE"/>
-          <w14:ligatures w14:val="none"/>
-        </w:rPr>
-        <w:t xml:space="preserve">    </w:t>
-      </w:r>
-      <w:r>
-        <w:rPr>
-          <w:rFonts w:ascii="Courier New" w:eastAsia="Times New Roman" w:hAnsi="Courier New" w:cs="Courier New"/>
-          <w:color w:val="9CDCFE"/>
-          <w:kern w:val="0"/>
-          <w:sz w:val="18"/>
-          <w:szCs w:val="18"/>
-          <w:lang w:eastAsia="es-PE"/>
-          <w14:ligatures w14:val="none"/>
-        </w:rPr>
-        <w:t>"celular"</w:t>
-      </w:r>
-      <w:r>
-        <w:rPr>
-          <w:rFonts w:ascii="Courier New" w:eastAsia="Times New Roman" w:hAnsi="Courier New" w:cs="Courier New"/>
-          <w:color w:val="DCDCDC"/>
-          <w:kern w:val="0"/>
-          <w:sz w:val="18"/>
-          <w:szCs w:val="18"/>
-          <w:lang w:eastAsia="es-PE"/>
-          <w14:ligatures w14:val="none"/>
-        </w:rPr>
-        <w:t>:</w:t>
-      </w:r>
-      <w:r>
-        <w:rPr>
-          <w:rFonts w:ascii="Courier New" w:eastAsia="Times New Roman" w:hAnsi="Courier New" w:cs="Courier New"/>
-          <w:color w:val="CE9178"/>
-          <w:kern w:val="0"/>
-          <w:sz w:val="18"/>
-          <w:szCs w:val="18"/>
-          <w:lang w:eastAsia="es-PE"/>
-          <w14:ligatures w14:val="none"/>
-        </w:rPr>
-        <w:t>"928246070"</w:t>
-      </w:r>
-      <w:r>
-        <w:rPr>
-          <w:rFonts w:ascii="Courier New" w:eastAsia="Times New Roman" w:hAnsi="Courier New" w:cs="Courier New"/>
-          <w:color w:val="DCDCDC"/>
-          <w:kern w:val="0"/>
-          <w:sz w:val="18"/>
-          <w:szCs w:val="18"/>
-          <w:lang w:eastAsia="es-PE"/>
-          <w14:ligatures w14:val="none"/>
-        </w:rPr>
-        <w:t>,</w:t>
-      </w:r>
-    </w:p>
-    <w:p>
-      <w:pPr>
-        <w:shd w:val="clear" w:color="auto" w:fill="212121"/>
-        <w:spacing w:after="0" w:line="270" w:lineRule="atLeast"/>
-        <w:rPr>
-          <w:rFonts w:ascii="Courier New" w:eastAsia="Times New Roman" w:hAnsi="Courier New" w:cs="Courier New"/>
-          <w:color w:val="F8F8F2"/>
-          <w:kern w:val="0"/>
-          <w:sz w:val="18"/>
-          <w:szCs w:val="18"/>
-          <w:lang w:eastAsia="es-PE"/>
-          <w14:ligatures w14:val="none"/>
-        </w:rPr>
-      </w:pPr>
-      <w:r>
-        <w:rPr>
-          <w:rFonts w:ascii="Courier New" w:eastAsia="Times New Roman" w:hAnsi="Courier New" w:cs="Courier New"/>
-          <w:color w:val="F8F8F2"/>
-          <w:kern w:val="0"/>
-          <w:sz w:val="18"/>
-          <w:szCs w:val="18"/>
-          <w:lang w:eastAsia="es-PE"/>
-          <w14:ligatures w14:val="none"/>
-        </w:rPr>
-        <w:t xml:space="preserve">    </w:t>
-      </w:r>
-      <w:r>
-        <w:rPr>
-          <w:rFonts w:ascii="Courier New" w:eastAsia="Times New Roman" w:hAnsi="Courier New" w:cs="Courier New"/>
-          <w:color w:val="9CDCFE"/>
-          <w:kern w:val="0"/>
-          <w:sz w:val="18"/>
-          <w:szCs w:val="18"/>
-          <w:lang w:eastAsia="es-PE"/>
-          <w14:ligatures w14:val="none"/>
-        </w:rPr>
-        <w:t>"</w:t>
-      </w:r>
-      <w:proofErr w:type="spellStart"/>
-      <w:r>
-        <w:rPr>
-          <w:rFonts w:ascii="Courier New" w:eastAsia="Times New Roman" w:hAnsi="Courier New" w:cs="Courier New"/>
-          <w:color w:val="9CDCFE"/>
-          <w:kern w:val="0"/>
-          <w:sz w:val="18"/>
-          <w:szCs w:val="18"/>
-          <w:lang w:eastAsia="es-PE"/>
-          <w14:ligatures w14:val="none"/>
-        </w:rPr>
-        <w:t>activo"</w:t>
-      </w:r>
-      <w:r>
-        <w:rPr>
-          <w:rFonts w:ascii="Courier New" w:eastAsia="Times New Roman" w:hAnsi="Courier New" w:cs="Courier New"/>
-          <w:color w:val="DCDCDC"/>
-          <w:kern w:val="0"/>
-          <w:sz w:val="18"/>
-          <w:szCs w:val="18"/>
-          <w:lang w:eastAsia="es-PE"/>
-          <w14:ligatures w14:val="none"/>
-        </w:rPr>
-        <w:t>:</w:t>
-      </w:r>
-      <w:r>
-        <w:rPr>
-          <w:rFonts w:ascii="Courier New" w:eastAsia="Times New Roman" w:hAnsi="Courier New" w:cs="Courier New"/>
-          <w:color w:val="CE9178"/>
-          <w:kern w:val="0"/>
-          <w:sz w:val="18"/>
-          <w:szCs w:val="18"/>
-          <w:lang w:eastAsia="es-PE"/>
-          <w14:ligatures w14:val="none"/>
-        </w:rPr>
-        <w:t>true</w:t>
-      </w:r>
-      <w:proofErr w:type="spellEnd"/>
-      <w:r>
-        <w:rPr>
-          <w:rFonts w:ascii="Courier New" w:eastAsia="Times New Roman" w:hAnsi="Courier New" w:cs="Courier New"/>
-          <w:color w:val="DCDCDC"/>
-          <w:kern w:val="0"/>
-          <w:sz w:val="18"/>
-          <w:szCs w:val="18"/>
-          <w:lang w:eastAsia="es-PE"/>
-          <w14:ligatures w14:val="none"/>
-        </w:rPr>
-        <w:t>,</w:t>
-      </w:r>
-    </w:p>
-    <w:p>
-      <w:pPr>
-        <w:shd w:val="clear" w:color="auto" w:fill="212121"/>
-        <w:spacing w:after="0" w:line="270" w:lineRule="atLeast"/>
-        <w:rPr>
-          <w:rFonts w:ascii="Courier New" w:eastAsia="Times New Roman" w:hAnsi="Courier New" w:cs="Courier New"/>
-          <w:color w:val="F8F8F2"/>
-          <w:kern w:val="0"/>
-          <w:sz w:val="18"/>
-          <w:szCs w:val="18"/>
-          <w:lang w:eastAsia="es-PE"/>
-          <w14:ligatures w14:val="none"/>
-        </w:rPr>
-      </w:pPr>
-      <w:r>
-        <w:rPr>
-          <w:rFonts w:ascii="Courier New" w:eastAsia="Times New Roman" w:hAnsi="Courier New" w:cs="Courier New"/>
-          <w:color w:val="F8F8F2"/>
-          <w:kern w:val="0"/>
-          <w:sz w:val="18"/>
-          <w:szCs w:val="18"/>
-          <w:lang w:eastAsia="es-PE"/>
-          <w14:ligatures w14:val="none"/>
-        </w:rPr>
-        <w:t xml:space="preserve">    </w:t>
-      </w:r>
-      <w:r>
-        <w:rPr>
-          <w:rFonts w:ascii="Courier New" w:eastAsia="Times New Roman" w:hAnsi="Courier New" w:cs="Courier New"/>
-          <w:color w:val="9CDCFE"/>
-          <w:kern w:val="0"/>
-          <w:sz w:val="18"/>
-          <w:szCs w:val="18"/>
-          <w:lang w:eastAsia="es-PE"/>
-          <w14:ligatures w14:val="none"/>
-        </w:rPr>
-        <w:t>"id_rol"</w:t>
-      </w:r>
-      <w:r>
-        <w:rPr>
-          <w:rFonts w:ascii="Courier New" w:eastAsia="Times New Roman" w:hAnsi="Courier New" w:cs="Courier New"/>
-          <w:color w:val="DCDCDC"/>
-          <w:kern w:val="0"/>
-          <w:sz w:val="18"/>
-          <w:szCs w:val="18"/>
-          <w:lang w:eastAsia="es-PE"/>
-          <w14:ligatures w14:val="none"/>
-        </w:rPr>
-        <w:t>:</w:t>
-      </w:r>
-      <w:r>
-        <w:rPr>
-          <w:rFonts w:ascii="Courier New" w:eastAsia="Times New Roman" w:hAnsi="Courier New" w:cs="Courier New"/>
-          <w:color w:val="B5CEA8"/>
-          <w:kern w:val="0"/>
-          <w:sz w:val="18"/>
-          <w:szCs w:val="18"/>
-          <w:lang w:eastAsia="es-PE"/>
-          <w14:ligatures w14:val="none"/>
-        </w:rPr>
-        <w:t>1</w:t>
-      </w:r>
-    </w:p>
-    <w:p>
-      <w:pPr>
-        <w:shd w:val="clear" w:color="auto" w:fill="212121"/>
-        <w:spacing w:after="0" w:line="270" w:lineRule="atLeast"/>
-        <w:rPr>
-          <w:rFonts w:ascii="Courier New" w:eastAsia="Times New Roman" w:hAnsi="Courier New" w:cs="Courier New"/>
-          <w:color w:val="F8F8F2"/>
-          <w:kern w:val="0"/>
-          <w:sz w:val="18"/>
-          <w:szCs w:val="18"/>
-          <w:lang w:eastAsia="es-PE"/>
-          <w14:ligatures w14:val="none"/>
-        </w:rPr>
-      </w:pPr>
-      <w:r>
-        <w:rPr>
-          <w:rFonts w:ascii="Courier New" w:eastAsia="Times New Roman" w:hAnsi="Courier New" w:cs="Courier New"/>
-          <w:color w:val="DCDCDC"/>
-          <w:kern w:val="0"/>
-          <w:sz w:val="18"/>
-          <w:szCs w:val="18"/>
-          <w:lang w:eastAsia="es-PE"/>
-          <w14:ligatures w14:val="none"/>
-        </w:rPr>
-        <w:t>}</w:t>
-      </w:r>
-    </w:p>
-    <w:p>
-      <w:pPr>
-        <w:pStyle w:val="Prrafodelista"/>
-        <w:numPr>
-          <w:ilvl w:val="0"/>
-          <w:numId w:val="3"/>
-        </w:numPr>
-        <w:spacing w:line="276" w:lineRule="auto"/>
-      </w:pPr>
-      <w:hyperlink r:id="rId22" w:history="1">
+        <w:pStyle w:val="Prrafodelista"/>
+        <w:numPr>
+          <w:ilvl w:val="0"/>
+          <w:numId w:val="3"/>
+        </w:numPr>
+        <w:spacing w:line="276" w:lineRule="auto"/>
+      </w:pPr>
+      <w:hyperlink r:id="rId18" w:history="1">
         <w:r>
           <w:rPr>
             <w:rStyle w:val="Hipervnculo"/>
@@ -1032,207 +327,14 @@
     </w:p>
     <w:p>
       <w:pPr>
-        <w:shd w:val="clear" w:color="auto" w:fill="212121"/>
-        <w:spacing w:after="0" w:line="270" w:lineRule="atLeast"/>
-        <w:rPr>
-          <w:rFonts w:ascii="Courier New" w:eastAsia="Times New Roman" w:hAnsi="Courier New" w:cs="Courier New"/>
-          <w:color w:val="F8F8F2"/>
-          <w:kern w:val="0"/>
-          <w:sz w:val="18"/>
-          <w:szCs w:val="18"/>
-          <w:lang w:eastAsia="es-PE"/>
-          <w14:ligatures w14:val="none"/>
-        </w:rPr>
-      </w:pPr>
-      <w:r>
-        <w:rPr>
-          <w:rFonts w:ascii="Courier New" w:eastAsia="Times New Roman" w:hAnsi="Courier New" w:cs="Courier New"/>
-          <w:color w:val="DCDCDC"/>
-          <w:kern w:val="0"/>
-          <w:sz w:val="18"/>
-          <w:szCs w:val="18"/>
-          <w:lang w:eastAsia="es-PE"/>
-          <w14:ligatures w14:val="none"/>
-        </w:rPr>
-        <w:lastRenderedPageBreak/>
-        <w:t>{</w:t>
-      </w:r>
-    </w:p>
-    <w:p>
-      <w:pPr>
-        <w:shd w:val="clear" w:color="auto" w:fill="212121"/>
-        <w:spacing w:after="0" w:line="270" w:lineRule="atLeast"/>
-        <w:rPr>
-          <w:rFonts w:ascii="Courier New" w:eastAsia="Times New Roman" w:hAnsi="Courier New" w:cs="Courier New"/>
-          <w:color w:val="F8F8F2"/>
-          <w:kern w:val="0"/>
-          <w:sz w:val="18"/>
-          <w:szCs w:val="18"/>
-          <w:lang w:eastAsia="es-PE"/>
-          <w14:ligatures w14:val="none"/>
-        </w:rPr>
-      </w:pPr>
-      <w:r>
-        <w:rPr>
-          <w:rFonts w:ascii="Courier New" w:eastAsia="Times New Roman" w:hAnsi="Courier New" w:cs="Courier New"/>
-          <w:color w:val="F8F8F2"/>
-          <w:kern w:val="0"/>
-          <w:sz w:val="18"/>
-          <w:szCs w:val="18"/>
-          <w:lang w:eastAsia="es-PE"/>
-          <w14:ligatures w14:val="none"/>
-        </w:rPr>
-        <w:t xml:space="preserve">    </w:t>
-      </w:r>
-      <w:r>
-        <w:rPr>
-          <w:rFonts w:ascii="Courier New" w:eastAsia="Times New Roman" w:hAnsi="Courier New" w:cs="Courier New"/>
-          <w:color w:val="9CDCFE"/>
-          <w:kern w:val="0"/>
-          <w:sz w:val="18"/>
-          <w:szCs w:val="18"/>
-          <w:lang w:eastAsia="es-PE"/>
-          <w14:ligatures w14:val="none"/>
-        </w:rPr>
-        <w:t>"correo_usuario"</w:t>
-      </w:r>
-      <w:r>
-        <w:rPr>
-          <w:rFonts w:ascii="Courier New" w:eastAsia="Times New Roman" w:hAnsi="Courier New" w:cs="Courier New"/>
-          <w:color w:val="DCDCDC"/>
-          <w:kern w:val="0"/>
-          <w:sz w:val="18"/>
-          <w:szCs w:val="18"/>
-          <w:lang w:eastAsia="es-PE"/>
-          <w14:ligatures w14:val="none"/>
-        </w:rPr>
-        <w:t>:</w:t>
-      </w:r>
-      <w:r>
-        <w:rPr>
-          <w:rFonts w:ascii="Courier New" w:eastAsia="Times New Roman" w:hAnsi="Courier New" w:cs="Courier New"/>
-          <w:color w:val="CE9178"/>
-          <w:kern w:val="0"/>
-          <w:sz w:val="18"/>
-          <w:szCs w:val="18"/>
-          <w:lang w:eastAsia="es-PE"/>
-          <w14:ligatures w14:val="none"/>
-        </w:rPr>
-        <w:t>"SU12345678@neon.com"</w:t>
-      </w:r>
-      <w:r>
-        <w:rPr>
-          <w:rFonts w:ascii="Courier New" w:eastAsia="Times New Roman" w:hAnsi="Courier New" w:cs="Courier New"/>
-          <w:color w:val="DCDCDC"/>
-          <w:kern w:val="0"/>
-          <w:sz w:val="18"/>
-          <w:szCs w:val="18"/>
-          <w:lang w:eastAsia="es-PE"/>
-          <w14:ligatures w14:val="none"/>
-        </w:rPr>
-        <w:t>,</w:t>
-      </w:r>
-    </w:p>
-    <w:p>
-      <w:pPr>
-        <w:shd w:val="clear" w:color="auto" w:fill="212121"/>
-        <w:spacing w:after="0" w:line="270" w:lineRule="atLeast"/>
-        <w:rPr>
-          <w:rFonts w:ascii="Courier New" w:eastAsia="Times New Roman" w:hAnsi="Courier New" w:cs="Courier New"/>
-          <w:color w:val="F8F8F2"/>
-          <w:kern w:val="0"/>
-          <w:sz w:val="18"/>
-          <w:szCs w:val="18"/>
-          <w:lang w:eastAsia="es-PE"/>
-          <w14:ligatures w14:val="none"/>
-        </w:rPr>
-      </w:pPr>
-      <w:r>
-        <w:rPr>
-          <w:rFonts w:ascii="Courier New" w:eastAsia="Times New Roman" w:hAnsi="Courier New" w:cs="Courier New"/>
-          <w:color w:val="F8F8F2"/>
-          <w:kern w:val="0"/>
-          <w:sz w:val="18"/>
-          <w:szCs w:val="18"/>
-          <w:lang w:eastAsia="es-PE"/>
-          <w14:ligatures w14:val="none"/>
-        </w:rPr>
-        <w:t xml:space="preserve">    </w:t>
-      </w:r>
-      <w:r>
-        <w:rPr>
-          <w:rFonts w:ascii="Courier New" w:eastAsia="Times New Roman" w:hAnsi="Courier New" w:cs="Courier New"/>
-          <w:color w:val="9CDCFE"/>
-          <w:kern w:val="0"/>
-          <w:sz w:val="18"/>
-          <w:szCs w:val="18"/>
-          <w:lang w:eastAsia="es-PE"/>
-          <w14:ligatures w14:val="none"/>
-        </w:rPr>
-        <w:t>"clave"</w:t>
-      </w:r>
-      <w:r>
-        <w:rPr>
-          <w:rFonts w:ascii="Courier New" w:eastAsia="Times New Roman" w:hAnsi="Courier New" w:cs="Courier New"/>
-          <w:color w:val="DCDCDC"/>
-          <w:kern w:val="0"/>
-          <w:sz w:val="18"/>
-          <w:szCs w:val="18"/>
-          <w:lang w:eastAsia="es-PE"/>
-          <w14:ligatures w14:val="none"/>
-        </w:rPr>
-        <w:t>:</w:t>
-      </w:r>
-      <w:r>
-        <w:rPr>
-          <w:rFonts w:ascii="Courier New" w:eastAsia="Times New Roman" w:hAnsi="Courier New" w:cs="Courier New"/>
-          <w:color w:val="CE9178"/>
-          <w:kern w:val="0"/>
-          <w:sz w:val="18"/>
-          <w:szCs w:val="18"/>
-          <w:lang w:eastAsia="es-PE"/>
-          <w14:ligatures w14:val="none"/>
-        </w:rPr>
-        <w:t>"12345"</w:t>
-      </w:r>
-    </w:p>
-    <w:p>
-      <w:pPr>
-        <w:shd w:val="clear" w:color="auto" w:fill="212121"/>
-        <w:spacing w:after="0" w:line="270" w:lineRule="atLeast"/>
-        <w:rPr>
-          <w:rFonts w:ascii="Courier New" w:eastAsia="Times New Roman" w:hAnsi="Courier New" w:cs="Courier New"/>
-          <w:color w:val="F8F8F2"/>
-          <w:kern w:val="0"/>
-          <w:sz w:val="18"/>
-          <w:szCs w:val="18"/>
-          <w:lang w:eastAsia="es-PE"/>
-          <w14:ligatures w14:val="none"/>
-        </w:rPr>
-      </w:pPr>
-      <w:r>
-        <w:rPr>
-          <w:rFonts w:ascii="Courier New" w:eastAsia="Times New Roman" w:hAnsi="Courier New" w:cs="Courier New"/>
-          <w:color w:val="DCDCDC"/>
-          <w:kern w:val="0"/>
-          <w:sz w:val="18"/>
-          <w:szCs w:val="18"/>
-          <w:lang w:eastAsia="es-PE"/>
-          <w14:ligatures w14:val="none"/>
-        </w:rPr>
-        <w:t>}</w:t>
-      </w:r>
-    </w:p>
-    <w:p>
-      <w:pPr>
-        <w:pStyle w:val="Prrafodelista"/>
-        <w:numPr>
-          <w:ilvl w:val="0"/>
-          <w:numId w:val="3"/>
-        </w:numPr>
-        <w:spacing w:line="276" w:lineRule="auto"/>
-      </w:pPr>
-      <w:hyperlink r:id="rId23" w:history="1">
+        <w:pStyle w:val="Prrafodelista"/>
+        <w:numPr>
+          <w:ilvl w:val="0"/>
+          <w:numId w:val="3"/>
+        </w:numPr>
+        <w:spacing w:line="276" w:lineRule="auto"/>
+      </w:pPr>
+      <w:hyperlink r:id="rId19" w:history="1">
         <w:r>
           <w:rPr>
             <w:rStyle w:val="Hipervnculo"/>
@@ -1243,8 +345,31 @@
     </w:p>
     <w:p>
       <w:pPr>
-        <w:spacing w:line="276" w:lineRule="auto"/>
-        <w:ind w:left="360"/>
+        <w:pStyle w:val="Prrafodelista"/>
+        <w:numPr>
+          <w:ilvl w:val="0"/>
+          <w:numId w:val="3"/>
+        </w:numPr>
+        <w:spacing w:line="276" w:lineRule="auto"/>
+      </w:pPr>
+      <w:hyperlink r:id="rId20" w:history="1">
+        <w:r>
+          <w:rPr>
+            <w:rStyle w:val="Hipervnculo"/>
+          </w:rPr>
+          <w:t>http://localhost:7575/autenticacion/</w:t>
+        </w:r>
+        <w:r>
+          <w:rPr>
+            <w:rStyle w:val="Hipervnculo"/>
+          </w:rPr>
+          <w:t>cambiar-clave</w:t>
+        </w:r>
+      </w:hyperlink>
+    </w:p>
+    <w:p>
+      <w:pPr>
+        <w:spacing w:line="276" w:lineRule="auto"/>
       </w:pPr>
       <w:r>
         <w:t>USUARIO-EMPLEADO:</w:t>
@@ -1259,14 +384,1062 @@
         </w:numPr>
         <w:spacing w:line="276" w:lineRule="auto"/>
       </w:pPr>
+      <w:hyperlink r:id="rId21" w:history="1">
+        <w:r>
+          <w:rPr>
+            <w:rStyle w:val="Hipervnculo"/>
+          </w:rPr>
+          <w:t>http://localhost:7575/usuario-empleado/listar</w:t>
+        </w:r>
+      </w:hyperlink>
+    </w:p>
+    <w:p>
+      <w:pPr>
+        <w:pStyle w:val="Prrafodelista"/>
+        <w:numPr>
+          <w:ilvl w:val="0"/>
+          <w:numId w:val="3"/>
+        </w:numPr>
+        <w:spacing w:line="276" w:lineRule="auto"/>
+      </w:pPr>
+      <w:hyperlink r:id="rId22" w:history="1">
+        <w:r>
+          <w:rPr>
+            <w:rStyle w:val="Hipervnculo"/>
+          </w:rPr>
+          <w:t>http://localhost:7575/usuario-empleado/</w:t>
+        </w:r>
+        <w:r>
+          <w:rPr>
+            <w:rStyle w:val="Hipervnculo"/>
+          </w:rPr>
+          <w:t>buscar/{id}</w:t>
+        </w:r>
+      </w:hyperlink>
+    </w:p>
+    <w:p>
+      <w:pPr>
+        <w:pStyle w:val="Prrafodelista"/>
+        <w:numPr>
+          <w:ilvl w:val="0"/>
+          <w:numId w:val="3"/>
+        </w:numPr>
+        <w:spacing w:line="276" w:lineRule="auto"/>
+      </w:pPr>
+      <w:hyperlink r:id="rId23" w:history="1">
+        <w:r>
+          <w:rPr>
+            <w:rStyle w:val="Hipervnculo"/>
+          </w:rPr>
+          <w:t>http://localhost:7575/</w:t>
+        </w:r>
+        <w:r>
+          <w:rPr>
+            <w:rStyle w:val="Hipervnculo"/>
+          </w:rPr>
+          <w:t>usuario-</w:t>
+        </w:r>
+        <w:r>
+          <w:rPr>
+            <w:rStyle w:val="Hipervnculo"/>
+          </w:rPr>
+          <w:t>empleado/activar/{id}</w:t>
+        </w:r>
+      </w:hyperlink>
+    </w:p>
+    <w:p>
+      <w:pPr>
+        <w:pStyle w:val="Prrafodelista"/>
+        <w:numPr>
+          <w:ilvl w:val="0"/>
+          <w:numId w:val="3"/>
+        </w:numPr>
+        <w:spacing w:line="276" w:lineRule="auto"/>
+      </w:pPr>
       <w:hyperlink r:id="rId24" w:history="1">
         <w:r>
           <w:rPr>
             <w:rStyle w:val="Hipervnculo"/>
           </w:rPr>
-          <w:t>http://localhost:7575/usuario-empleado/listar</w:t>
-        </w:r>
-      </w:hyperlink>
+          <w:t>http://localhost:7575/</w:t>
+        </w:r>
+        <w:r>
+          <w:rPr>
+            <w:rStyle w:val="Hipervnculo"/>
+          </w:rPr>
+          <w:t>usuario-</w:t>
+        </w:r>
+        <w:r>
+          <w:rPr>
+            <w:rStyle w:val="Hipervnculo"/>
+          </w:rPr>
+          <w:t>empleado/desactivar/{id}</w:t>
+        </w:r>
+      </w:hyperlink>
+    </w:p>
+    <w:p>
+      <w:r>
+        <w:br w:type="page"/>
+      </w:r>
+    </w:p>
+    <w:p>
+      <w:pPr>
+        <w:spacing w:line="276" w:lineRule="auto"/>
+      </w:pPr>
+      <w:r>
+        <w:lastRenderedPageBreak/>
+        <w:t>PRODUCTO:</w:t>
+      </w:r>
+    </w:p>
+    <w:p>
+      <w:pPr>
+        <w:pStyle w:val="Prrafodelista"/>
+        <w:numPr>
+          <w:ilvl w:val="0"/>
+          <w:numId w:val="3"/>
+        </w:numPr>
+        <w:spacing w:line="276" w:lineRule="auto"/>
+      </w:pPr>
+      <w:hyperlink r:id="rId25" w:history="1">
+        <w:r>
+          <w:rPr>
+            <w:rStyle w:val="Hipervnculo"/>
+          </w:rPr>
+          <w:t>http://localhost:7575/</w:t>
+        </w:r>
+        <w:r>
+          <w:rPr>
+            <w:rStyle w:val="Hipervnculo"/>
+          </w:rPr>
+          <w:t>producto</w:t>
+        </w:r>
+        <w:r>
+          <w:rPr>
+            <w:rStyle w:val="Hipervnculo"/>
+          </w:rPr>
+          <w:t>/listar</w:t>
+        </w:r>
+      </w:hyperlink>
+    </w:p>
+    <w:p>
+      <w:pPr>
+        <w:pStyle w:val="Prrafodelista"/>
+        <w:numPr>
+          <w:ilvl w:val="0"/>
+          <w:numId w:val="3"/>
+        </w:numPr>
+        <w:spacing w:line="276" w:lineRule="auto"/>
+      </w:pPr>
+      <w:hyperlink r:id="rId26" w:history="1">
+        <w:r>
+          <w:rPr>
+            <w:rStyle w:val="Hipervnculo"/>
+          </w:rPr>
+          <w:t>http://localhost:7575/producto/</w:t>
+        </w:r>
+        <w:r>
+          <w:rPr>
+            <w:rStyle w:val="Hipervnculo"/>
+          </w:rPr>
+          <w:t>actualizar</w:t>
+        </w:r>
+      </w:hyperlink>
+    </w:p>
+    <w:p>
+      <w:pPr>
+        <w:pStyle w:val="Prrafodelista"/>
+        <w:numPr>
+          <w:ilvl w:val="0"/>
+          <w:numId w:val="3"/>
+        </w:numPr>
+        <w:spacing w:line="276" w:lineRule="auto"/>
+      </w:pPr>
+      <w:hyperlink r:id="rId27" w:history="1">
+        <w:r>
+          <w:rPr>
+            <w:rStyle w:val="Hipervnculo"/>
+          </w:rPr>
+          <w:t>http://localhost:7575/</w:t>
+        </w:r>
+        <w:r>
+          <w:rPr>
+            <w:rStyle w:val="Hipervnculo"/>
+          </w:rPr>
+          <w:t>producto</w:t>
+        </w:r>
+        <w:r>
+          <w:rPr>
+            <w:rStyle w:val="Hipervnculo"/>
+          </w:rPr>
+          <w:t>/buscar/{id}</w:t>
+        </w:r>
+      </w:hyperlink>
+    </w:p>
+    <w:p>
+      <w:pPr>
+        <w:pStyle w:val="Prrafodelista"/>
+        <w:numPr>
+          <w:ilvl w:val="0"/>
+          <w:numId w:val="3"/>
+        </w:numPr>
+        <w:spacing w:line="276" w:lineRule="auto"/>
+      </w:pPr>
+      <w:hyperlink r:id="rId28" w:history="1">
+        <w:r>
+          <w:rPr>
+            <w:rStyle w:val="Hipervnculo"/>
+          </w:rPr>
+          <w:t>http://localhost:7575/</w:t>
+        </w:r>
+        <w:r>
+          <w:rPr>
+            <w:rStyle w:val="Hipervnculo"/>
+          </w:rPr>
+          <w:t>producto</w:t>
+        </w:r>
+        <w:r>
+          <w:rPr>
+            <w:rStyle w:val="Hipervnculo"/>
+          </w:rPr>
+          <w:t>/activar/{id}</w:t>
+        </w:r>
+      </w:hyperlink>
+    </w:p>
+    <w:p>
+      <w:pPr>
+        <w:pStyle w:val="Prrafodelista"/>
+        <w:numPr>
+          <w:ilvl w:val="0"/>
+          <w:numId w:val="3"/>
+        </w:numPr>
+        <w:spacing w:line="276" w:lineRule="auto"/>
+      </w:pPr>
+      <w:hyperlink r:id="rId29" w:history="1">
+        <w:r>
+          <w:rPr>
+            <w:rStyle w:val="Hipervnculo"/>
+          </w:rPr>
+          <w:t>http://localhost:7575/</w:t>
+        </w:r>
+        <w:r>
+          <w:rPr>
+            <w:rStyle w:val="Hipervnculo"/>
+          </w:rPr>
+          <w:t>producto</w:t>
+        </w:r>
+        <w:r>
+          <w:rPr>
+            <w:rStyle w:val="Hipervnculo"/>
+          </w:rPr>
+          <w:t>/desactivar/{id}</w:t>
+        </w:r>
+      </w:hyperlink>
+    </w:p>
+    <w:p>
+      <w:pPr>
+        <w:spacing w:line="276" w:lineRule="auto"/>
+      </w:pPr>
+      <w:r>
+        <w:t>MARCA:</w:t>
+      </w:r>
+    </w:p>
+    <w:p>
+      <w:pPr>
+        <w:pStyle w:val="Prrafodelista"/>
+        <w:numPr>
+          <w:ilvl w:val="0"/>
+          <w:numId w:val="3"/>
+        </w:numPr>
+        <w:spacing w:line="276" w:lineRule="auto"/>
+      </w:pPr>
+      <w:hyperlink r:id="rId30" w:history="1">
+        <w:r>
+          <w:rPr>
+            <w:rStyle w:val="Hipervnculo"/>
+          </w:rPr>
+          <w:t>http://localhost:7575/</w:t>
+        </w:r>
+        <w:r>
+          <w:rPr>
+            <w:rStyle w:val="Hipervnculo"/>
+          </w:rPr>
+          <w:t>marca</w:t>
+        </w:r>
+        <w:r>
+          <w:rPr>
+            <w:rStyle w:val="Hipervnculo"/>
+          </w:rPr>
+          <w:t>/listar</w:t>
+        </w:r>
+      </w:hyperlink>
+    </w:p>
+    <w:p>
+      <w:pPr>
+        <w:pStyle w:val="Prrafodelista"/>
+        <w:numPr>
+          <w:ilvl w:val="0"/>
+          <w:numId w:val="3"/>
+        </w:numPr>
+        <w:spacing w:line="276" w:lineRule="auto"/>
+      </w:pPr>
+      <w:hyperlink r:id="rId31" w:history="1">
+        <w:r>
+          <w:rPr>
+            <w:rStyle w:val="Hipervnculo"/>
+          </w:rPr>
+          <w:t>http://localhost:7575/</w:t>
+        </w:r>
+        <w:r>
+          <w:rPr>
+            <w:rStyle w:val="Hipervnculo"/>
+          </w:rPr>
+          <w:t>marca</w:t>
+        </w:r>
+        <w:r>
+          <w:rPr>
+            <w:rStyle w:val="Hipervnculo"/>
+          </w:rPr>
+          <w:t>/actualizar</w:t>
+        </w:r>
+      </w:hyperlink>
+    </w:p>
+    <w:p>
+      <w:pPr>
+        <w:pStyle w:val="Prrafodelista"/>
+        <w:numPr>
+          <w:ilvl w:val="0"/>
+          <w:numId w:val="3"/>
+        </w:numPr>
+        <w:spacing w:line="276" w:lineRule="auto"/>
+      </w:pPr>
+      <w:hyperlink r:id="rId32" w:history="1">
+        <w:r>
+          <w:rPr>
+            <w:rStyle w:val="Hipervnculo"/>
+          </w:rPr>
+          <w:t>http://localhost:7575/</w:t>
+        </w:r>
+        <w:r>
+          <w:rPr>
+            <w:rStyle w:val="Hipervnculo"/>
+          </w:rPr>
+          <w:t>marca</w:t>
+        </w:r>
+        <w:r>
+          <w:rPr>
+            <w:rStyle w:val="Hipervnculo"/>
+          </w:rPr>
+          <w:t>/buscar/{id}</w:t>
+        </w:r>
+      </w:hyperlink>
+    </w:p>
+    <w:p>
+      <w:pPr>
+        <w:pStyle w:val="Prrafodelista"/>
+        <w:numPr>
+          <w:ilvl w:val="0"/>
+          <w:numId w:val="3"/>
+        </w:numPr>
+        <w:spacing w:line="276" w:lineRule="auto"/>
+      </w:pPr>
+      <w:hyperlink r:id="rId33" w:history="1">
+        <w:r>
+          <w:rPr>
+            <w:rStyle w:val="Hipervnculo"/>
+          </w:rPr>
+          <w:t>http://localhost:7575/</w:t>
+        </w:r>
+        <w:r>
+          <w:rPr>
+            <w:rStyle w:val="Hipervnculo"/>
+          </w:rPr>
+          <w:t>marca</w:t>
+        </w:r>
+        <w:r>
+          <w:rPr>
+            <w:rStyle w:val="Hipervnculo"/>
+          </w:rPr>
+          <w:t>/activar/{id}</w:t>
+        </w:r>
+      </w:hyperlink>
+    </w:p>
+    <w:p>
+      <w:pPr>
+        <w:pStyle w:val="Prrafodelista"/>
+        <w:numPr>
+          <w:ilvl w:val="0"/>
+          <w:numId w:val="3"/>
+        </w:numPr>
+        <w:spacing w:line="276" w:lineRule="auto"/>
+      </w:pPr>
+      <w:hyperlink r:id="rId34" w:history="1">
+        <w:r>
+          <w:rPr>
+            <w:rStyle w:val="Hipervnculo"/>
+          </w:rPr>
+          <w:t>http://localhost:7575/</w:t>
+        </w:r>
+        <w:r>
+          <w:rPr>
+            <w:rStyle w:val="Hipervnculo"/>
+          </w:rPr>
+          <w:t>marca</w:t>
+        </w:r>
+        <w:r>
+          <w:rPr>
+            <w:rStyle w:val="Hipervnculo"/>
+          </w:rPr>
+          <w:t>/desactivar/{id}</w:t>
+        </w:r>
+      </w:hyperlink>
+    </w:p>
+    <w:p>
+      <w:pPr>
+        <w:spacing w:line="276" w:lineRule="auto"/>
+      </w:pPr>
+      <w:r>
+        <w:t>CATEGORIA:</w:t>
+      </w:r>
+    </w:p>
+    <w:p>
+      <w:pPr>
+        <w:pStyle w:val="Prrafodelista"/>
+        <w:numPr>
+          <w:ilvl w:val="0"/>
+          <w:numId w:val="3"/>
+        </w:numPr>
+        <w:spacing w:line="276" w:lineRule="auto"/>
+      </w:pPr>
+      <w:hyperlink r:id="rId35" w:history="1">
+        <w:r>
+          <w:rPr>
+            <w:rStyle w:val="Hipervnculo"/>
+          </w:rPr>
+          <w:t>http://localhost:7575/</w:t>
+        </w:r>
+        <w:r>
+          <w:rPr>
+            <w:rStyle w:val="Hipervnculo"/>
+          </w:rPr>
+          <w:t>categoria</w:t>
+        </w:r>
+        <w:r>
+          <w:rPr>
+            <w:rStyle w:val="Hipervnculo"/>
+          </w:rPr>
+          <w:t>/listar</w:t>
+        </w:r>
+      </w:hyperlink>
+    </w:p>
+    <w:p>
+      <w:pPr>
+        <w:pStyle w:val="Prrafodelista"/>
+        <w:numPr>
+          <w:ilvl w:val="0"/>
+          <w:numId w:val="3"/>
+        </w:numPr>
+        <w:spacing w:line="276" w:lineRule="auto"/>
+      </w:pPr>
+      <w:hyperlink r:id="rId36" w:history="1">
+        <w:r>
+          <w:rPr>
+            <w:rStyle w:val="Hipervnculo"/>
+          </w:rPr>
+          <w:t>http://localhost:7575/</w:t>
+        </w:r>
+        <w:r>
+          <w:rPr>
+            <w:rStyle w:val="Hipervnculo"/>
+          </w:rPr>
+          <w:t>categoria</w:t>
+        </w:r>
+        <w:r>
+          <w:rPr>
+            <w:rStyle w:val="Hipervnculo"/>
+          </w:rPr>
+          <w:t>/actualizar</w:t>
+        </w:r>
+      </w:hyperlink>
+    </w:p>
+    <w:p>
+      <w:pPr>
+        <w:pStyle w:val="Prrafodelista"/>
+        <w:numPr>
+          <w:ilvl w:val="0"/>
+          <w:numId w:val="3"/>
+        </w:numPr>
+        <w:spacing w:line="276" w:lineRule="auto"/>
+      </w:pPr>
+      <w:hyperlink r:id="rId37" w:history="1">
+        <w:r>
+          <w:rPr>
+            <w:rStyle w:val="Hipervnculo"/>
+          </w:rPr>
+          <w:t>http://localhost:7575/</w:t>
+        </w:r>
+        <w:r>
+          <w:rPr>
+            <w:rStyle w:val="Hipervnculo"/>
+          </w:rPr>
+          <w:t>categoria</w:t>
+        </w:r>
+        <w:r>
+          <w:rPr>
+            <w:rStyle w:val="Hipervnculo"/>
+          </w:rPr>
+          <w:t>/buscar/{id}</w:t>
+        </w:r>
+      </w:hyperlink>
+    </w:p>
+    <w:p>
+      <w:pPr>
+        <w:pStyle w:val="Prrafodelista"/>
+        <w:numPr>
+          <w:ilvl w:val="0"/>
+          <w:numId w:val="3"/>
+        </w:numPr>
+        <w:spacing w:line="276" w:lineRule="auto"/>
+      </w:pPr>
+      <w:hyperlink r:id="rId38" w:history="1">
+        <w:r>
+          <w:rPr>
+            <w:rStyle w:val="Hipervnculo"/>
+          </w:rPr>
+          <w:t>http://localhost:7575/</w:t>
+        </w:r>
+        <w:r>
+          <w:rPr>
+            <w:rStyle w:val="Hipervnculo"/>
+          </w:rPr>
+          <w:t>categoria</w:t>
+        </w:r>
+        <w:r>
+          <w:rPr>
+            <w:rStyle w:val="Hipervnculo"/>
+          </w:rPr>
+          <w:t>/activar/{id}</w:t>
+        </w:r>
+      </w:hyperlink>
+    </w:p>
+    <w:p>
+      <w:pPr>
+        <w:pStyle w:val="Prrafodelista"/>
+        <w:numPr>
+          <w:ilvl w:val="0"/>
+          <w:numId w:val="3"/>
+        </w:numPr>
+        <w:spacing w:line="276" w:lineRule="auto"/>
+      </w:pPr>
+      <w:hyperlink r:id="rId39" w:history="1">
+        <w:r>
+          <w:rPr>
+            <w:rStyle w:val="Hipervnculo"/>
+          </w:rPr>
+          <w:t>http://localhost:7575/</w:t>
+        </w:r>
+        <w:r>
+          <w:rPr>
+            <w:rStyle w:val="Hipervnculo"/>
+          </w:rPr>
+          <w:t>categoria</w:t>
+        </w:r>
+        <w:r>
+          <w:rPr>
+            <w:rStyle w:val="Hipervnculo"/>
+          </w:rPr>
+          <w:t>/desactivar/{id}</w:t>
+        </w:r>
+      </w:hyperlink>
+    </w:p>
+    <w:p>
+      <w:pPr>
+        <w:spacing w:line="276" w:lineRule="auto"/>
+      </w:pPr>
+      <w:r>
+        <w:t>SUBCATEGORIA:</w:t>
+      </w:r>
+    </w:p>
+    <w:p>
+      <w:pPr>
+        <w:pStyle w:val="Prrafodelista"/>
+        <w:numPr>
+          <w:ilvl w:val="0"/>
+          <w:numId w:val="3"/>
+        </w:numPr>
+        <w:spacing w:line="276" w:lineRule="auto"/>
+      </w:pPr>
+      <w:hyperlink r:id="rId40" w:history="1">
+        <w:r>
+          <w:rPr>
+            <w:rStyle w:val="Hipervnculo"/>
+          </w:rPr>
+          <w:t>http://localhost:7575/</w:t>
+        </w:r>
+        <w:r>
+          <w:rPr>
+            <w:rStyle w:val="Hipervnculo"/>
+          </w:rPr>
+          <w:t>sub</w:t>
+        </w:r>
+        <w:r>
+          <w:rPr>
+            <w:rStyle w:val="Hipervnculo"/>
+          </w:rPr>
+          <w:t>categoria/listar</w:t>
+        </w:r>
+      </w:hyperlink>
+    </w:p>
+    <w:p>
+      <w:pPr>
+        <w:pStyle w:val="Prrafodelista"/>
+        <w:numPr>
+          <w:ilvl w:val="0"/>
+          <w:numId w:val="3"/>
+        </w:numPr>
+        <w:spacing w:line="276" w:lineRule="auto"/>
+      </w:pPr>
+      <w:hyperlink r:id="rId41" w:history="1">
+        <w:r>
+          <w:rPr>
+            <w:rStyle w:val="Hipervnculo"/>
+          </w:rPr>
+          <w:t>http://localhost:7575/</w:t>
+        </w:r>
+        <w:r>
+          <w:rPr>
+            <w:rStyle w:val="Hipervnculo"/>
+          </w:rPr>
+          <w:t>sub</w:t>
+        </w:r>
+        <w:r>
+          <w:rPr>
+            <w:rStyle w:val="Hipervnculo"/>
+          </w:rPr>
+          <w:t>categoria/actualizar</w:t>
+        </w:r>
+      </w:hyperlink>
+    </w:p>
+    <w:p>
+      <w:pPr>
+        <w:pStyle w:val="Prrafodelista"/>
+        <w:numPr>
+          <w:ilvl w:val="0"/>
+          <w:numId w:val="3"/>
+        </w:numPr>
+        <w:spacing w:line="276" w:lineRule="auto"/>
+      </w:pPr>
+      <w:hyperlink r:id="rId42" w:history="1">
+        <w:r>
+          <w:rPr>
+            <w:rStyle w:val="Hipervnculo"/>
+          </w:rPr>
+          <w:t>http://localhost:7575/</w:t>
+        </w:r>
+        <w:r>
+          <w:rPr>
+            <w:rStyle w:val="Hipervnculo"/>
+          </w:rPr>
+          <w:t>sub</w:t>
+        </w:r>
+        <w:r>
+          <w:rPr>
+            <w:rStyle w:val="Hipervnculo"/>
+          </w:rPr>
+          <w:t>categoria/buscar/{id}</w:t>
+        </w:r>
+      </w:hyperlink>
+    </w:p>
+    <w:p>
+      <w:pPr>
+        <w:pStyle w:val="Prrafodelista"/>
+        <w:numPr>
+          <w:ilvl w:val="0"/>
+          <w:numId w:val="3"/>
+        </w:numPr>
+        <w:spacing w:line="276" w:lineRule="auto"/>
+      </w:pPr>
+      <w:hyperlink r:id="rId43" w:history="1">
+        <w:r>
+          <w:rPr>
+            <w:rStyle w:val="Hipervnculo"/>
+          </w:rPr>
+          <w:t>http://localhost:7575/</w:t>
+        </w:r>
+        <w:r>
+          <w:rPr>
+            <w:rStyle w:val="Hipervnculo"/>
+          </w:rPr>
+          <w:t>sub</w:t>
+        </w:r>
+        <w:r>
+          <w:rPr>
+            <w:rStyle w:val="Hipervnculo"/>
+          </w:rPr>
+          <w:t>categoria/activar/{id}</w:t>
+        </w:r>
+      </w:hyperlink>
+    </w:p>
+    <w:p>
+      <w:pPr>
+        <w:pStyle w:val="Prrafodelista"/>
+        <w:numPr>
+          <w:ilvl w:val="0"/>
+          <w:numId w:val="3"/>
+        </w:numPr>
+        <w:spacing w:line="276" w:lineRule="auto"/>
+      </w:pPr>
+      <w:hyperlink r:id="rId44" w:history="1">
+        <w:r>
+          <w:rPr>
+            <w:rStyle w:val="Hipervnculo"/>
+          </w:rPr>
+          <w:t>http://localhost:7575/</w:t>
+        </w:r>
+        <w:r>
+          <w:rPr>
+            <w:rStyle w:val="Hipervnculo"/>
+          </w:rPr>
+          <w:t>sub</w:t>
+        </w:r>
+        <w:r>
+          <w:rPr>
+            <w:rStyle w:val="Hipervnculo"/>
+          </w:rPr>
+          <w:t>categoria/desactivar/{id}</w:t>
+        </w:r>
+      </w:hyperlink>
+    </w:p>
+    <w:p>
+      <w:pPr>
+        <w:spacing w:line="276" w:lineRule="auto"/>
+      </w:pPr>
+      <w:r>
+        <w:t>PROVEEDOR:</w:t>
+      </w:r>
+    </w:p>
+    <w:p>
+      <w:pPr>
+        <w:pStyle w:val="Prrafodelista"/>
+        <w:numPr>
+          <w:ilvl w:val="0"/>
+          <w:numId w:val="3"/>
+        </w:numPr>
+        <w:spacing w:line="276" w:lineRule="auto"/>
+      </w:pPr>
+      <w:hyperlink r:id="rId45" w:history="1">
+        <w:r>
+          <w:rPr>
+            <w:rStyle w:val="Hipervnculo"/>
+          </w:rPr>
+          <w:t>http://localhost:7575/</w:t>
+        </w:r>
+        <w:r>
+          <w:rPr>
+            <w:rStyle w:val="Hipervnculo"/>
+          </w:rPr>
+          <w:t>proveedor</w:t>
+        </w:r>
+        <w:r>
+          <w:rPr>
+            <w:rStyle w:val="Hipervnculo"/>
+          </w:rPr>
+          <w:t>/listar</w:t>
+        </w:r>
+      </w:hyperlink>
+    </w:p>
+    <w:p>
+      <w:pPr>
+        <w:pStyle w:val="Prrafodelista"/>
+        <w:numPr>
+          <w:ilvl w:val="0"/>
+          <w:numId w:val="3"/>
+        </w:numPr>
+        <w:spacing w:line="276" w:lineRule="auto"/>
+      </w:pPr>
+      <w:hyperlink r:id="rId46" w:history="1">
+        <w:r>
+          <w:rPr>
+            <w:rStyle w:val="Hipervnculo"/>
+          </w:rPr>
+          <w:t>http://localhost:7575/</w:t>
+        </w:r>
+        <w:r>
+          <w:rPr>
+            <w:rStyle w:val="Hipervnculo"/>
+          </w:rPr>
+          <w:t>proveedor</w:t>
+        </w:r>
+        <w:r>
+          <w:rPr>
+            <w:rStyle w:val="Hipervnculo"/>
+          </w:rPr>
+          <w:t>/actualizar</w:t>
+        </w:r>
+      </w:hyperlink>
+    </w:p>
+    <w:p>
+      <w:pPr>
+        <w:pStyle w:val="Prrafodelista"/>
+        <w:numPr>
+          <w:ilvl w:val="0"/>
+          <w:numId w:val="3"/>
+        </w:numPr>
+        <w:spacing w:line="276" w:lineRule="auto"/>
+      </w:pPr>
+      <w:hyperlink r:id="rId47" w:history="1">
+        <w:r>
+          <w:rPr>
+            <w:rStyle w:val="Hipervnculo"/>
+          </w:rPr>
+          <w:t>http://localhost:7575/</w:t>
+        </w:r>
+        <w:r>
+          <w:rPr>
+            <w:rStyle w:val="Hipervnculo"/>
+          </w:rPr>
+          <w:t>proveedor</w:t>
+        </w:r>
+        <w:r>
+          <w:rPr>
+            <w:rStyle w:val="Hipervnculo"/>
+          </w:rPr>
+          <w:t>/buscar/{id}</w:t>
+        </w:r>
+      </w:hyperlink>
+    </w:p>
+    <w:p>
+      <w:pPr>
+        <w:pStyle w:val="Prrafodelista"/>
+        <w:numPr>
+          <w:ilvl w:val="0"/>
+          <w:numId w:val="3"/>
+        </w:numPr>
+        <w:spacing w:line="276" w:lineRule="auto"/>
+      </w:pPr>
+      <w:hyperlink r:id="rId48" w:history="1">
+        <w:r>
+          <w:rPr>
+            <w:rStyle w:val="Hipervnculo"/>
+          </w:rPr>
+          <w:t>http://localhost:7575/</w:t>
+        </w:r>
+        <w:r>
+          <w:rPr>
+            <w:rStyle w:val="Hipervnculo"/>
+          </w:rPr>
+          <w:t>proveedor</w:t>
+        </w:r>
+        <w:r>
+          <w:rPr>
+            <w:rStyle w:val="Hipervnculo"/>
+          </w:rPr>
+          <w:t>/activar/{id}</w:t>
+        </w:r>
+      </w:hyperlink>
+    </w:p>
+    <w:p>
+      <w:pPr>
+        <w:pStyle w:val="Prrafodelista"/>
+        <w:numPr>
+          <w:ilvl w:val="0"/>
+          <w:numId w:val="3"/>
+        </w:numPr>
+        <w:spacing w:line="276" w:lineRule="auto"/>
+      </w:pPr>
+      <w:hyperlink r:id="rId49" w:history="1">
+        <w:r>
+          <w:rPr>
+            <w:rStyle w:val="Hipervnculo"/>
+          </w:rPr>
+          <w:t>http://localhost:7575/</w:t>
+        </w:r>
+        <w:r>
+          <w:rPr>
+            <w:rStyle w:val="Hipervnculo"/>
+          </w:rPr>
+          <w:t>proveedor</w:t>
+        </w:r>
+        <w:r>
+          <w:rPr>
+            <w:rStyle w:val="Hipervnculo"/>
+          </w:rPr>
+          <w:t>/desactivar/{id}</w:t>
+        </w:r>
+      </w:hyperlink>
+    </w:p>
+    <w:p>
+      <w:pPr>
+        <w:spacing w:line="276" w:lineRule="auto"/>
+      </w:pPr>
+      <w:r>
+        <w:t>INGRESOSTOCK:</w:t>
+      </w:r>
+    </w:p>
+    <w:p>
+      <w:pPr>
+        <w:pStyle w:val="Prrafodelista"/>
+        <w:numPr>
+          <w:ilvl w:val="0"/>
+          <w:numId w:val="3"/>
+        </w:numPr>
+        <w:spacing w:line="276" w:lineRule="auto"/>
+      </w:pPr>
+      <w:hyperlink r:id="rId50" w:history="1">
+        <w:r>
+          <w:rPr>
+            <w:rStyle w:val="Hipervnculo"/>
+          </w:rPr>
+          <w:t>http://localhost:7575/</w:t>
+        </w:r>
+        <w:r>
+          <w:rPr>
+            <w:rStyle w:val="Hipervnculo"/>
+          </w:rPr>
+          <w:t>ingresoStock</w:t>
+        </w:r>
+        <w:r>
+          <w:rPr>
+            <w:rStyle w:val="Hipervnculo"/>
+          </w:rPr>
+          <w:t>/listar</w:t>
+        </w:r>
+      </w:hyperlink>
+    </w:p>
+    <w:p>
+      <w:pPr>
+        <w:pStyle w:val="Prrafodelista"/>
+        <w:numPr>
+          <w:ilvl w:val="0"/>
+          <w:numId w:val="3"/>
+        </w:numPr>
+        <w:spacing w:line="276" w:lineRule="auto"/>
+      </w:pPr>
+      <w:hyperlink r:id="rId51" w:history="1">
+        <w:r>
+          <w:rPr>
+            <w:rStyle w:val="Hipervnculo"/>
+          </w:rPr>
+          <w:t>http://localhost:7575/</w:t>
+        </w:r>
+        <w:r>
+          <w:rPr>
+            <w:rStyle w:val="Hipervnculo"/>
+          </w:rPr>
+          <w:t>ingresoStock</w:t>
+        </w:r>
+        <w:r>
+          <w:rPr>
+            <w:rStyle w:val="Hipervnculo"/>
+          </w:rPr>
+          <w:t>/actualizar</w:t>
+        </w:r>
+      </w:hyperlink>
+    </w:p>
+    <w:p>
+      <w:pPr>
+        <w:pStyle w:val="Prrafodelista"/>
+        <w:numPr>
+          <w:ilvl w:val="0"/>
+          <w:numId w:val="3"/>
+        </w:numPr>
+        <w:spacing w:line="276" w:lineRule="auto"/>
+      </w:pPr>
+      <w:hyperlink r:id="rId52" w:history="1">
+        <w:r>
+          <w:rPr>
+            <w:rStyle w:val="Hipervnculo"/>
+          </w:rPr>
+          <w:t>http://localhost:7575/</w:t>
+        </w:r>
+        <w:r>
+          <w:rPr>
+            <w:rStyle w:val="Hipervnculo"/>
+          </w:rPr>
+          <w:t>ingresoStock</w:t>
+        </w:r>
+        <w:r>
+          <w:rPr>
+            <w:rStyle w:val="Hipervnculo"/>
+          </w:rPr>
+          <w:t>/buscar/{id}</w:t>
+        </w:r>
+      </w:hyperlink>
+    </w:p>
+    <w:p>
+      <w:pPr>
+        <w:pStyle w:val="Prrafodelista"/>
+        <w:numPr>
+          <w:ilvl w:val="0"/>
+          <w:numId w:val="3"/>
+        </w:numPr>
+        <w:spacing w:line="276" w:lineRule="auto"/>
+      </w:pPr>
+      <w:hyperlink r:id="rId53" w:history="1">
+        <w:r>
+          <w:rPr>
+            <w:rStyle w:val="Hipervnculo"/>
+          </w:rPr>
+          <w:t>http://localhost:7575/</w:t>
+        </w:r>
+        <w:r>
+          <w:rPr>
+            <w:rStyle w:val="Hipervnculo"/>
+          </w:rPr>
+          <w:t>ingrsoStock</w:t>
+        </w:r>
+        <w:r>
+          <w:rPr>
+            <w:rStyle w:val="Hipervnculo"/>
+          </w:rPr>
+          <w:t>/activar/{id}</w:t>
+        </w:r>
+      </w:hyperlink>
+    </w:p>
+    <w:p>
+      <w:pPr>
+        <w:pStyle w:val="Prrafodelista"/>
+        <w:numPr>
+          <w:ilvl w:val="0"/>
+          <w:numId w:val="3"/>
+        </w:numPr>
+        <w:spacing w:line="276" w:lineRule="auto"/>
+      </w:pPr>
+      <w:hyperlink r:id="rId54" w:history="1">
+        <w:r>
+          <w:rPr>
+            <w:rStyle w:val="Hipervnculo"/>
+          </w:rPr>
+          <w:t>http://localhost:7575/</w:t>
+        </w:r>
+        <w:r>
+          <w:rPr>
+            <w:rStyle w:val="Hipervnculo"/>
+          </w:rPr>
+          <w:t>ingresoStock</w:t>
+        </w:r>
+        <w:r>
+          <w:rPr>
+            <w:rStyle w:val="Hipervnculo"/>
+          </w:rPr>
+          <w:t>/desactivar/{id}</w:t>
+        </w:r>
+      </w:hyperlink>
+    </w:p>
+    <w:p>
+      <w:pPr>
+        <w:spacing w:line="276" w:lineRule="auto"/>
+      </w:pPr>
+    </w:p>
+    <w:p>
+      <w:pPr>
+        <w:spacing w:line="276" w:lineRule="auto"/>
+      </w:pPr>
+    </w:p>
+    <w:p>
+      <w:pPr>
+        <w:spacing w:line="276" w:lineRule="auto"/>
+        <w:ind w:left="360"/>
+      </w:pPr>
     </w:p>
     <w:p>
       <w:pPr>
@@ -1532,7 +1705,7 @@
         <w:rFonts w:ascii="Symbol" w:hAnsi="Symbol" w:hint="default"/>
       </w:rPr>
     </w:lvl>
-    <w:lvl w:ilvl="1" w:tplc="280A0003" w:tentative="1">
+    <w:lvl w:ilvl="1" w:tplc="280A0003">
       <w:start w:val="1"/>
       <w:numFmt w:val="bullet"/>
       <w:lvlText w:val="o"/>
@@ -2244,6 +2417,7 @@
   <w:style w:type="character" w:default="1" w:styleId="Fuentedeprrafopredeter">
     <w:name w:val="Default Paragraph Font"/>
     <w:uiPriority w:val="1"/>
+    <w:semiHidden/>
     <w:unhideWhenUsed/>
   </w:style>
   <w:style w:type="table" w:default="1" w:styleId="Tablanormal">

</xml_diff>

<commit_message>
docs: importacion de nueva ruta usuario-empleado actualizar
</commit_message>
<xml_diff>
--- a/Documentación de Rutas del Backend.docx
+++ b/Documentación de Rutas del Backend.docx
@@ -357,13 +357,7 @@
           <w:rPr>
             <w:rStyle w:val="Hipervnculo"/>
           </w:rPr>
-          <w:t>http://localhost:7575/autenticacion/</w:t>
-        </w:r>
-        <w:r>
-          <w:rPr>
-            <w:rStyle w:val="Hipervnculo"/>
-          </w:rPr>
-          <w:t>cambiar-clave</w:t>
+          <w:t>http://localhost:7575/autenticacion/cambiar-clave</w:t>
         </w:r>
       </w:hyperlink>
     </w:p>
@@ -413,7 +407,7 @@
           <w:rPr>
             <w:rStyle w:val="Hipervnculo"/>
           </w:rPr>
-          <w:t>buscar/{id}</w:t>
+          <w:t>actualizar</w:t>
         </w:r>
       </w:hyperlink>
     </w:p>
@@ -431,19 +425,7 @@
           <w:rPr>
             <w:rStyle w:val="Hipervnculo"/>
           </w:rPr>
-          <w:t>http://localhost:7575/</w:t>
-        </w:r>
-        <w:r>
-          <w:rPr>
-            <w:rStyle w:val="Hipervnculo"/>
-          </w:rPr>
-          <w:t>usuario-</w:t>
-        </w:r>
-        <w:r>
-          <w:rPr>
-            <w:rStyle w:val="Hipervnculo"/>
-          </w:rPr>
-          <w:t>empleado/activar/{id}</w:t>
+          <w:t>http://localhost:7575/usuario-empleado/buscar/{id}</w:t>
         </w:r>
       </w:hyperlink>
     </w:p>
@@ -461,19 +443,25 @@
           <w:rPr>
             <w:rStyle w:val="Hipervnculo"/>
           </w:rPr>
-          <w:t>http://localhost:7575/</w:t>
-        </w:r>
-        <w:r>
-          <w:rPr>
-            <w:rStyle w:val="Hipervnculo"/>
-          </w:rPr>
-          <w:t>usuario-</w:t>
-        </w:r>
-        <w:r>
-          <w:rPr>
-            <w:rStyle w:val="Hipervnculo"/>
-          </w:rPr>
-          <w:t>empleado/desactivar/{id}</w:t>
+          <w:t>http://localhost:7575/usuario-empleado/activar/{id}</w:t>
+        </w:r>
+      </w:hyperlink>
+    </w:p>
+    <w:p>
+      <w:pPr>
+        <w:pStyle w:val="Prrafodelista"/>
+        <w:numPr>
+          <w:ilvl w:val="0"/>
+          <w:numId w:val="3"/>
+        </w:numPr>
+        <w:spacing w:line="276" w:lineRule="auto"/>
+      </w:pPr>
+      <w:hyperlink r:id="rId25" w:history="1">
+        <w:r>
+          <w:rPr>
+            <w:rStyle w:val="Hipervnculo"/>
+          </w:rPr>
+          <w:t>http://localhost:7575/usuario-empleado/desactivar/{id}</w:t>
         </w:r>
       </w:hyperlink>
     </w:p>
@@ -500,48 +488,12 @@
         </w:numPr>
         <w:spacing w:line="276" w:lineRule="auto"/>
       </w:pPr>
-      <w:hyperlink r:id="rId25" w:history="1">
-        <w:r>
-          <w:rPr>
-            <w:rStyle w:val="Hipervnculo"/>
-          </w:rPr>
-          <w:t>http://localhost:7575/</w:t>
-        </w:r>
-        <w:r>
-          <w:rPr>
-            <w:rStyle w:val="Hipervnculo"/>
-          </w:rPr>
-          <w:t>producto</w:t>
-        </w:r>
-        <w:r>
-          <w:rPr>
-            <w:rStyle w:val="Hipervnculo"/>
-          </w:rPr>
-          <w:t>/listar</w:t>
-        </w:r>
-      </w:hyperlink>
-    </w:p>
-    <w:p>
-      <w:pPr>
-        <w:pStyle w:val="Prrafodelista"/>
-        <w:numPr>
-          <w:ilvl w:val="0"/>
-          <w:numId w:val="3"/>
-        </w:numPr>
-        <w:spacing w:line="276" w:lineRule="auto"/>
-      </w:pPr>
       <w:hyperlink r:id="rId26" w:history="1">
         <w:r>
           <w:rPr>
             <w:rStyle w:val="Hipervnculo"/>
           </w:rPr>
-          <w:t>http://localhost:7575/producto/</w:t>
-        </w:r>
-        <w:r>
-          <w:rPr>
-            <w:rStyle w:val="Hipervnculo"/>
-          </w:rPr>
-          <w:t>actualizar</w:t>
+          <w:t>http://localhost:7575/producto/listar</w:t>
         </w:r>
       </w:hyperlink>
     </w:p>
@@ -559,19 +511,7 @@
           <w:rPr>
             <w:rStyle w:val="Hipervnculo"/>
           </w:rPr>
-          <w:t>http://localhost:7575/</w:t>
-        </w:r>
-        <w:r>
-          <w:rPr>
-            <w:rStyle w:val="Hipervnculo"/>
-          </w:rPr>
-          <w:t>producto</w:t>
-        </w:r>
-        <w:r>
-          <w:rPr>
-            <w:rStyle w:val="Hipervnculo"/>
-          </w:rPr>
-          <w:t>/buscar/{id}</w:t>
+          <w:t>http://localhost:7575/producto/actualizar</w:t>
         </w:r>
       </w:hyperlink>
     </w:p>
@@ -589,19 +529,7 @@
           <w:rPr>
             <w:rStyle w:val="Hipervnculo"/>
           </w:rPr>
-          <w:t>http://localhost:7575/</w:t>
-        </w:r>
-        <w:r>
-          <w:rPr>
-            <w:rStyle w:val="Hipervnculo"/>
-          </w:rPr>
-          <w:t>producto</w:t>
-        </w:r>
-        <w:r>
-          <w:rPr>
-            <w:rStyle w:val="Hipervnculo"/>
-          </w:rPr>
-          <w:t>/activar/{id}</w:t>
+          <w:t>http://localhost:7575/producto/buscar/{id}</w:t>
         </w:r>
       </w:hyperlink>
     </w:p>
@@ -619,19 +547,25 @@
           <w:rPr>
             <w:rStyle w:val="Hipervnculo"/>
           </w:rPr>
-          <w:t>http://localhost:7575/</w:t>
-        </w:r>
-        <w:r>
-          <w:rPr>
-            <w:rStyle w:val="Hipervnculo"/>
-          </w:rPr>
-          <w:t>producto</w:t>
-        </w:r>
-        <w:r>
-          <w:rPr>
-            <w:rStyle w:val="Hipervnculo"/>
-          </w:rPr>
-          <w:t>/desactivar/{id}</w:t>
+          <w:t>http://localhost:7575/producto/activar/{id}</w:t>
+        </w:r>
+      </w:hyperlink>
+    </w:p>
+    <w:p>
+      <w:pPr>
+        <w:pStyle w:val="Prrafodelista"/>
+        <w:numPr>
+          <w:ilvl w:val="0"/>
+          <w:numId w:val="3"/>
+        </w:numPr>
+        <w:spacing w:line="276" w:lineRule="auto"/>
+      </w:pPr>
+      <w:hyperlink r:id="rId30" w:history="1">
+        <w:r>
+          <w:rPr>
+            <w:rStyle w:val="Hipervnculo"/>
+          </w:rPr>
+          <w:t>http://localhost:7575/producto/desactivar/{id}</w:t>
         </w:r>
       </w:hyperlink>
     </w:p>
@@ -652,54 +586,12 @@
         </w:numPr>
         <w:spacing w:line="276" w:lineRule="auto"/>
       </w:pPr>
-      <w:hyperlink r:id="rId30" w:history="1">
-        <w:r>
-          <w:rPr>
-            <w:rStyle w:val="Hipervnculo"/>
-          </w:rPr>
-          <w:t>http://localhost:7575/</w:t>
-        </w:r>
-        <w:r>
-          <w:rPr>
-            <w:rStyle w:val="Hipervnculo"/>
-          </w:rPr>
-          <w:t>marca</w:t>
-        </w:r>
-        <w:r>
-          <w:rPr>
-            <w:rStyle w:val="Hipervnculo"/>
-          </w:rPr>
-          <w:t>/listar</w:t>
-        </w:r>
-      </w:hyperlink>
-    </w:p>
-    <w:p>
-      <w:pPr>
-        <w:pStyle w:val="Prrafodelista"/>
-        <w:numPr>
-          <w:ilvl w:val="0"/>
-          <w:numId w:val="3"/>
-        </w:numPr>
-        <w:spacing w:line="276" w:lineRule="auto"/>
-      </w:pPr>
       <w:hyperlink r:id="rId31" w:history="1">
         <w:r>
           <w:rPr>
             <w:rStyle w:val="Hipervnculo"/>
           </w:rPr>
-          <w:t>http://localhost:7575/</w:t>
-        </w:r>
-        <w:r>
-          <w:rPr>
-            <w:rStyle w:val="Hipervnculo"/>
-          </w:rPr>
-          <w:t>marca</w:t>
-        </w:r>
-        <w:r>
-          <w:rPr>
-            <w:rStyle w:val="Hipervnculo"/>
-          </w:rPr>
-          <w:t>/actualizar</w:t>
+          <w:t>http://localhost:7575/marca/listar</w:t>
         </w:r>
       </w:hyperlink>
     </w:p>
@@ -717,19 +609,7 @@
           <w:rPr>
             <w:rStyle w:val="Hipervnculo"/>
           </w:rPr>
-          <w:t>http://localhost:7575/</w:t>
-        </w:r>
-        <w:r>
-          <w:rPr>
-            <w:rStyle w:val="Hipervnculo"/>
-          </w:rPr>
-          <w:t>marca</w:t>
-        </w:r>
-        <w:r>
-          <w:rPr>
-            <w:rStyle w:val="Hipervnculo"/>
-          </w:rPr>
-          <w:t>/buscar/{id}</w:t>
+          <w:t>http://localhost:7575/marca/actualizar</w:t>
         </w:r>
       </w:hyperlink>
     </w:p>
@@ -747,19 +627,7 @@
           <w:rPr>
             <w:rStyle w:val="Hipervnculo"/>
           </w:rPr>
-          <w:t>http://localhost:7575/</w:t>
-        </w:r>
-        <w:r>
-          <w:rPr>
-            <w:rStyle w:val="Hipervnculo"/>
-          </w:rPr>
-          <w:t>marca</w:t>
-        </w:r>
-        <w:r>
-          <w:rPr>
-            <w:rStyle w:val="Hipervnculo"/>
-          </w:rPr>
-          <w:t>/activar/{id}</w:t>
+          <w:t>http://localhost:7575/marca/buscar/{id}</w:t>
         </w:r>
       </w:hyperlink>
     </w:p>
@@ -777,19 +645,25 @@
           <w:rPr>
             <w:rStyle w:val="Hipervnculo"/>
           </w:rPr>
-          <w:t>http://localhost:7575/</w:t>
-        </w:r>
-        <w:r>
-          <w:rPr>
-            <w:rStyle w:val="Hipervnculo"/>
-          </w:rPr>
-          <w:t>marca</w:t>
-        </w:r>
-        <w:r>
-          <w:rPr>
-            <w:rStyle w:val="Hipervnculo"/>
-          </w:rPr>
-          <w:t>/desactivar/{id}</w:t>
+          <w:t>http://localhost:7575/marca/activar/{id}</w:t>
+        </w:r>
+      </w:hyperlink>
+    </w:p>
+    <w:p>
+      <w:pPr>
+        <w:pStyle w:val="Prrafodelista"/>
+        <w:numPr>
+          <w:ilvl w:val="0"/>
+          <w:numId w:val="3"/>
+        </w:numPr>
+        <w:spacing w:line="276" w:lineRule="auto"/>
+      </w:pPr>
+      <w:hyperlink r:id="rId35" w:history="1">
+        <w:r>
+          <w:rPr>
+            <w:rStyle w:val="Hipervnculo"/>
+          </w:rPr>
+          <w:t>http://localhost:7575/marca/desactivar/{id}</w:t>
         </w:r>
       </w:hyperlink>
     </w:p>
@@ -810,54 +684,12 @@
         </w:numPr>
         <w:spacing w:line="276" w:lineRule="auto"/>
       </w:pPr>
-      <w:hyperlink r:id="rId35" w:history="1">
-        <w:r>
-          <w:rPr>
-            <w:rStyle w:val="Hipervnculo"/>
-          </w:rPr>
-          <w:t>http://localhost:7575/</w:t>
-        </w:r>
-        <w:r>
-          <w:rPr>
-            <w:rStyle w:val="Hipervnculo"/>
-          </w:rPr>
-          <w:t>categoria</w:t>
-        </w:r>
-        <w:r>
-          <w:rPr>
-            <w:rStyle w:val="Hipervnculo"/>
-          </w:rPr>
-          <w:t>/listar</w:t>
-        </w:r>
-      </w:hyperlink>
-    </w:p>
-    <w:p>
-      <w:pPr>
-        <w:pStyle w:val="Prrafodelista"/>
-        <w:numPr>
-          <w:ilvl w:val="0"/>
-          <w:numId w:val="3"/>
-        </w:numPr>
-        <w:spacing w:line="276" w:lineRule="auto"/>
-      </w:pPr>
       <w:hyperlink r:id="rId36" w:history="1">
         <w:r>
           <w:rPr>
             <w:rStyle w:val="Hipervnculo"/>
           </w:rPr>
-          <w:t>http://localhost:7575/</w:t>
-        </w:r>
-        <w:r>
-          <w:rPr>
-            <w:rStyle w:val="Hipervnculo"/>
-          </w:rPr>
-          <w:t>categoria</w:t>
-        </w:r>
-        <w:r>
-          <w:rPr>
-            <w:rStyle w:val="Hipervnculo"/>
-          </w:rPr>
-          <w:t>/actualizar</w:t>
+          <w:t>http://localhost:7575/categoria/listar</w:t>
         </w:r>
       </w:hyperlink>
     </w:p>
@@ -875,19 +707,7 @@
           <w:rPr>
             <w:rStyle w:val="Hipervnculo"/>
           </w:rPr>
-          <w:t>http://localhost:7575/</w:t>
-        </w:r>
-        <w:r>
-          <w:rPr>
-            <w:rStyle w:val="Hipervnculo"/>
-          </w:rPr>
-          <w:t>categoria</w:t>
-        </w:r>
-        <w:r>
-          <w:rPr>
-            <w:rStyle w:val="Hipervnculo"/>
-          </w:rPr>
-          <w:t>/buscar/{id}</w:t>
+          <w:t>http://localhost:7575/categoria/actualizar</w:t>
         </w:r>
       </w:hyperlink>
     </w:p>
@@ -905,19 +725,7 @@
           <w:rPr>
             <w:rStyle w:val="Hipervnculo"/>
           </w:rPr>
-          <w:t>http://localhost:7575/</w:t>
-        </w:r>
-        <w:r>
-          <w:rPr>
-            <w:rStyle w:val="Hipervnculo"/>
-          </w:rPr>
-          <w:t>categoria</w:t>
-        </w:r>
-        <w:r>
-          <w:rPr>
-            <w:rStyle w:val="Hipervnculo"/>
-          </w:rPr>
-          <w:t>/activar/{id}</w:t>
+          <w:t>http://localhost:7575/categoria/buscar/{id}</w:t>
         </w:r>
       </w:hyperlink>
     </w:p>
@@ -935,29 +743,9 @@
           <w:rPr>
             <w:rStyle w:val="Hipervnculo"/>
           </w:rPr>
-          <w:t>http://localhost:7575/</w:t>
-        </w:r>
-        <w:r>
-          <w:rPr>
-            <w:rStyle w:val="Hipervnculo"/>
-          </w:rPr>
-          <w:t>categoria</w:t>
-        </w:r>
-        <w:r>
-          <w:rPr>
-            <w:rStyle w:val="Hipervnculo"/>
-          </w:rPr>
-          <w:t>/desactivar/{id}</w:t>
-        </w:r>
-      </w:hyperlink>
-    </w:p>
-    <w:p>
-      <w:pPr>
-        <w:spacing w:line="276" w:lineRule="auto"/>
-      </w:pPr>
-      <w:r>
-        <w:t>SUBCATEGORIA:</w:t>
-      </w:r>
+          <w:t>http://localhost:7575/categoria/activar/{id}</w:t>
+        </w:r>
+      </w:hyperlink>
     </w:p>
     <w:p>
       <w:pPr>
@@ -973,139 +761,7 @@
           <w:rPr>
             <w:rStyle w:val="Hipervnculo"/>
           </w:rPr>
-          <w:t>http://localhost:7575/</w:t>
-        </w:r>
-        <w:r>
-          <w:rPr>
-            <w:rStyle w:val="Hipervnculo"/>
-          </w:rPr>
-          <w:t>sub</w:t>
-        </w:r>
-        <w:r>
-          <w:rPr>
-            <w:rStyle w:val="Hipervnculo"/>
-          </w:rPr>
-          <w:t>categoria/listar</w:t>
-        </w:r>
-      </w:hyperlink>
-    </w:p>
-    <w:p>
-      <w:pPr>
-        <w:pStyle w:val="Prrafodelista"/>
-        <w:numPr>
-          <w:ilvl w:val="0"/>
-          <w:numId w:val="3"/>
-        </w:numPr>
-        <w:spacing w:line="276" w:lineRule="auto"/>
-      </w:pPr>
-      <w:hyperlink r:id="rId41" w:history="1">
-        <w:r>
-          <w:rPr>
-            <w:rStyle w:val="Hipervnculo"/>
-          </w:rPr>
-          <w:t>http://localhost:7575/</w:t>
-        </w:r>
-        <w:r>
-          <w:rPr>
-            <w:rStyle w:val="Hipervnculo"/>
-          </w:rPr>
-          <w:t>sub</w:t>
-        </w:r>
-        <w:r>
-          <w:rPr>
-            <w:rStyle w:val="Hipervnculo"/>
-          </w:rPr>
-          <w:t>categoria/actualizar</w:t>
-        </w:r>
-      </w:hyperlink>
-    </w:p>
-    <w:p>
-      <w:pPr>
-        <w:pStyle w:val="Prrafodelista"/>
-        <w:numPr>
-          <w:ilvl w:val="0"/>
-          <w:numId w:val="3"/>
-        </w:numPr>
-        <w:spacing w:line="276" w:lineRule="auto"/>
-      </w:pPr>
-      <w:hyperlink r:id="rId42" w:history="1">
-        <w:r>
-          <w:rPr>
-            <w:rStyle w:val="Hipervnculo"/>
-          </w:rPr>
-          <w:t>http://localhost:7575/</w:t>
-        </w:r>
-        <w:r>
-          <w:rPr>
-            <w:rStyle w:val="Hipervnculo"/>
-          </w:rPr>
-          <w:t>sub</w:t>
-        </w:r>
-        <w:r>
-          <w:rPr>
-            <w:rStyle w:val="Hipervnculo"/>
-          </w:rPr>
-          <w:t>categoria/buscar/{id}</w:t>
-        </w:r>
-      </w:hyperlink>
-    </w:p>
-    <w:p>
-      <w:pPr>
-        <w:pStyle w:val="Prrafodelista"/>
-        <w:numPr>
-          <w:ilvl w:val="0"/>
-          <w:numId w:val="3"/>
-        </w:numPr>
-        <w:spacing w:line="276" w:lineRule="auto"/>
-      </w:pPr>
-      <w:hyperlink r:id="rId43" w:history="1">
-        <w:r>
-          <w:rPr>
-            <w:rStyle w:val="Hipervnculo"/>
-          </w:rPr>
-          <w:t>http://localhost:7575/</w:t>
-        </w:r>
-        <w:r>
-          <w:rPr>
-            <w:rStyle w:val="Hipervnculo"/>
-          </w:rPr>
-          <w:t>sub</w:t>
-        </w:r>
-        <w:r>
-          <w:rPr>
-            <w:rStyle w:val="Hipervnculo"/>
-          </w:rPr>
-          <w:t>categoria/activar/{id}</w:t>
-        </w:r>
-      </w:hyperlink>
-    </w:p>
-    <w:p>
-      <w:pPr>
-        <w:pStyle w:val="Prrafodelista"/>
-        <w:numPr>
-          <w:ilvl w:val="0"/>
-          <w:numId w:val="3"/>
-        </w:numPr>
-        <w:spacing w:line="276" w:lineRule="auto"/>
-      </w:pPr>
-      <w:hyperlink r:id="rId44" w:history="1">
-        <w:r>
-          <w:rPr>
-            <w:rStyle w:val="Hipervnculo"/>
-          </w:rPr>
-          <w:t>http://localhost:7575/</w:t>
-        </w:r>
-        <w:r>
-          <w:rPr>
-            <w:rStyle w:val="Hipervnculo"/>
-          </w:rPr>
-          <w:t>sub</w:t>
-        </w:r>
-        <w:r>
-          <w:rPr>
-            <w:rStyle w:val="Hipervnculo"/>
-          </w:rPr>
-          <w:t>categoria/desactivar/{id}</w:t>
+          <w:t>http://localhost:7575/categoria/desactivar/{id}</w:t>
         </w:r>
       </w:hyperlink>
     </w:p>
@@ -1126,302 +782,84 @@
         </w:numPr>
         <w:spacing w:line="276" w:lineRule="auto"/>
       </w:pPr>
+      <w:hyperlink r:id="rId41" w:history="1">
+        <w:r>
+          <w:rPr>
+            <w:rStyle w:val="Hipervnculo"/>
+          </w:rPr>
+          <w:t>http://localhost:7575/proveedor/listar</w:t>
+        </w:r>
+      </w:hyperlink>
+    </w:p>
+    <w:p>
+      <w:pPr>
+        <w:pStyle w:val="Prrafodelista"/>
+        <w:numPr>
+          <w:ilvl w:val="0"/>
+          <w:numId w:val="3"/>
+        </w:numPr>
+        <w:spacing w:line="276" w:lineRule="auto"/>
+      </w:pPr>
+      <w:hyperlink r:id="rId42" w:history="1">
+        <w:r>
+          <w:rPr>
+            <w:rStyle w:val="Hipervnculo"/>
+          </w:rPr>
+          <w:t>http://localhost:7575/proveedor/actualizar</w:t>
+        </w:r>
+      </w:hyperlink>
+    </w:p>
+    <w:p>
+      <w:pPr>
+        <w:pStyle w:val="Prrafodelista"/>
+        <w:numPr>
+          <w:ilvl w:val="0"/>
+          <w:numId w:val="3"/>
+        </w:numPr>
+        <w:spacing w:line="276" w:lineRule="auto"/>
+      </w:pPr>
+      <w:hyperlink r:id="rId43" w:history="1">
+        <w:r>
+          <w:rPr>
+            <w:rStyle w:val="Hipervnculo"/>
+          </w:rPr>
+          <w:t>http://localhost:7575/proveedor/buscar/{id}</w:t>
+        </w:r>
+      </w:hyperlink>
+    </w:p>
+    <w:p>
+      <w:pPr>
+        <w:pStyle w:val="Prrafodelista"/>
+        <w:numPr>
+          <w:ilvl w:val="0"/>
+          <w:numId w:val="3"/>
+        </w:numPr>
+        <w:spacing w:line="276" w:lineRule="auto"/>
+      </w:pPr>
+      <w:hyperlink r:id="rId44" w:history="1">
+        <w:r>
+          <w:rPr>
+            <w:rStyle w:val="Hipervnculo"/>
+          </w:rPr>
+          <w:t>http://localhost:7575/proveedor/activar/{id}</w:t>
+        </w:r>
+      </w:hyperlink>
+    </w:p>
+    <w:p>
+      <w:pPr>
+        <w:pStyle w:val="Prrafodelista"/>
+        <w:numPr>
+          <w:ilvl w:val="0"/>
+          <w:numId w:val="3"/>
+        </w:numPr>
+        <w:spacing w:line="276" w:lineRule="auto"/>
+      </w:pPr>
       <w:hyperlink r:id="rId45" w:history="1">
         <w:r>
           <w:rPr>
             <w:rStyle w:val="Hipervnculo"/>
           </w:rPr>
-          <w:t>http://localhost:7575/</w:t>
-        </w:r>
-        <w:r>
-          <w:rPr>
-            <w:rStyle w:val="Hipervnculo"/>
-          </w:rPr>
-          <w:t>proveedor</w:t>
-        </w:r>
-        <w:r>
-          <w:rPr>
-            <w:rStyle w:val="Hipervnculo"/>
-          </w:rPr>
-          <w:t>/listar</w:t>
-        </w:r>
-      </w:hyperlink>
-    </w:p>
-    <w:p>
-      <w:pPr>
-        <w:pStyle w:val="Prrafodelista"/>
-        <w:numPr>
-          <w:ilvl w:val="0"/>
-          <w:numId w:val="3"/>
-        </w:numPr>
-        <w:spacing w:line="276" w:lineRule="auto"/>
-      </w:pPr>
-      <w:hyperlink r:id="rId46" w:history="1">
-        <w:r>
-          <w:rPr>
-            <w:rStyle w:val="Hipervnculo"/>
-          </w:rPr>
-          <w:t>http://localhost:7575/</w:t>
-        </w:r>
-        <w:r>
-          <w:rPr>
-            <w:rStyle w:val="Hipervnculo"/>
-          </w:rPr>
-          <w:t>proveedor</w:t>
-        </w:r>
-        <w:r>
-          <w:rPr>
-            <w:rStyle w:val="Hipervnculo"/>
-          </w:rPr>
-          <w:t>/actualizar</w:t>
-        </w:r>
-      </w:hyperlink>
-    </w:p>
-    <w:p>
-      <w:pPr>
-        <w:pStyle w:val="Prrafodelista"/>
-        <w:numPr>
-          <w:ilvl w:val="0"/>
-          <w:numId w:val="3"/>
-        </w:numPr>
-        <w:spacing w:line="276" w:lineRule="auto"/>
-      </w:pPr>
-      <w:hyperlink r:id="rId47" w:history="1">
-        <w:r>
-          <w:rPr>
-            <w:rStyle w:val="Hipervnculo"/>
-          </w:rPr>
-          <w:t>http://localhost:7575/</w:t>
-        </w:r>
-        <w:r>
-          <w:rPr>
-            <w:rStyle w:val="Hipervnculo"/>
-          </w:rPr>
-          <w:t>proveedor</w:t>
-        </w:r>
-        <w:r>
-          <w:rPr>
-            <w:rStyle w:val="Hipervnculo"/>
-          </w:rPr>
-          <w:t>/buscar/{id}</w:t>
-        </w:r>
-      </w:hyperlink>
-    </w:p>
-    <w:p>
-      <w:pPr>
-        <w:pStyle w:val="Prrafodelista"/>
-        <w:numPr>
-          <w:ilvl w:val="0"/>
-          <w:numId w:val="3"/>
-        </w:numPr>
-        <w:spacing w:line="276" w:lineRule="auto"/>
-      </w:pPr>
-      <w:hyperlink r:id="rId48" w:history="1">
-        <w:r>
-          <w:rPr>
-            <w:rStyle w:val="Hipervnculo"/>
-          </w:rPr>
-          <w:t>http://localhost:7575/</w:t>
-        </w:r>
-        <w:r>
-          <w:rPr>
-            <w:rStyle w:val="Hipervnculo"/>
-          </w:rPr>
-          <w:t>proveedor</w:t>
-        </w:r>
-        <w:r>
-          <w:rPr>
-            <w:rStyle w:val="Hipervnculo"/>
-          </w:rPr>
-          <w:t>/activar/{id}</w:t>
-        </w:r>
-      </w:hyperlink>
-    </w:p>
-    <w:p>
-      <w:pPr>
-        <w:pStyle w:val="Prrafodelista"/>
-        <w:numPr>
-          <w:ilvl w:val="0"/>
-          <w:numId w:val="3"/>
-        </w:numPr>
-        <w:spacing w:line="276" w:lineRule="auto"/>
-      </w:pPr>
-      <w:hyperlink r:id="rId49" w:history="1">
-        <w:r>
-          <w:rPr>
-            <w:rStyle w:val="Hipervnculo"/>
-          </w:rPr>
-          <w:t>http://localhost:7575/</w:t>
-        </w:r>
-        <w:r>
-          <w:rPr>
-            <w:rStyle w:val="Hipervnculo"/>
-          </w:rPr>
-          <w:t>proveedor</w:t>
-        </w:r>
-        <w:r>
-          <w:rPr>
-            <w:rStyle w:val="Hipervnculo"/>
-          </w:rPr>
-          <w:t>/desactivar/{id}</w:t>
-        </w:r>
-      </w:hyperlink>
-    </w:p>
-    <w:p>
-      <w:pPr>
-        <w:spacing w:line="276" w:lineRule="auto"/>
-      </w:pPr>
-      <w:r>
-        <w:t>INGRESOSTOCK:</w:t>
-      </w:r>
-    </w:p>
-    <w:p>
-      <w:pPr>
-        <w:pStyle w:val="Prrafodelista"/>
-        <w:numPr>
-          <w:ilvl w:val="0"/>
-          <w:numId w:val="3"/>
-        </w:numPr>
-        <w:spacing w:line="276" w:lineRule="auto"/>
-      </w:pPr>
-      <w:hyperlink r:id="rId50" w:history="1">
-        <w:r>
-          <w:rPr>
-            <w:rStyle w:val="Hipervnculo"/>
-          </w:rPr>
-          <w:t>http://localhost:7575/</w:t>
-        </w:r>
-        <w:r>
-          <w:rPr>
-            <w:rStyle w:val="Hipervnculo"/>
-          </w:rPr>
-          <w:t>ingresoStock</w:t>
-        </w:r>
-        <w:r>
-          <w:rPr>
-            <w:rStyle w:val="Hipervnculo"/>
-          </w:rPr>
-          <w:t>/listar</w:t>
-        </w:r>
-      </w:hyperlink>
-    </w:p>
-    <w:p>
-      <w:pPr>
-        <w:pStyle w:val="Prrafodelista"/>
-        <w:numPr>
-          <w:ilvl w:val="0"/>
-          <w:numId w:val="3"/>
-        </w:numPr>
-        <w:spacing w:line="276" w:lineRule="auto"/>
-      </w:pPr>
-      <w:hyperlink r:id="rId51" w:history="1">
-        <w:r>
-          <w:rPr>
-            <w:rStyle w:val="Hipervnculo"/>
-          </w:rPr>
-          <w:t>http://localhost:7575/</w:t>
-        </w:r>
-        <w:r>
-          <w:rPr>
-            <w:rStyle w:val="Hipervnculo"/>
-          </w:rPr>
-          <w:t>ingresoStock</w:t>
-        </w:r>
-        <w:r>
-          <w:rPr>
-            <w:rStyle w:val="Hipervnculo"/>
-          </w:rPr>
-          <w:t>/actualizar</w:t>
-        </w:r>
-      </w:hyperlink>
-    </w:p>
-    <w:p>
-      <w:pPr>
-        <w:pStyle w:val="Prrafodelista"/>
-        <w:numPr>
-          <w:ilvl w:val="0"/>
-          <w:numId w:val="3"/>
-        </w:numPr>
-        <w:spacing w:line="276" w:lineRule="auto"/>
-      </w:pPr>
-      <w:hyperlink r:id="rId52" w:history="1">
-        <w:r>
-          <w:rPr>
-            <w:rStyle w:val="Hipervnculo"/>
-          </w:rPr>
-          <w:t>http://localhost:7575/</w:t>
-        </w:r>
-        <w:r>
-          <w:rPr>
-            <w:rStyle w:val="Hipervnculo"/>
-          </w:rPr>
-          <w:t>ingresoStock</w:t>
-        </w:r>
-        <w:r>
-          <w:rPr>
-            <w:rStyle w:val="Hipervnculo"/>
-          </w:rPr>
-          <w:t>/buscar/{id}</w:t>
-        </w:r>
-      </w:hyperlink>
-    </w:p>
-    <w:p>
-      <w:pPr>
-        <w:pStyle w:val="Prrafodelista"/>
-        <w:numPr>
-          <w:ilvl w:val="0"/>
-          <w:numId w:val="3"/>
-        </w:numPr>
-        <w:spacing w:line="276" w:lineRule="auto"/>
-      </w:pPr>
-      <w:hyperlink r:id="rId53" w:history="1">
-        <w:r>
-          <w:rPr>
-            <w:rStyle w:val="Hipervnculo"/>
-          </w:rPr>
-          <w:t>http://localhost:7575/</w:t>
-        </w:r>
-        <w:r>
-          <w:rPr>
-            <w:rStyle w:val="Hipervnculo"/>
-          </w:rPr>
-          <w:t>ingrsoStock</w:t>
-        </w:r>
-        <w:r>
-          <w:rPr>
-            <w:rStyle w:val="Hipervnculo"/>
-          </w:rPr>
-          <w:t>/activar/{id}</w:t>
-        </w:r>
-      </w:hyperlink>
-    </w:p>
-    <w:p>
-      <w:pPr>
-        <w:pStyle w:val="Prrafodelista"/>
-        <w:numPr>
-          <w:ilvl w:val="0"/>
-          <w:numId w:val="3"/>
-        </w:numPr>
-        <w:spacing w:line="276" w:lineRule="auto"/>
-      </w:pPr>
-      <w:hyperlink r:id="rId54" w:history="1">
-        <w:r>
-          <w:rPr>
-            <w:rStyle w:val="Hipervnculo"/>
-          </w:rPr>
-          <w:t>http://localhost:7575/</w:t>
-        </w:r>
-        <w:r>
-          <w:rPr>
-            <w:rStyle w:val="Hipervnculo"/>
-          </w:rPr>
-          <w:t>ingresoStock</w:t>
-        </w:r>
-        <w:r>
-          <w:rPr>
-            <w:rStyle w:val="Hipervnculo"/>
-          </w:rPr>
-          <w:t>/desactivar/{id}</w:t>
+          <w:t>http://localhost:7575/proveedor/desactivar/{id}</w:t>
         </w:r>
       </w:hyperlink>
     </w:p>

</xml_diff>

<commit_message>
doc: Implementacion de Nuevas Rutas en Entidades existentes e Implementacion de rutas en IngresoStock
</commit_message>
<xml_diff>
--- a/Documentación de Rutas del Backend.docx
+++ b/Documentación de Rutas del Backend.docx
@@ -20,7 +20,6 @@
           <w14:ligatures w14:val="none"/>
         </w:rPr>
       </w:pPr>
-      <w:proofErr w:type="spellStart"/>
       <w:r>
         <w:rPr>
           <w:rFonts w:ascii="Calibri" w:eastAsia="MS Gothic" w:hAnsi="Calibri" w:cs="Times New Roman"/>
@@ -34,7 +33,6 @@
         </w:rPr>
         <w:t>Documentación</w:t>
       </w:r>
-      <w:proofErr w:type="spellEnd"/>
       <w:r>
         <w:rPr>
           <w:rFonts w:ascii="Calibri" w:eastAsia="MS Gothic" w:hAnsi="Calibri" w:cs="Times New Roman"/>
@@ -401,13 +399,7 @@
           <w:rPr>
             <w:rStyle w:val="Hipervnculo"/>
           </w:rPr>
-          <w:t>http://localhost:7575/usuario-empleado/</w:t>
-        </w:r>
-        <w:r>
-          <w:rPr>
-            <w:rStyle w:val="Hipervnculo"/>
-          </w:rPr>
-          <w:t>actualizar</w:t>
+          <w:t>http://localhost:7575/usuario-empleado/actualizar</w:t>
         </w:r>
       </w:hyperlink>
     </w:p>
@@ -511,6 +503,30 @@
           <w:rPr>
             <w:rStyle w:val="Hipervnculo"/>
           </w:rPr>
+          <w:t>http://localhost:7575/producto/</w:t>
+        </w:r>
+        <w:r>
+          <w:rPr>
+            <w:rStyle w:val="Hipervnculo"/>
+          </w:rPr>
+          <w:t>registrar</w:t>
+        </w:r>
+      </w:hyperlink>
+    </w:p>
+    <w:p>
+      <w:pPr>
+        <w:pStyle w:val="Prrafodelista"/>
+        <w:numPr>
+          <w:ilvl w:val="0"/>
+          <w:numId w:val="3"/>
+        </w:numPr>
+        <w:spacing w:line="276" w:lineRule="auto"/>
+      </w:pPr>
+      <w:hyperlink r:id="rId28" w:history="1">
+        <w:r>
+          <w:rPr>
+            <w:rStyle w:val="Hipervnculo"/>
+          </w:rPr>
           <w:t>http://localhost:7575/producto/actualizar</w:t>
         </w:r>
       </w:hyperlink>
@@ -524,7 +540,7 @@
         </w:numPr>
         <w:spacing w:line="276" w:lineRule="auto"/>
       </w:pPr>
-      <w:hyperlink r:id="rId28" w:history="1">
+      <w:hyperlink r:id="rId29" w:history="1">
         <w:r>
           <w:rPr>
             <w:rStyle w:val="Hipervnculo"/>
@@ -542,7 +558,7 @@
         </w:numPr>
         <w:spacing w:line="276" w:lineRule="auto"/>
       </w:pPr>
-      <w:hyperlink r:id="rId29" w:history="1">
+      <w:hyperlink r:id="rId30" w:history="1">
         <w:r>
           <w:rPr>
             <w:rStyle w:val="Hipervnculo"/>
@@ -560,7 +576,7 @@
         </w:numPr>
         <w:spacing w:line="276" w:lineRule="auto"/>
       </w:pPr>
-      <w:hyperlink r:id="rId30" w:history="1">
+      <w:hyperlink r:id="rId31" w:history="1">
         <w:r>
           <w:rPr>
             <w:rStyle w:val="Hipervnculo"/>
@@ -586,7 +602,7 @@
         </w:numPr>
         <w:spacing w:line="276" w:lineRule="auto"/>
       </w:pPr>
-      <w:hyperlink r:id="rId31" w:history="1">
+      <w:hyperlink r:id="rId32" w:history="1">
         <w:r>
           <w:rPr>
             <w:rStyle w:val="Hipervnculo"/>
@@ -604,7 +620,46 @@
         </w:numPr>
         <w:spacing w:line="276" w:lineRule="auto"/>
       </w:pPr>
-      <w:hyperlink r:id="rId32" w:history="1">
+      <w:hyperlink r:id="rId33" w:history="1">
+        <w:r>
+          <w:rPr>
+            <w:rStyle w:val="Hipervnculo"/>
+          </w:rPr>
+          <w:t>http://localhost:7575/marca/</w:t>
+        </w:r>
+        <w:r>
+          <w:rPr>
+            <w:rStyle w:val="Hipervnculo"/>
+          </w:rPr>
+          <w:t>regist</w:t>
+        </w:r>
+        <w:r>
+          <w:rPr>
+            <w:rStyle w:val="Hipervnculo"/>
+          </w:rPr>
+          <w:t>r</w:t>
+        </w:r>
+        <w:r>
+          <w:rPr>
+            <w:rStyle w:val="Hipervnculo"/>
+          </w:rPr>
+          <w:t>ar</w:t>
+        </w:r>
+      </w:hyperlink>
+      <w:r>
+        <w:t xml:space="preserve"> </w:t>
+      </w:r>
+    </w:p>
+    <w:p>
+      <w:pPr>
+        <w:pStyle w:val="Prrafodelista"/>
+        <w:numPr>
+          <w:ilvl w:val="0"/>
+          <w:numId w:val="3"/>
+        </w:numPr>
+        <w:spacing w:line="276" w:lineRule="auto"/>
+      </w:pPr>
+      <w:hyperlink r:id="rId34" w:history="1">
         <w:r>
           <w:rPr>
             <w:rStyle w:val="Hipervnculo"/>
@@ -622,7 +677,7 @@
         </w:numPr>
         <w:spacing w:line="276" w:lineRule="auto"/>
       </w:pPr>
-      <w:hyperlink r:id="rId33" w:history="1">
+      <w:hyperlink r:id="rId35" w:history="1">
         <w:r>
           <w:rPr>
             <w:rStyle w:val="Hipervnculo"/>
@@ -640,7 +695,7 @@
         </w:numPr>
         <w:spacing w:line="276" w:lineRule="auto"/>
       </w:pPr>
-      <w:hyperlink r:id="rId34" w:history="1">
+      <w:hyperlink r:id="rId36" w:history="1">
         <w:r>
           <w:rPr>
             <w:rStyle w:val="Hipervnculo"/>
@@ -658,7 +713,7 @@
         </w:numPr>
         <w:spacing w:line="276" w:lineRule="auto"/>
       </w:pPr>
-      <w:hyperlink r:id="rId35" w:history="1">
+      <w:hyperlink r:id="rId37" w:history="1">
         <w:r>
           <w:rPr>
             <w:rStyle w:val="Hipervnculo"/>
@@ -684,7 +739,7 @@
         </w:numPr>
         <w:spacing w:line="276" w:lineRule="auto"/>
       </w:pPr>
-      <w:hyperlink r:id="rId36" w:history="1">
+      <w:hyperlink r:id="rId38" w:history="1">
         <w:r>
           <w:rPr>
             <w:rStyle w:val="Hipervnculo"/>
@@ -702,7 +757,37 @@
         </w:numPr>
         <w:spacing w:line="276" w:lineRule="auto"/>
       </w:pPr>
-      <w:hyperlink r:id="rId37" w:history="1">
+      <w:hyperlink r:id="rId39" w:history="1">
+        <w:r>
+          <w:rPr>
+            <w:rStyle w:val="Hipervnculo"/>
+          </w:rPr>
+          <w:t>http://localhost:7575/</w:t>
+        </w:r>
+        <w:r>
+          <w:rPr>
+            <w:rStyle w:val="Hipervnculo"/>
+          </w:rPr>
+          <w:t>categoria</w:t>
+        </w:r>
+        <w:r>
+          <w:rPr>
+            <w:rStyle w:val="Hipervnculo"/>
+          </w:rPr>
+          <w:t>/registrar</w:t>
+        </w:r>
+      </w:hyperlink>
+    </w:p>
+    <w:p>
+      <w:pPr>
+        <w:pStyle w:val="Prrafodelista"/>
+        <w:numPr>
+          <w:ilvl w:val="0"/>
+          <w:numId w:val="3"/>
+        </w:numPr>
+        <w:spacing w:line="276" w:lineRule="auto"/>
+      </w:pPr>
+      <w:hyperlink r:id="rId40" w:history="1">
         <w:r>
           <w:rPr>
             <w:rStyle w:val="Hipervnculo"/>
@@ -720,7 +805,7 @@
         </w:numPr>
         <w:spacing w:line="276" w:lineRule="auto"/>
       </w:pPr>
-      <w:hyperlink r:id="rId38" w:history="1">
+      <w:hyperlink r:id="rId41" w:history="1">
         <w:r>
           <w:rPr>
             <w:rStyle w:val="Hipervnculo"/>
@@ -738,7 +823,7 @@
         </w:numPr>
         <w:spacing w:line="276" w:lineRule="auto"/>
       </w:pPr>
-      <w:hyperlink r:id="rId39" w:history="1">
+      <w:hyperlink r:id="rId42" w:history="1">
         <w:r>
           <w:rPr>
             <w:rStyle w:val="Hipervnculo"/>
@@ -756,7 +841,7 @@
         </w:numPr>
         <w:spacing w:line="276" w:lineRule="auto"/>
       </w:pPr>
-      <w:hyperlink r:id="rId40" w:history="1">
+      <w:hyperlink r:id="rId43" w:history="1">
         <w:r>
           <w:rPr>
             <w:rStyle w:val="Hipervnculo"/>
@@ -782,7 +867,7 @@
         </w:numPr>
         <w:spacing w:line="276" w:lineRule="auto"/>
       </w:pPr>
-      <w:hyperlink r:id="rId41" w:history="1">
+      <w:hyperlink r:id="rId44" w:history="1">
         <w:r>
           <w:rPr>
             <w:rStyle w:val="Hipervnculo"/>
@@ -800,7 +885,34 @@
         </w:numPr>
         <w:spacing w:line="276" w:lineRule="auto"/>
       </w:pPr>
-      <w:hyperlink r:id="rId42" w:history="1">
+      <w:hyperlink r:id="rId45" w:history="1">
+        <w:r>
+          <w:rPr>
+            <w:rStyle w:val="Hipervnculo"/>
+          </w:rPr>
+          <w:t>http://localhost:7575/proveedor/</w:t>
+        </w:r>
+        <w:r>
+          <w:rPr>
+            <w:rStyle w:val="Hipervnculo"/>
+          </w:rPr>
+          <w:t>registrar</w:t>
+        </w:r>
+      </w:hyperlink>
+      <w:r>
+        <w:t xml:space="preserve"> </w:t>
+      </w:r>
+    </w:p>
+    <w:p>
+      <w:pPr>
+        <w:pStyle w:val="Prrafodelista"/>
+        <w:numPr>
+          <w:ilvl w:val="0"/>
+          <w:numId w:val="3"/>
+        </w:numPr>
+        <w:spacing w:line="276" w:lineRule="auto"/>
+      </w:pPr>
+      <w:hyperlink r:id="rId46" w:history="1">
         <w:r>
           <w:rPr>
             <w:rStyle w:val="Hipervnculo"/>
@@ -818,7 +930,7 @@
         </w:numPr>
         <w:spacing w:line="276" w:lineRule="auto"/>
       </w:pPr>
-      <w:hyperlink r:id="rId43" w:history="1">
+      <w:hyperlink r:id="rId47" w:history="1">
         <w:r>
           <w:rPr>
             <w:rStyle w:val="Hipervnculo"/>
@@ -836,7 +948,7 @@
         </w:numPr>
         <w:spacing w:line="276" w:lineRule="auto"/>
       </w:pPr>
-      <w:hyperlink r:id="rId44" w:history="1">
+      <w:hyperlink r:id="rId48" w:history="1">
         <w:r>
           <w:rPr>
             <w:rStyle w:val="Hipervnculo"/>
@@ -854,12 +966,185 @@
         </w:numPr>
         <w:spacing w:line="276" w:lineRule="auto"/>
       </w:pPr>
-      <w:hyperlink r:id="rId45" w:history="1">
+      <w:hyperlink r:id="rId49" w:history="1">
         <w:r>
           <w:rPr>
             <w:rStyle w:val="Hipervnculo"/>
           </w:rPr>
           <w:t>http://localhost:7575/proveedor/desactivar/{id}</w:t>
+        </w:r>
+      </w:hyperlink>
+    </w:p>
+    <w:p>
+      <w:pPr>
+        <w:spacing w:line="276" w:lineRule="auto"/>
+      </w:pPr>
+      <w:r>
+        <w:t>INGRESOSTOCK</w:t>
+      </w:r>
+    </w:p>
+    <w:p>
+      <w:pPr>
+        <w:pStyle w:val="Prrafodelista"/>
+        <w:numPr>
+          <w:ilvl w:val="0"/>
+          <w:numId w:val="3"/>
+        </w:numPr>
+        <w:spacing w:line="276" w:lineRule="auto"/>
+      </w:pPr>
+      <w:hyperlink r:id="rId50" w:history="1">
+        <w:r>
+          <w:rPr>
+            <w:rStyle w:val="Hipervnculo"/>
+          </w:rPr>
+          <w:t>http://localhost:7575/</w:t>
+        </w:r>
+        <w:r>
+          <w:rPr>
+            <w:rStyle w:val="Hipervnculo"/>
+          </w:rPr>
+          <w:t>ingresoStock</w:t>
+        </w:r>
+        <w:r>
+          <w:rPr>
+            <w:rStyle w:val="Hipervnculo"/>
+          </w:rPr>
+          <w:t>/listar</w:t>
+        </w:r>
+      </w:hyperlink>
+    </w:p>
+    <w:p>
+      <w:pPr>
+        <w:pStyle w:val="Prrafodelista"/>
+        <w:numPr>
+          <w:ilvl w:val="0"/>
+          <w:numId w:val="3"/>
+        </w:numPr>
+        <w:spacing w:line="276" w:lineRule="auto"/>
+      </w:pPr>
+      <w:hyperlink r:id="rId51" w:history="1">
+        <w:r>
+          <w:rPr>
+            <w:rStyle w:val="Hipervnculo"/>
+          </w:rPr>
+          <w:t>http://localhost:7575/ingresoStock/</w:t>
+        </w:r>
+        <w:r>
+          <w:rPr>
+            <w:rStyle w:val="Hipervnculo"/>
+          </w:rPr>
+          <w:t>registrar</w:t>
+        </w:r>
+      </w:hyperlink>
+      <w:r>
+        <w:t xml:space="preserve"> </w:t>
+      </w:r>
+    </w:p>
+    <w:p>
+      <w:pPr>
+        <w:pStyle w:val="Prrafodelista"/>
+        <w:numPr>
+          <w:ilvl w:val="0"/>
+          <w:numId w:val="3"/>
+        </w:numPr>
+        <w:spacing w:line="276" w:lineRule="auto"/>
+      </w:pPr>
+      <w:hyperlink r:id="rId52" w:history="1">
+        <w:r>
+          <w:rPr>
+            <w:rStyle w:val="Hipervnculo"/>
+          </w:rPr>
+          <w:t>http://localhost:7575/</w:t>
+        </w:r>
+        <w:r>
+          <w:rPr>
+            <w:rStyle w:val="Hipervnculo"/>
+          </w:rPr>
+          <w:t>ingresoStock</w:t>
+        </w:r>
+        <w:r>
+          <w:rPr>
+            <w:rStyle w:val="Hipervnculo"/>
+          </w:rPr>
+          <w:t>/actualizar</w:t>
+        </w:r>
+      </w:hyperlink>
+    </w:p>
+    <w:p>
+      <w:pPr>
+        <w:pStyle w:val="Prrafodelista"/>
+        <w:numPr>
+          <w:ilvl w:val="0"/>
+          <w:numId w:val="3"/>
+        </w:numPr>
+        <w:spacing w:line="276" w:lineRule="auto"/>
+      </w:pPr>
+      <w:hyperlink r:id="rId53" w:history="1">
+        <w:r>
+          <w:rPr>
+            <w:rStyle w:val="Hipervnculo"/>
+          </w:rPr>
+          <w:t>http://localhost:7575/</w:t>
+        </w:r>
+        <w:r>
+          <w:rPr>
+            <w:rStyle w:val="Hipervnculo"/>
+          </w:rPr>
+          <w:t>ingresoStock</w:t>
+        </w:r>
+        <w:r>
+          <w:rPr>
+            <w:rStyle w:val="Hipervnculo"/>
+          </w:rPr>
+          <w:t>/buscar/{id}</w:t>
+        </w:r>
+      </w:hyperlink>
+    </w:p>
+    <w:p>
+      <w:pPr>
+        <w:pStyle w:val="Prrafodelista"/>
+        <w:numPr>
+          <w:ilvl w:val="0"/>
+          <w:numId w:val="3"/>
+        </w:numPr>
+        <w:spacing w:line="276" w:lineRule="auto"/>
+      </w:pPr>
+      <w:hyperlink r:id="rId54" w:history="1">
+        <w:r>
+          <w:rPr>
+            <w:rStyle w:val="Hipervnculo"/>
+          </w:rPr>
+          <w:t>http://localhost:7575/ingresoStock/activar/{id}</w:t>
+        </w:r>
+      </w:hyperlink>
+    </w:p>
+    <w:p>
+      <w:pPr>
+        <w:pStyle w:val="Prrafodelista"/>
+        <w:numPr>
+          <w:ilvl w:val="0"/>
+          <w:numId w:val="3"/>
+        </w:numPr>
+        <w:spacing w:line="276" w:lineRule="auto"/>
+      </w:pPr>
+      <w:hyperlink r:id="rId55" w:history="1">
+        <w:r>
+          <w:rPr>
+            <w:rStyle w:val="Hipervnculo"/>
+          </w:rPr>
+          <w:t>http://localhost:7575/ingresoStock/</w:t>
+        </w:r>
+        <w:r>
+          <w:rPr>
+            <w:rStyle w:val="Hipervnculo"/>
+          </w:rPr>
+          <w:t>desactivar</w:t>
+        </w:r>
+        <w:r>
+          <w:rPr>
+            <w:rStyle w:val="Hipervnculo"/>
+          </w:rPr>
+          <w:t>/{id}</w:t>
         </w:r>
       </w:hyperlink>
     </w:p>
@@ -1855,7 +2140,6 @@
   <w:style w:type="character" w:default="1" w:styleId="Fuentedeprrafopredeter">
     <w:name w:val="Default Paragraph Font"/>
     <w:uiPriority w:val="1"/>
-    <w:semiHidden/>
     <w:unhideWhenUsed/>
   </w:style>
   <w:style w:type="table" w:default="1" w:styleId="Tablanormal">

</xml_diff>

<commit_message>
doc:Implementacion de Nuevas Rutas para Modulo SeriProductos
</commit_message>
<xml_diff>
--- a/Documentación de Rutas del Backend.docx
+++ b/Documentación de Rutas del Backend.docx
@@ -20,6 +20,7 @@
           <w14:ligatures w14:val="none"/>
         </w:rPr>
       </w:pPr>
+      <w:proofErr w:type="spellStart"/>
       <w:r>
         <w:rPr>
           <w:rFonts w:ascii="Calibri" w:eastAsia="MS Gothic" w:hAnsi="Calibri" w:cs="Times New Roman"/>
@@ -33,6 +34,7 @@
         </w:rPr>
         <w:t>Documentación</w:t>
       </w:r>
+      <w:proofErr w:type="spellEnd"/>
       <w:r>
         <w:rPr>
           <w:rFonts w:ascii="Calibri" w:eastAsia="MS Gothic" w:hAnsi="Calibri" w:cs="Times New Roman"/>
@@ -503,13 +505,7 @@
           <w:rPr>
             <w:rStyle w:val="Hipervnculo"/>
           </w:rPr>
-          <w:t>http://localhost:7575/producto/</w:t>
-        </w:r>
-        <w:r>
-          <w:rPr>
-            <w:rStyle w:val="Hipervnculo"/>
-          </w:rPr>
-          <w:t>registrar</w:t>
+          <w:t>http://localhost:7575/producto/registrar</w:t>
         </w:r>
       </w:hyperlink>
     </w:p>
@@ -625,25 +621,7 @@
           <w:rPr>
             <w:rStyle w:val="Hipervnculo"/>
           </w:rPr>
-          <w:t>http://localhost:7575/marca/</w:t>
-        </w:r>
-        <w:r>
-          <w:rPr>
-            <w:rStyle w:val="Hipervnculo"/>
-          </w:rPr>
-          <w:t>regist</w:t>
-        </w:r>
-        <w:r>
-          <w:rPr>
-            <w:rStyle w:val="Hipervnculo"/>
-          </w:rPr>
-          <w:t>r</w:t>
-        </w:r>
-        <w:r>
-          <w:rPr>
-            <w:rStyle w:val="Hipervnculo"/>
-          </w:rPr>
-          <w:t>ar</w:t>
+          <w:t>http://localhost:7575/marca/registrar</w:t>
         </w:r>
       </w:hyperlink>
       <w:r>
@@ -762,19 +740,7 @@
           <w:rPr>
             <w:rStyle w:val="Hipervnculo"/>
           </w:rPr>
-          <w:t>http://localhost:7575/</w:t>
-        </w:r>
-        <w:r>
-          <w:rPr>
-            <w:rStyle w:val="Hipervnculo"/>
-          </w:rPr>
-          <w:t>categoria</w:t>
-        </w:r>
-        <w:r>
-          <w:rPr>
-            <w:rStyle w:val="Hipervnculo"/>
-          </w:rPr>
-          <w:t>/registrar</w:t>
+          <w:t>http://localhost:7575/categoria/registrar</w:t>
         </w:r>
       </w:hyperlink>
     </w:p>
@@ -890,13 +856,7 @@
           <w:rPr>
             <w:rStyle w:val="Hipervnculo"/>
           </w:rPr>
-          <w:t>http://localhost:7575/proveedor/</w:t>
-        </w:r>
-        <w:r>
-          <w:rPr>
-            <w:rStyle w:val="Hipervnculo"/>
-          </w:rPr>
-          <w:t>registrar</w:t>
+          <w:t>http://localhost:7575/proveedor/registrar</w:t>
         </w:r>
       </w:hyperlink>
       <w:r>
@@ -997,19 +957,7 @@
           <w:rPr>
             <w:rStyle w:val="Hipervnculo"/>
           </w:rPr>
-          <w:t>http://localhost:7575/</w:t>
-        </w:r>
-        <w:r>
-          <w:rPr>
-            <w:rStyle w:val="Hipervnculo"/>
-          </w:rPr>
-          <w:t>ingresoStock</w:t>
-        </w:r>
-        <w:r>
-          <w:rPr>
-            <w:rStyle w:val="Hipervnculo"/>
-          </w:rPr>
-          <w:t>/listar</w:t>
+          <w:t>http://localhost:7575/ingresoStock/listar</w:t>
         </w:r>
       </w:hyperlink>
     </w:p>
@@ -1027,13 +975,7 @@
           <w:rPr>
             <w:rStyle w:val="Hipervnculo"/>
           </w:rPr>
-          <w:t>http://localhost:7575/ingresoStock/</w:t>
-        </w:r>
-        <w:r>
-          <w:rPr>
-            <w:rStyle w:val="Hipervnculo"/>
-          </w:rPr>
-          <w:t>registrar</w:t>
+          <w:t>http://localhost:7575/ingresoStock/registrar</w:t>
         </w:r>
       </w:hyperlink>
       <w:r>
@@ -1054,13 +996,157 @@
           <w:rPr>
             <w:rStyle w:val="Hipervnculo"/>
           </w:rPr>
+          <w:t>http://localhost:7575/ingresoStock/actualizar</w:t>
+        </w:r>
+      </w:hyperlink>
+    </w:p>
+    <w:p>
+      <w:pPr>
+        <w:pStyle w:val="Prrafodelista"/>
+        <w:numPr>
+          <w:ilvl w:val="0"/>
+          <w:numId w:val="3"/>
+        </w:numPr>
+        <w:spacing w:line="276" w:lineRule="auto"/>
+      </w:pPr>
+      <w:hyperlink r:id="rId53" w:history="1">
+        <w:r>
+          <w:rPr>
+            <w:rStyle w:val="Hipervnculo"/>
+          </w:rPr>
+          <w:t>http://localhost:7575/ingresoStock/buscar/{id}</w:t>
+        </w:r>
+      </w:hyperlink>
+    </w:p>
+    <w:p>
+      <w:pPr>
+        <w:pStyle w:val="Prrafodelista"/>
+        <w:numPr>
+          <w:ilvl w:val="0"/>
+          <w:numId w:val="3"/>
+        </w:numPr>
+        <w:spacing w:line="276" w:lineRule="auto"/>
+      </w:pPr>
+      <w:hyperlink r:id="rId54" w:history="1">
+        <w:r>
+          <w:rPr>
+            <w:rStyle w:val="Hipervnculo"/>
+          </w:rPr>
+          <w:t>http://localhost:7575/ingresoStock/activar/{id}</w:t>
+        </w:r>
+      </w:hyperlink>
+    </w:p>
+    <w:p>
+      <w:pPr>
+        <w:pStyle w:val="Prrafodelista"/>
+        <w:numPr>
+          <w:ilvl w:val="0"/>
+          <w:numId w:val="3"/>
+        </w:numPr>
+        <w:spacing w:line="276" w:lineRule="auto"/>
+      </w:pPr>
+      <w:hyperlink r:id="rId55" w:history="1">
+        <w:r>
+          <w:rPr>
+            <w:rStyle w:val="Hipervnculo"/>
+          </w:rPr>
+          <w:t>http://localhost:7575/ingresoStock/desactivar/{id}</w:t>
+        </w:r>
+      </w:hyperlink>
+    </w:p>
+    <w:p>
+      <w:pPr>
+        <w:spacing w:line="276" w:lineRule="auto"/>
+      </w:pPr>
+      <w:r>
+        <w:lastRenderedPageBreak/>
+        <w:t>SERIEPRODUCTOS</w:t>
+      </w:r>
+    </w:p>
+    <w:p>
+      <w:pPr>
+        <w:pStyle w:val="Prrafodelista"/>
+        <w:numPr>
+          <w:ilvl w:val="0"/>
+          <w:numId w:val="3"/>
+        </w:numPr>
+        <w:spacing w:line="276" w:lineRule="auto"/>
+      </w:pPr>
+      <w:hyperlink r:id="rId56" w:history="1">
+        <w:r>
+          <w:rPr>
+            <w:rStyle w:val="Hipervnculo"/>
+          </w:rPr>
           <w:t>http://localhost:7575/</w:t>
         </w:r>
         <w:r>
           <w:rPr>
             <w:rStyle w:val="Hipervnculo"/>
           </w:rPr>
-          <w:t>ingresoStock</w:t>
+          <w:t>serie-productos</w:t>
+        </w:r>
+        <w:r>
+          <w:rPr>
+            <w:rStyle w:val="Hipervnculo"/>
+          </w:rPr>
+          <w:t>/listar</w:t>
+        </w:r>
+      </w:hyperlink>
+    </w:p>
+    <w:p>
+      <w:pPr>
+        <w:pStyle w:val="Prrafodelista"/>
+        <w:numPr>
+          <w:ilvl w:val="0"/>
+          <w:numId w:val="3"/>
+        </w:numPr>
+        <w:spacing w:line="276" w:lineRule="auto"/>
+      </w:pPr>
+      <w:hyperlink r:id="rId57" w:history="1">
+        <w:r>
+          <w:rPr>
+            <w:rStyle w:val="Hipervnculo"/>
+          </w:rPr>
+          <w:t>http://localhost:7575/</w:t>
+        </w:r>
+        <w:r>
+          <w:rPr>
+            <w:rStyle w:val="Hipervnculo"/>
+          </w:rPr>
+          <w:t>serie-productos</w:t>
+        </w:r>
+        <w:r>
+          <w:rPr>
+            <w:rStyle w:val="Hipervnculo"/>
+          </w:rPr>
+          <w:t>/registrar</w:t>
+        </w:r>
+      </w:hyperlink>
+      <w:r>
+        <w:t xml:space="preserve"> </w:t>
+      </w:r>
+    </w:p>
+    <w:p>
+      <w:pPr>
+        <w:pStyle w:val="Prrafodelista"/>
+        <w:numPr>
+          <w:ilvl w:val="0"/>
+          <w:numId w:val="3"/>
+        </w:numPr>
+        <w:spacing w:line="276" w:lineRule="auto"/>
+      </w:pPr>
+      <w:hyperlink r:id="rId58" w:history="1">
+        <w:r>
+          <w:rPr>
+            <w:rStyle w:val="Hipervnculo"/>
+          </w:rPr>
+          <w:t>http://localhost:7575/</w:t>
+        </w:r>
+        <w:r>
+          <w:rPr>
+            <w:rStyle w:val="Hipervnculo"/>
+          </w:rPr>
+          <w:t>serie-productos</w:t>
         </w:r>
         <w:r>
           <w:rPr>
@@ -1079,7 +1165,7 @@
         </w:numPr>
         <w:spacing w:line="276" w:lineRule="auto"/>
       </w:pPr>
-      <w:hyperlink r:id="rId53" w:history="1">
+      <w:hyperlink r:id="rId59" w:history="1">
         <w:r>
           <w:rPr>
             <w:rStyle w:val="Hipervnculo"/>
@@ -1090,7 +1176,7 @@
           <w:rPr>
             <w:rStyle w:val="Hipervnculo"/>
           </w:rPr>
-          <w:t>ingresoStock</w:t>
+          <w:t>serie-productos</w:t>
         </w:r>
         <w:r>
           <w:rPr>
@@ -1099,59 +1185,6 @@
           <w:t>/buscar/{id}</w:t>
         </w:r>
       </w:hyperlink>
-    </w:p>
-    <w:p>
-      <w:pPr>
-        <w:pStyle w:val="Prrafodelista"/>
-        <w:numPr>
-          <w:ilvl w:val="0"/>
-          <w:numId w:val="3"/>
-        </w:numPr>
-        <w:spacing w:line="276" w:lineRule="auto"/>
-      </w:pPr>
-      <w:hyperlink r:id="rId54" w:history="1">
-        <w:r>
-          <w:rPr>
-            <w:rStyle w:val="Hipervnculo"/>
-          </w:rPr>
-          <w:t>http://localhost:7575/ingresoStock/activar/{id}</w:t>
-        </w:r>
-      </w:hyperlink>
-    </w:p>
-    <w:p>
-      <w:pPr>
-        <w:pStyle w:val="Prrafodelista"/>
-        <w:numPr>
-          <w:ilvl w:val="0"/>
-          <w:numId w:val="3"/>
-        </w:numPr>
-        <w:spacing w:line="276" w:lineRule="auto"/>
-      </w:pPr>
-      <w:hyperlink r:id="rId55" w:history="1">
-        <w:r>
-          <w:rPr>
-            <w:rStyle w:val="Hipervnculo"/>
-          </w:rPr>
-          <w:t>http://localhost:7575/ingresoStock/</w:t>
-        </w:r>
-        <w:r>
-          <w:rPr>
-            <w:rStyle w:val="Hipervnculo"/>
-          </w:rPr>
-          <w:t>desactivar</w:t>
-        </w:r>
-        <w:r>
-          <w:rPr>
-            <w:rStyle w:val="Hipervnculo"/>
-          </w:rPr>
-          <w:t>/{id}</w:t>
-        </w:r>
-      </w:hyperlink>
-    </w:p>
-    <w:p>
-      <w:pPr>
-        <w:spacing w:line="276" w:lineRule="auto"/>
-      </w:pPr>
     </w:p>
     <w:p>
       <w:pPr>
@@ -2140,6 +2173,7 @@
   <w:style w:type="character" w:default="1" w:styleId="Fuentedeprrafopredeter">
     <w:name w:val="Default Paragraph Font"/>
     <w:uiPriority w:val="1"/>
+    <w:semiHidden/>
     <w:unhideWhenUsed/>
   </w:style>
   <w:style w:type="table" w:default="1" w:styleId="Tablanormal">

</xml_diff>

<commit_message>
doc: Implementacion de Nuevas Rutas para Modulo DevolucionProducto
</commit_message>
<xml_diff>
--- a/Documentación de Rutas del Backend.docx
+++ b/Documentación de Rutas del Backend.docx
@@ -1077,19 +1077,7 @@
           <w:rPr>
             <w:rStyle w:val="Hipervnculo"/>
           </w:rPr>
-          <w:t>http://localhost:7575/</w:t>
-        </w:r>
-        <w:r>
-          <w:rPr>
-            <w:rStyle w:val="Hipervnculo"/>
-          </w:rPr>
-          <w:t>serie-productos</w:t>
-        </w:r>
-        <w:r>
-          <w:rPr>
-            <w:rStyle w:val="Hipervnculo"/>
-          </w:rPr>
-          <w:t>/listar</w:t>
+          <w:t>http://localhost:7575/serie-productos/listar</w:t>
         </w:r>
       </w:hyperlink>
     </w:p>
@@ -1107,19 +1095,7 @@
           <w:rPr>
             <w:rStyle w:val="Hipervnculo"/>
           </w:rPr>
-          <w:t>http://localhost:7575/</w:t>
-        </w:r>
-        <w:r>
-          <w:rPr>
-            <w:rStyle w:val="Hipervnculo"/>
-          </w:rPr>
-          <w:t>serie-productos</w:t>
-        </w:r>
-        <w:r>
-          <w:rPr>
-            <w:rStyle w:val="Hipervnculo"/>
-          </w:rPr>
-          <w:t>/registrar</w:t>
+          <w:t>http://localhost:7575/serie-productos/registrar</w:t>
         </w:r>
       </w:hyperlink>
       <w:r>
@@ -1140,19 +1116,7 @@
           <w:rPr>
             <w:rStyle w:val="Hipervnculo"/>
           </w:rPr>
-          <w:t>http://localhost:7575/</w:t>
-        </w:r>
-        <w:r>
-          <w:rPr>
-            <w:rStyle w:val="Hipervnculo"/>
-          </w:rPr>
-          <w:t>serie-productos</w:t>
-        </w:r>
-        <w:r>
-          <w:rPr>
-            <w:rStyle w:val="Hipervnculo"/>
-          </w:rPr>
-          <w:t>/actualizar</w:t>
+          <w:t>http://localhost:7575/serie-productos/actualizar</w:t>
         </w:r>
       </w:hyperlink>
     </w:p>
@@ -1170,21 +1134,157 @@
           <w:rPr>
             <w:rStyle w:val="Hipervnculo"/>
           </w:rPr>
-          <w:t>http://localhost:7575/</w:t>
-        </w:r>
-        <w:r>
-          <w:rPr>
-            <w:rStyle w:val="Hipervnculo"/>
-          </w:rPr>
-          <w:t>serie-productos</w:t>
-        </w:r>
-        <w:r>
-          <w:rPr>
-            <w:rStyle w:val="Hipervnculo"/>
-          </w:rPr>
-          <w:t>/buscar/{id}</w:t>
-        </w:r>
-      </w:hyperlink>
+          <w:t>http://localhost:7575/serie-productos/buscar/{id}</w:t>
+        </w:r>
+      </w:hyperlink>
+    </w:p>
+    <w:p>
+      <w:pPr>
+        <w:spacing w:line="276" w:lineRule="auto"/>
+      </w:pPr>
+      <w:r>
+        <w:t>DEVOLUCIONPRODUCTOS</w:t>
+      </w:r>
+    </w:p>
+    <w:p>
+      <w:pPr>
+        <w:pStyle w:val="Prrafodelista"/>
+        <w:numPr>
+          <w:ilvl w:val="0"/>
+          <w:numId w:val="3"/>
+        </w:numPr>
+        <w:spacing w:line="276" w:lineRule="auto"/>
+      </w:pPr>
+      <w:hyperlink r:id="rId60" w:history="1">
+        <w:r>
+          <w:rPr>
+            <w:rStyle w:val="Hipervnculo"/>
+          </w:rPr>
+          <w:t>http://localhost:7575/devolucion-producto/listar</w:t>
+        </w:r>
+      </w:hyperlink>
+    </w:p>
+    <w:p>
+      <w:pPr>
+        <w:pStyle w:val="Prrafodelista"/>
+        <w:numPr>
+          <w:ilvl w:val="0"/>
+          <w:numId w:val="3"/>
+        </w:numPr>
+        <w:spacing w:line="276" w:lineRule="auto"/>
+      </w:pPr>
+      <w:hyperlink r:id="rId61" w:history="1">
+        <w:r>
+          <w:rPr>
+            <w:rStyle w:val="Hipervnculo"/>
+          </w:rPr>
+          <w:t>http://localhost:7575/devolucion-producto/buscar/</w:t>
+        </w:r>
+        <w:r>
+          <w:rPr>
+            <w:rStyle w:val="Hipervnculo"/>
+          </w:rPr>
+          <w:t>{id}</w:t>
+        </w:r>
+      </w:hyperlink>
+    </w:p>
+    <w:p>
+      <w:pPr>
+        <w:pStyle w:val="Prrafodelista"/>
+        <w:numPr>
+          <w:ilvl w:val="0"/>
+          <w:numId w:val="3"/>
+        </w:numPr>
+        <w:spacing w:line="276" w:lineRule="auto"/>
+      </w:pPr>
+      <w:hyperlink r:id="rId62" w:history="1">
+        <w:r>
+          <w:rPr>
+            <w:rStyle w:val="Hipervnculo"/>
+          </w:rPr>
+          <w:t>http://localhost:7575/devolucion-producto/registrar</w:t>
+        </w:r>
+      </w:hyperlink>
+    </w:p>
+    <w:p>
+      <w:pPr>
+        <w:pStyle w:val="Prrafodelista"/>
+        <w:numPr>
+          <w:ilvl w:val="0"/>
+          <w:numId w:val="3"/>
+        </w:numPr>
+        <w:spacing w:line="276" w:lineRule="auto"/>
+      </w:pPr>
+      <w:hyperlink r:id="rId63" w:history="1">
+        <w:r>
+          <w:rPr>
+            <w:rStyle w:val="Hipervnculo"/>
+          </w:rPr>
+          <w:t>http://localhost:7575/devolucion-producto/actualizar</w:t>
+        </w:r>
+      </w:hyperlink>
+      <w:r>
+        <w:t xml:space="preserve"> </w:t>
+      </w:r>
+    </w:p>
+    <w:p>
+      <w:pPr>
+        <w:pStyle w:val="Prrafodelista"/>
+        <w:numPr>
+          <w:ilvl w:val="0"/>
+          <w:numId w:val="3"/>
+        </w:numPr>
+        <w:spacing w:line="276" w:lineRule="auto"/>
+      </w:pPr>
+      <w:hyperlink r:id="rId64" w:history="1">
+        <w:r>
+          <w:rPr>
+            <w:rStyle w:val="Hipervnculo"/>
+          </w:rPr>
+          <w:t>http://localhost:7575/devolucion-producto/activar/</w:t>
+        </w:r>
+        <w:r>
+          <w:rPr>
+            <w:rStyle w:val="Hipervnculo"/>
+          </w:rPr>
+          <w:t>{id}</w:t>
+        </w:r>
+      </w:hyperlink>
+    </w:p>
+    <w:p>
+      <w:pPr>
+        <w:pStyle w:val="Prrafodelista"/>
+        <w:numPr>
+          <w:ilvl w:val="0"/>
+          <w:numId w:val="3"/>
+        </w:numPr>
+        <w:spacing w:line="276" w:lineRule="auto"/>
+      </w:pPr>
+      <w:hyperlink r:id="rId65" w:history="1">
+        <w:r>
+          <w:rPr>
+            <w:rStyle w:val="Hipervnculo"/>
+          </w:rPr>
+          <w:t>http://localhost:7575/devolucion-producto/</w:t>
+        </w:r>
+        <w:r>
+          <w:rPr>
+            <w:rStyle w:val="Hipervnculo"/>
+          </w:rPr>
+          <w:t>desactivar</w:t>
+        </w:r>
+        <w:r>
+          <w:rPr>
+            <w:rStyle w:val="Hipervnculo"/>
+          </w:rPr>
+          <w:t>/{id}</w:t>
+        </w:r>
+      </w:hyperlink>
+    </w:p>
+    <w:p>
+      <w:pPr>
+        <w:spacing w:line="276" w:lineRule="auto"/>
+      </w:pPr>
     </w:p>
     <w:p>
       <w:pPr>
@@ -2173,7 +2273,6 @@
   <w:style w:type="character" w:default="1" w:styleId="Fuentedeprrafopredeter">
     <w:name w:val="Default Paragraph Font"/>
     <w:uiPriority w:val="1"/>
-    <w:semiHidden/>
     <w:unhideWhenUsed/>
   </w:style>
   <w:style w:type="table" w:default="1" w:styleId="Tablanormal">

</xml_diff>

<commit_message>
doc: Implementacion de Rutas Para Garantia - Reclamo Garantia
</commit_message>
<xml_diff>
--- a/Documentación de Rutas del Backend.docx
+++ b/Documentación de Rutas del Backend.docx
@@ -1178,13 +1178,7 @@
           <w:rPr>
             <w:rStyle w:val="Hipervnculo"/>
           </w:rPr>
-          <w:t>http://localhost:7575/devolucion-producto/buscar/</w:t>
-        </w:r>
-        <w:r>
-          <w:rPr>
-            <w:rStyle w:val="Hipervnculo"/>
-          </w:rPr>
-          <w:t>{id}</w:t>
+          <w:t>http://localhost:7575/devolucion-producto/buscar/{id}</w:t>
         </w:r>
       </w:hyperlink>
     </w:p>
@@ -1241,13 +1235,7 @@
           <w:rPr>
             <w:rStyle w:val="Hipervnculo"/>
           </w:rPr>
-          <w:t>http://localhost:7575/devolucion-producto/activar/</w:t>
-        </w:r>
-        <w:r>
-          <w:rPr>
-            <w:rStyle w:val="Hipervnculo"/>
-          </w:rPr>
-          <w:t>{id}</w:t>
+          <w:t>http://localhost:7575/devolucion-producto/activar/{id}</w:t>
         </w:r>
       </w:hyperlink>
     </w:p>
@@ -1265,21 +1253,463 @@
           <w:rPr>
             <w:rStyle w:val="Hipervnculo"/>
           </w:rPr>
-          <w:t>http://localhost:7575/devolucion-producto/</w:t>
-        </w:r>
-        <w:r>
-          <w:rPr>
-            <w:rStyle w:val="Hipervnculo"/>
-          </w:rPr>
-          <w:t>desactivar</w:t>
-        </w:r>
-        <w:r>
-          <w:rPr>
-            <w:rStyle w:val="Hipervnculo"/>
-          </w:rPr>
-          <w:t>/{id}</w:t>
-        </w:r>
-      </w:hyperlink>
+          <w:t>http://localhost:7575/devolucion-producto/desactivar/{id}</w:t>
+        </w:r>
+      </w:hyperlink>
+    </w:p>
+    <w:p>
+      <w:pPr>
+        <w:spacing w:line="276" w:lineRule="auto"/>
+      </w:pPr>
+      <w:r>
+        <w:t>GARANTIA</w:t>
+      </w:r>
+    </w:p>
+    <w:p>
+      <w:pPr>
+        <w:pStyle w:val="Prrafodelista"/>
+        <w:numPr>
+          <w:ilvl w:val="0"/>
+          <w:numId w:val="3"/>
+        </w:numPr>
+        <w:spacing w:line="276" w:lineRule="auto"/>
+      </w:pPr>
+      <w:hyperlink r:id="rId66" w:history="1">
+        <w:r>
+          <w:rPr>
+            <w:rStyle w:val="Hipervnculo"/>
+          </w:rPr>
+          <w:t>http://localhost:7575/</w:t>
+        </w:r>
+        <w:r>
+          <w:rPr>
+            <w:rStyle w:val="Hipervnculo"/>
+          </w:rPr>
+          <w:t>garantia</w:t>
+        </w:r>
+        <w:r>
+          <w:rPr>
+            <w:rStyle w:val="Hipervnculo"/>
+          </w:rPr>
+          <w:t>/listar</w:t>
+        </w:r>
+      </w:hyperlink>
+    </w:p>
+    <w:p>
+      <w:pPr>
+        <w:pStyle w:val="Prrafodelista"/>
+        <w:numPr>
+          <w:ilvl w:val="0"/>
+          <w:numId w:val="3"/>
+        </w:numPr>
+        <w:spacing w:line="276" w:lineRule="auto"/>
+      </w:pPr>
+      <w:hyperlink r:id="rId67" w:history="1">
+        <w:r>
+          <w:rPr>
+            <w:rStyle w:val="Hipervnculo"/>
+          </w:rPr>
+          <w:t>http://localhost:7575/garantia/buscar/{id}</w:t>
+        </w:r>
+      </w:hyperlink>
+    </w:p>
+    <w:p>
+      <w:pPr>
+        <w:pStyle w:val="Prrafodelista"/>
+        <w:numPr>
+          <w:ilvl w:val="0"/>
+          <w:numId w:val="3"/>
+        </w:numPr>
+        <w:spacing w:line="276" w:lineRule="auto"/>
+      </w:pPr>
+      <w:hyperlink r:id="rId68" w:history="1">
+        <w:r>
+          <w:rPr>
+            <w:rStyle w:val="Hipervnculo"/>
+          </w:rPr>
+          <w:t>http://localhost:7575/garantia/registrar</w:t>
+        </w:r>
+      </w:hyperlink>
+    </w:p>
+    <w:p>
+      <w:pPr>
+        <w:pStyle w:val="Prrafodelista"/>
+        <w:numPr>
+          <w:ilvl w:val="0"/>
+          <w:numId w:val="3"/>
+        </w:numPr>
+        <w:spacing w:line="276" w:lineRule="auto"/>
+      </w:pPr>
+      <w:hyperlink r:id="rId69" w:history="1">
+        <w:r>
+          <w:rPr>
+            <w:rStyle w:val="Hipervnculo"/>
+          </w:rPr>
+          <w:t>http://localhost:7575/garantia/actualizar</w:t>
+        </w:r>
+      </w:hyperlink>
+      <w:r>
+        <w:t xml:space="preserve"> </w:t>
+      </w:r>
+    </w:p>
+    <w:p>
+      <w:pPr>
+        <w:pStyle w:val="Prrafodelista"/>
+        <w:numPr>
+          <w:ilvl w:val="0"/>
+          <w:numId w:val="3"/>
+        </w:numPr>
+        <w:spacing w:line="276" w:lineRule="auto"/>
+      </w:pPr>
+      <w:hyperlink r:id="rId70" w:history="1">
+        <w:r>
+          <w:rPr>
+            <w:rStyle w:val="Hipervnculo"/>
+          </w:rPr>
+          <w:t>http://localhost:7575/garantia/activar/{id}</w:t>
+        </w:r>
+      </w:hyperlink>
+    </w:p>
+    <w:p>
+      <w:pPr>
+        <w:pStyle w:val="Prrafodelista"/>
+        <w:numPr>
+          <w:ilvl w:val="0"/>
+          <w:numId w:val="3"/>
+        </w:numPr>
+        <w:spacing w:line="276" w:lineRule="auto"/>
+      </w:pPr>
+      <w:hyperlink r:id="rId71" w:history="1">
+        <w:r>
+          <w:rPr>
+            <w:rStyle w:val="Hipervnculo"/>
+          </w:rPr>
+          <w:t>http://localhost:7575/garantia/desactivar/{id}</w:t>
+        </w:r>
+      </w:hyperlink>
+    </w:p>
+    <w:p>
+      <w:pPr>
+        <w:spacing w:line="276" w:lineRule="auto"/>
+      </w:pPr>
+      <w:r>
+        <w:t>GARANTIA</w:t>
+      </w:r>
+    </w:p>
+    <w:p>
+      <w:pPr>
+        <w:pStyle w:val="Prrafodelista"/>
+        <w:numPr>
+          <w:ilvl w:val="0"/>
+          <w:numId w:val="3"/>
+        </w:numPr>
+        <w:spacing w:line="276" w:lineRule="auto"/>
+      </w:pPr>
+      <w:hyperlink r:id="rId72" w:history="1">
+        <w:r>
+          <w:rPr>
+            <w:rStyle w:val="Hipervnculo"/>
+          </w:rPr>
+          <w:t>http://localhost:7575/garantia/listar</w:t>
+        </w:r>
+      </w:hyperlink>
+    </w:p>
+    <w:p>
+      <w:pPr>
+        <w:pStyle w:val="Prrafodelista"/>
+        <w:numPr>
+          <w:ilvl w:val="0"/>
+          <w:numId w:val="3"/>
+        </w:numPr>
+        <w:spacing w:line="276" w:lineRule="auto"/>
+      </w:pPr>
+      <w:hyperlink r:id="rId73" w:history="1">
+        <w:r>
+          <w:rPr>
+            <w:rStyle w:val="Hipervnculo"/>
+          </w:rPr>
+          <w:t>http://localhost:7575/garantia/buscar/{id}</w:t>
+        </w:r>
+      </w:hyperlink>
+    </w:p>
+    <w:p>
+      <w:pPr>
+        <w:pStyle w:val="Prrafodelista"/>
+        <w:numPr>
+          <w:ilvl w:val="0"/>
+          <w:numId w:val="3"/>
+        </w:numPr>
+        <w:spacing w:line="276" w:lineRule="auto"/>
+      </w:pPr>
+      <w:hyperlink r:id="rId74" w:history="1">
+        <w:r>
+          <w:rPr>
+            <w:rStyle w:val="Hipervnculo"/>
+          </w:rPr>
+          <w:t>http://localhost:7575/garantia/registrar</w:t>
+        </w:r>
+      </w:hyperlink>
+    </w:p>
+    <w:p>
+      <w:pPr>
+        <w:pStyle w:val="Prrafodelista"/>
+        <w:numPr>
+          <w:ilvl w:val="0"/>
+          <w:numId w:val="3"/>
+        </w:numPr>
+        <w:spacing w:line="276" w:lineRule="auto"/>
+      </w:pPr>
+      <w:hyperlink r:id="rId75" w:history="1">
+        <w:r>
+          <w:rPr>
+            <w:rStyle w:val="Hipervnculo"/>
+          </w:rPr>
+          <w:t>http://localhost:7575/garantia/actualizar</w:t>
+        </w:r>
+      </w:hyperlink>
+      <w:r>
+        <w:t xml:space="preserve"> </w:t>
+      </w:r>
+    </w:p>
+    <w:p>
+      <w:pPr>
+        <w:pStyle w:val="Prrafodelista"/>
+        <w:numPr>
+          <w:ilvl w:val="0"/>
+          <w:numId w:val="3"/>
+        </w:numPr>
+        <w:spacing w:line="276" w:lineRule="auto"/>
+      </w:pPr>
+      <w:hyperlink r:id="rId76" w:history="1">
+        <w:r>
+          <w:rPr>
+            <w:rStyle w:val="Hipervnculo"/>
+          </w:rPr>
+          <w:t>http://localhost:7575/garantia/activar/{id}</w:t>
+        </w:r>
+      </w:hyperlink>
+    </w:p>
+    <w:p>
+      <w:pPr>
+        <w:pStyle w:val="Prrafodelista"/>
+        <w:numPr>
+          <w:ilvl w:val="0"/>
+          <w:numId w:val="3"/>
+        </w:numPr>
+        <w:spacing w:line="276" w:lineRule="auto"/>
+      </w:pPr>
+      <w:hyperlink r:id="rId77" w:history="1">
+        <w:r>
+          <w:rPr>
+            <w:rStyle w:val="Hipervnculo"/>
+          </w:rPr>
+          <w:t>http://localhost:7575/garantia/desactivar/{id}</w:t>
+        </w:r>
+      </w:hyperlink>
+    </w:p>
+    <w:p>
+      <w:pPr>
+        <w:spacing w:line="276" w:lineRule="auto"/>
+      </w:pPr>
+      <w:r>
+        <w:t>RECLAMO-</w:t>
+      </w:r>
+      <w:r>
+        <w:t>GARANTIA</w:t>
+      </w:r>
+    </w:p>
+    <w:p>
+      <w:pPr>
+        <w:pStyle w:val="Prrafodelista"/>
+        <w:numPr>
+          <w:ilvl w:val="0"/>
+          <w:numId w:val="3"/>
+        </w:numPr>
+        <w:spacing w:line="276" w:lineRule="auto"/>
+      </w:pPr>
+      <w:hyperlink r:id="rId78" w:history="1">
+        <w:r>
+          <w:rPr>
+            <w:rStyle w:val="Hipervnculo"/>
+          </w:rPr>
+          <w:t>http://localhost:7575/</w:t>
+        </w:r>
+        <w:r>
+          <w:rPr>
+            <w:rStyle w:val="Hipervnculo"/>
+          </w:rPr>
+          <w:t>reclamo-</w:t>
+        </w:r>
+        <w:r>
+          <w:rPr>
+            <w:rStyle w:val="Hipervnculo"/>
+          </w:rPr>
+          <w:t>garantia/listar</w:t>
+        </w:r>
+      </w:hyperlink>
+    </w:p>
+    <w:p>
+      <w:pPr>
+        <w:pStyle w:val="Prrafodelista"/>
+        <w:numPr>
+          <w:ilvl w:val="0"/>
+          <w:numId w:val="3"/>
+        </w:numPr>
+        <w:spacing w:line="276" w:lineRule="auto"/>
+      </w:pPr>
+      <w:hyperlink r:id="rId79" w:history="1">
+        <w:r>
+          <w:rPr>
+            <w:rStyle w:val="Hipervnculo"/>
+          </w:rPr>
+          <w:t>http://localhost:7575/</w:t>
+        </w:r>
+        <w:r>
+          <w:rPr>
+            <w:rStyle w:val="Hipervnculo"/>
+          </w:rPr>
+          <w:t>reclamo-</w:t>
+        </w:r>
+        <w:r>
+          <w:rPr>
+            <w:rStyle w:val="Hipervnculo"/>
+          </w:rPr>
+          <w:t>garantia/buscar/{id}</w:t>
+        </w:r>
+      </w:hyperlink>
+    </w:p>
+    <w:p>
+      <w:pPr>
+        <w:pStyle w:val="Prrafodelista"/>
+        <w:numPr>
+          <w:ilvl w:val="0"/>
+          <w:numId w:val="3"/>
+        </w:numPr>
+        <w:spacing w:line="276" w:lineRule="auto"/>
+      </w:pPr>
+      <w:hyperlink r:id="rId80" w:history="1">
+        <w:r>
+          <w:rPr>
+            <w:rStyle w:val="Hipervnculo"/>
+          </w:rPr>
+          <w:t>http://localhost:7575/</w:t>
+        </w:r>
+        <w:r>
+          <w:rPr>
+            <w:rStyle w:val="Hipervnculo"/>
+          </w:rPr>
+          <w:t>reclamo-</w:t>
+        </w:r>
+        <w:r>
+          <w:rPr>
+            <w:rStyle w:val="Hipervnculo"/>
+          </w:rPr>
+          <w:t>garantia/registrar</w:t>
+        </w:r>
+      </w:hyperlink>
+    </w:p>
+    <w:p>
+      <w:pPr>
+        <w:pStyle w:val="Prrafodelista"/>
+        <w:numPr>
+          <w:ilvl w:val="0"/>
+          <w:numId w:val="3"/>
+        </w:numPr>
+        <w:spacing w:line="276" w:lineRule="auto"/>
+      </w:pPr>
+      <w:hyperlink r:id="rId81" w:history="1">
+        <w:r>
+          <w:rPr>
+            <w:rStyle w:val="Hipervnculo"/>
+          </w:rPr>
+          <w:t>http://localhost:7575/</w:t>
+        </w:r>
+        <w:r>
+          <w:rPr>
+            <w:rStyle w:val="Hipervnculo"/>
+          </w:rPr>
+          <w:t>reclamo-</w:t>
+        </w:r>
+        <w:r>
+          <w:rPr>
+            <w:rStyle w:val="Hipervnculo"/>
+          </w:rPr>
+          <w:t>garantia/actualizar</w:t>
+        </w:r>
+      </w:hyperlink>
+      <w:r>
+        <w:t xml:space="preserve"> </w:t>
+      </w:r>
+    </w:p>
+    <w:p>
+      <w:pPr>
+        <w:pStyle w:val="Prrafodelista"/>
+        <w:numPr>
+          <w:ilvl w:val="0"/>
+          <w:numId w:val="3"/>
+        </w:numPr>
+        <w:spacing w:line="276" w:lineRule="auto"/>
+      </w:pPr>
+      <w:hyperlink r:id="rId82" w:history="1">
+        <w:r>
+          <w:rPr>
+            <w:rStyle w:val="Hipervnculo"/>
+          </w:rPr>
+          <w:t>http://localhost:7575/</w:t>
+        </w:r>
+        <w:r>
+          <w:rPr>
+            <w:rStyle w:val="Hipervnculo"/>
+          </w:rPr>
+          <w:t>reclamo-</w:t>
+        </w:r>
+        <w:r>
+          <w:rPr>
+            <w:rStyle w:val="Hipervnculo"/>
+          </w:rPr>
+          <w:t>garantia/activar/{id}</w:t>
+        </w:r>
+      </w:hyperlink>
+    </w:p>
+    <w:p>
+      <w:pPr>
+        <w:pStyle w:val="Prrafodelista"/>
+        <w:numPr>
+          <w:ilvl w:val="0"/>
+          <w:numId w:val="3"/>
+        </w:numPr>
+        <w:spacing w:line="276" w:lineRule="auto"/>
+      </w:pPr>
+      <w:hyperlink r:id="rId83" w:history="1">
+        <w:r>
+          <w:rPr>
+            <w:rStyle w:val="Hipervnculo"/>
+          </w:rPr>
+          <w:t>http://localhost:7575/</w:t>
+        </w:r>
+        <w:r>
+          <w:rPr>
+            <w:rStyle w:val="Hipervnculo"/>
+          </w:rPr>
+          <w:t>reclamo-</w:t>
+        </w:r>
+        <w:r>
+          <w:rPr>
+            <w:rStyle w:val="Hipervnculo"/>
+          </w:rPr>
+          <w:t>garantia/desactivar/{id}</w:t>
+        </w:r>
+      </w:hyperlink>
+    </w:p>
+    <w:p>
+      <w:pPr>
+        <w:spacing w:line="276" w:lineRule="auto"/>
+      </w:pPr>
+    </w:p>
+    <w:p>
+      <w:pPr>
+        <w:spacing w:line="276" w:lineRule="auto"/>
+      </w:pPr>
     </w:p>
     <w:p>
       <w:pPr>

</xml_diff>